<commit_message>
continuata la relazione, e esplicitato nomi in setup
</commit_message>
<xml_diff>
--- a/Progetto Basi di dati.docx
+++ b/Progetto Basi di dati.docx
@@ -341,7 +341,7 @@
           <w:sz w:val="32"/>
           <w:szCs w:val="32"/>
         </w:rPr>
-        <w:t>Dia</w:t>
+        <w:t>Diagramma logico</w:t>
       </w:r>
     </w:p>
     <w:p>
@@ -366,6 +366,145 @@
     </w:p>
     <w:p>
       <w:pPr>
+        <w:pStyle w:val="Paragrafoelenco"/>
+        <w:rPr>
+          <w:sz w:val="32"/>
+          <w:szCs w:val="32"/>
+        </w:rPr>
+      </w:pPr>
+      <w:r>
+        <w:rPr>
+          <w:sz w:val="32"/>
+          <w:szCs w:val="32"/>
+        </w:rPr>
+        <w:t>3.1 Creazioni Tabelle</w:t>
+      </w:r>
+    </w:p>
+    <w:p>
+      <w:pPr>
+        <w:pStyle w:val="Paragrafoelenco"/>
+        <w:rPr>
+          <w:sz w:val="32"/>
+          <w:szCs w:val="32"/>
+        </w:rPr>
+      </w:pPr>
+      <w:r>
+        <w:rPr>
+          <w:sz w:val="32"/>
+          <w:szCs w:val="32"/>
+        </w:rPr>
+        <w:t>3.2 Procedure</w:t>
+      </w:r>
+    </w:p>
+    <w:p>
+      <w:pPr>
+        <w:pStyle w:val="Paragrafoelenco"/>
+        <w:rPr>
+          <w:sz w:val="32"/>
+          <w:szCs w:val="32"/>
+        </w:rPr>
+      </w:pPr>
+      <w:r>
+        <w:rPr>
+          <w:sz w:val="32"/>
+          <w:szCs w:val="32"/>
+        </w:rPr>
+        <w:t>3.2.1 Gestione delle Gerarchie dei Reperti</w:t>
+      </w:r>
+    </w:p>
+    <w:p>
+      <w:pPr>
+        <w:pStyle w:val="Paragrafoelenco"/>
+        <w:rPr>
+          <w:sz w:val="32"/>
+          <w:szCs w:val="32"/>
+        </w:rPr>
+      </w:pPr>
+      <w:r>
+        <w:rPr>
+          <w:sz w:val="32"/>
+          <w:szCs w:val="32"/>
+        </w:rPr>
+        <w:t>3.2.2 Gestione Operativa e Integrità</w:t>
+      </w:r>
+    </w:p>
+    <w:p>
+      <w:pPr>
+        <w:pStyle w:val="Paragrafoelenco"/>
+        <w:rPr>
+          <w:sz w:val="32"/>
+          <w:szCs w:val="32"/>
+        </w:rPr>
+      </w:pPr>
+      <w:r>
+        <w:rPr>
+          <w:sz w:val="32"/>
+          <w:szCs w:val="32"/>
+        </w:rPr>
+        <w:t>3.3 Trigger</w:t>
+      </w:r>
+    </w:p>
+    <w:p>
+      <w:pPr>
+        <w:pStyle w:val="Paragrafoelenco"/>
+        <w:rPr>
+          <w:sz w:val="32"/>
+          <w:szCs w:val="32"/>
+        </w:rPr>
+      </w:pPr>
+      <w:r>
+        <w:rPr>
+          <w:sz w:val="32"/>
+          <w:szCs w:val="32"/>
+        </w:rPr>
+        <w:t>3.3.1 Gestione delle automazioni e coerenza dei processi</w:t>
+      </w:r>
+    </w:p>
+    <w:p>
+      <w:pPr>
+        <w:pStyle w:val="Paragrafoelenco"/>
+        <w:rPr>
+          <w:sz w:val="32"/>
+          <w:szCs w:val="32"/>
+        </w:rPr>
+      </w:pPr>
+      <w:r>
+        <w:rPr>
+          <w:sz w:val="32"/>
+          <w:szCs w:val="32"/>
+        </w:rPr>
+        <w:t>3.3.2</w:t>
+      </w:r>
+    </w:p>
+    <w:p>
+      <w:pPr>
+        <w:pStyle w:val="Paragrafoelenco"/>
+      </w:pPr>
+    </w:p>
+    <w:p>
+      <w:pPr>
+        <w:pStyle w:val="Paragrafoelenco"/>
+      </w:pPr>
+    </w:p>
+    <w:p>
+      <w:pPr>
+        <w:rPr>
+          <w:sz w:val="32"/>
+          <w:szCs w:val="32"/>
+        </w:rPr>
+      </w:pPr>
+    </w:p>
+    <w:p>
+      <w:pPr>
+        <w:pStyle w:val="Paragrafoelenco"/>
+        <w:rPr>
+          <w:sz w:val="32"/>
+          <w:szCs w:val="32"/>
+        </w:rPr>
+      </w:pPr>
+    </w:p>
+    <w:p>
+      <w:pPr>
         <w:rPr>
           <w:sz w:val="28"/>
           <w:szCs w:val="28"/>
@@ -414,97 +553,10 @@
     </w:p>
     <w:p>
       <w:pPr>
-        <w:rPr>
-          <w:sz w:val="28"/>
-          <w:szCs w:val="28"/>
-        </w:rPr>
-      </w:pPr>
-    </w:p>
-    <w:p>
-      <w:pPr>
-        <w:rPr>
-          <w:sz w:val="28"/>
-          <w:szCs w:val="28"/>
-        </w:rPr>
-      </w:pPr>
-    </w:p>
-    <w:p>
-      <w:pPr>
-        <w:rPr>
-          <w:sz w:val="28"/>
-          <w:szCs w:val="28"/>
-        </w:rPr>
-      </w:pPr>
-    </w:p>
-    <w:p>
-      <w:pPr>
-        <w:rPr>
-          <w:sz w:val="28"/>
-          <w:szCs w:val="28"/>
-        </w:rPr>
-      </w:pPr>
-    </w:p>
-    <w:p>
-      <w:pPr>
-        <w:rPr>
-          <w:sz w:val="28"/>
-          <w:szCs w:val="28"/>
-        </w:rPr>
-      </w:pPr>
-    </w:p>
-    <w:p>
-      <w:pPr>
-        <w:rPr>
-          <w:sz w:val="28"/>
-          <w:szCs w:val="28"/>
-        </w:rPr>
-      </w:pPr>
-    </w:p>
-    <w:p>
-      <w:pPr>
-        <w:rPr>
-          <w:sz w:val="28"/>
-          <w:szCs w:val="28"/>
-        </w:rPr>
-      </w:pPr>
-    </w:p>
-    <w:p>
-      <w:pPr>
-        <w:rPr>
-          <w:sz w:val="28"/>
-          <w:szCs w:val="28"/>
-        </w:rPr>
-      </w:pPr>
-    </w:p>
-    <w:p>
-      <w:pPr>
-        <w:rPr>
-          <w:sz w:val="28"/>
-          <w:szCs w:val="28"/>
-        </w:rPr>
-      </w:pPr>
-    </w:p>
-    <w:p>
-      <w:pPr>
-        <w:rPr>
-          <w:sz w:val="28"/>
-          <w:szCs w:val="28"/>
-        </w:rPr>
-      </w:pPr>
-    </w:p>
-    <w:p>
-      <w:pPr>
-        <w:rPr>
-          <w:sz w:val="28"/>
-          <w:szCs w:val="28"/>
-        </w:rPr>
-      </w:pPr>
-    </w:p>
-    <w:p>
-      <w:pPr>
         <w:pStyle w:val="Titolo1"/>
       </w:pPr>
       <w:r>
+        <w:lastRenderedPageBreak/>
         <w:t xml:space="preserve">1. </w:t>
       </w:r>
       <w:r>
@@ -932,7 +984,6 @@
           <w:sz w:val="24"/>
           <w:szCs w:val="24"/>
         </w:rPr>
-        <w:lastRenderedPageBreak/>
         <w:t xml:space="preserve">Le prove materiali sono denominate </w:t>
       </w:r>
       <w:r>
@@ -963,7 +1014,15 @@
           <w:sz w:val="24"/>
           <w:szCs w:val="24"/>
         </w:rPr>
-        <w:t xml:space="preserve">). Il sistema deve gestire la gerarchia delle prove, permettendo a un reperto di essere generato da un altro (es. un campione di DNA estratto da un indumento). Fondamentale è la </w:t>
+        <w:t xml:space="preserve">). Il sistema deve gestire la gerarchia delle prove, permettendo a un reperto di essere generato da un altro (es. un campione di DNA estratto da un </w:t>
+      </w:r>
+      <w:r>
+        <w:rPr>
+          <w:sz w:val="24"/>
+          <w:szCs w:val="24"/>
+        </w:rPr>
+        <w:lastRenderedPageBreak/>
+        <w:t xml:space="preserve">indumento). Fondamentale è la </w:t>
       </w:r>
       <w:r>
         <w:rPr>
@@ -1335,6 +1394,25 @@
     </w:p>
     <w:p>
       <w:pPr>
+        <w:pStyle w:val="Paragrafoelenco"/>
+        <w:rPr>
+          <w:sz w:val="24"/>
+          <w:szCs w:val="24"/>
+        </w:rPr>
+      </w:pPr>
+    </w:p>
+    <w:p>
+      <w:pPr>
+        <w:pStyle w:val="Paragrafoelenco"/>
+        <w:rPr>
+          <w:sz w:val="24"/>
+          <w:szCs w:val="24"/>
+        </w:rPr>
+      </w:pPr>
+    </w:p>
+    <w:p>
+      <w:pPr>
+        <w:pStyle w:val="Paragrafoelenco"/>
         <w:rPr>
           <w:sz w:val="24"/>
           <w:szCs w:val="24"/>
@@ -1346,6 +1424,7 @@
         <w:pStyle w:val="Titolo2"/>
       </w:pPr>
       <w:r>
+        <w:lastRenderedPageBreak/>
         <w:t>1.4 Schema ER</w:t>
       </w:r>
     </w:p>
@@ -1538,9 +1617,9 @@
           <w:noProof/>
         </w:rPr>
         <w:drawing>
-          <wp:inline distT="0" distB="0" distL="0" distR="0" wp14:anchorId="63782A1A" wp14:editId="48844722">
-            <wp:extent cx="2811662" cy="2084378"/>
-            <wp:effectExtent l="0" t="0" r="8255" b="0"/>
+          <wp:inline distT="0" distB="0" distL="0" distR="0" wp14:anchorId="63782A1A" wp14:editId="55A1F378">
+            <wp:extent cx="2811662" cy="1824855"/>
+            <wp:effectExtent l="0" t="0" r="8255" b="4445"/>
             <wp:docPr id="3" name="Elemento grafico 3"/>
             <wp:cNvGraphicFramePr>
               <a:graphicFrameLocks xmlns:a="http://schemas.openxmlformats.org/drawingml/2006/main" noChangeAspect="1"/>
@@ -1560,6 +1639,7 @@
                         </a:ext>
                       </a:extLst>
                     </a:blip>
+                    <a:srcRect/>
                     <a:stretch>
                       <a:fillRect/>
                     </a:stretch>
@@ -1567,7 +1647,7 @@
                   <pic:spPr>
                     <a:xfrm>
                       <a:off x="0" y="0"/>
-                      <a:ext cx="2868022" cy="2126160"/>
+                      <a:ext cx="2811662" cy="1824855"/>
                     </a:xfrm>
                     <a:prstGeom prst="rect">
                       <a:avLst/>
@@ -1602,7 +1682,6 @@
           <w:sz w:val="24"/>
           <w:szCs w:val="24"/>
         </w:rPr>
-        <w:lastRenderedPageBreak/>
         <w:t xml:space="preserve">Il nucleo centrale del sistema è rappresentato dall'entità </w:t>
       </w:r>
       <w:r>
@@ -1658,7 +1737,15 @@
           <w:sz w:val="24"/>
           <w:szCs w:val="24"/>
         </w:rPr>
-        <w:t xml:space="preserve">sussiste una relazione molti-a-molti: un singolo fascicolo può riguardare molteplici tipologie di reato, viceversa, una categoria di reato può essere associata a numerosi fascicoli distinti. </w:t>
+        <w:t xml:space="preserve">sussiste </w:t>
+      </w:r>
+      <w:r>
+        <w:rPr>
+          <w:sz w:val="24"/>
+          <w:szCs w:val="24"/>
+        </w:rPr>
+        <w:lastRenderedPageBreak/>
+        <w:t xml:space="preserve">una relazione molti-a-molti: un singolo fascicolo può riguardare molteplici tipologie di reato, viceversa, una categoria di reato può essere associata a numerosi fascicoli distinti. </w:t>
       </w:r>
       <w:r>
         <w:rPr>
@@ -1953,7 +2040,23 @@
           <w:sz w:val="24"/>
           <w:szCs w:val="24"/>
         </w:rPr>
-        <w:t>. Un fascicolo deve essere affidato alla responsabilità di un solo agente (cardinalità 1:1), mentre un agente può essere responsabile di più casi (1:N).</w:t>
+        <w:t>. Un fascicolo deve essere affidato alla responsabilità di un solo agente (cardinalità 1:1), mentre un agente può essere responsabile di più casi (</w:t>
+      </w:r>
+      <w:proofErr w:type="gramStart"/>
+      <w:r>
+        <w:rPr>
+          <w:sz w:val="24"/>
+          <w:szCs w:val="24"/>
+        </w:rPr>
+        <w:t>1:N</w:t>
+      </w:r>
+      <w:proofErr w:type="gramEnd"/>
+      <w:r>
+        <w:rPr>
+          <w:sz w:val="24"/>
+          <w:szCs w:val="24"/>
+        </w:rPr>
+        <w:t>).</w:t>
       </w:r>
     </w:p>
     <w:p>
@@ -2039,7 +2142,23 @@
           <w:sz w:val="24"/>
           <w:szCs w:val="24"/>
         </w:rPr>
-        <w:t>. Poiché una persona può essere implicata in più casi e un caso coinvolge più persone, si tratta di una relazione molti-a-molti (N:N). Questa relazione possiede attributi propri (</w:t>
+        <w:t>. Poiché una persona può essere implicata in più casi e un caso coinvolge più persone, si tratta di una relazione molti-a-molti (</w:t>
+      </w:r>
+      <w:proofErr w:type="gramStart"/>
+      <w:r>
+        <w:rPr>
+          <w:sz w:val="24"/>
+          <w:szCs w:val="24"/>
+        </w:rPr>
+        <w:t>N:N</w:t>
+      </w:r>
+      <w:proofErr w:type="gramEnd"/>
+      <w:r>
+        <w:rPr>
+          <w:sz w:val="24"/>
+          <w:szCs w:val="24"/>
+        </w:rPr>
+        <w:t>). Questa relazione possiede attributi propri (</w:t>
       </w:r>
       <w:r>
         <w:rPr>
@@ -2112,7 +2231,6 @@
     </w:p>
     <w:p>
       <w:pPr>
-        <w:pStyle w:val="Paragrafoelenco"/>
         <w:rPr>
           <w:sz w:val="24"/>
           <w:szCs w:val="24"/>
@@ -2134,7 +2252,7 @@
     <w:p/>
     <w:p>
       <w:pPr>
-        <w:pStyle w:val="Titolo4"/>
+        <w:pStyle w:val="Paragrafoelenco"/>
         <w:jc w:val="center"/>
       </w:pPr>
       <w:r>
@@ -4123,14 +4241,7 @@
         <w:t>.</w:t>
       </w:r>
     </w:p>
-    <w:p>
-      <w:pPr>
-        <w:rPr>
-          <w:sz w:val="24"/>
-          <w:szCs w:val="24"/>
-        </w:rPr>
-      </w:pPr>
-    </w:p>
+    <w:p/>
     <w:p>
       <w:pPr>
         <w:pStyle w:val="Titolo2"/>
@@ -4162,9 +4273,9 @@
           <w:noProof/>
         </w:rPr>
         <w:drawing>
-          <wp:inline distT="0" distB="0" distL="0" distR="0" wp14:anchorId="3047F488" wp14:editId="54DB922A">
-            <wp:extent cx="6104931" cy="4390255"/>
-            <wp:effectExtent l="0" t="0" r="0" b="0"/>
+          <wp:inline distT="0" distB="0" distL="0" distR="0" wp14:anchorId="3047F488" wp14:editId="1D0F64F7">
+            <wp:extent cx="6104931" cy="2910930"/>
+            <wp:effectExtent l="0" t="0" r="0" b="3810"/>
             <wp:docPr id="8" name="Elemento grafico 8"/>
             <wp:cNvGraphicFramePr>
               <a:graphicFrameLocks xmlns:a="http://schemas.openxmlformats.org/drawingml/2006/main" noChangeAspect="1"/>
@@ -4184,6 +4295,7 @@
                         </a:ext>
                       </a:extLst>
                     </a:blip>
+                    <a:srcRect/>
                     <a:stretch>
                       <a:fillRect/>
                     </a:stretch>
@@ -4191,7 +4303,7 @@
                   <pic:spPr>
                     <a:xfrm>
                       <a:off x="0" y="0"/>
-                      <a:ext cx="6137916" cy="4413976"/>
+                      <a:ext cx="6104931" cy="2910930"/>
                     </a:xfrm>
                     <a:prstGeom prst="rect">
                       <a:avLst/>
@@ -4446,31 +4558,22 @@
         <w:t>.</w:t>
       </w:r>
     </w:p>
-    <w:p>
-      <w:pPr>
-        <w:rPr>
-          <w:sz w:val="24"/>
-          <w:szCs w:val="24"/>
-        </w:rPr>
-      </w:pPr>
-      <w:r>
-        <w:rPr>
-          <w:sz w:val="24"/>
-          <w:szCs w:val="24"/>
-        </w:rPr>
+    <w:p/>
+    <w:p>
+      <w:r>
         <w:br w:type="page"/>
       </w:r>
     </w:p>
     <w:p>
       <w:pPr>
         <w:pStyle w:val="Titolo1"/>
-        <w:numPr>
-          <w:ilvl w:val="0"/>
-          <w:numId w:val="8"/>
-        </w:numPr>
+        <w:ind w:left="720"/>
       </w:pPr>
       <w:r>
         <w:lastRenderedPageBreak/>
+        <w:t>3.</w:t>
+      </w:r>
+      <w:r>
         <w:t>Implementazione in SQL</w:t>
       </w:r>
     </w:p>
@@ -5043,7 +5146,6 @@
         <w:rPr>
           <w:sz w:val="24"/>
           <w:szCs w:val="24"/>
-          <w:u w:val="single"/>
         </w:rPr>
         <w:t>nipoti</w:t>
       </w:r>
@@ -5207,7 +5309,7 @@
           <w:sz w:val="24"/>
           <w:szCs w:val="24"/>
         </w:rPr>
-        <w:t>Recupero Dati (Ereditarietà): Interroga il database per ottenere l'ID del fascicolo e l'ID del luogo corrente del reperto padre. Questo garantisce che il figlio appartenga allo stesso caso e si trovi inizialmente nello stesso luogo fisico del genitore.</w:t>
+        <w:t>Recupero Dati: Interroga il database per ottenere l'ID del fascicolo e l'ID del luogo corrente del reperto padre. Questo garantisce che il figlio appartenga allo stesso caso e si trovi inizialmente nello stesso luogo fisico del genitore.</w:t>
       </w:r>
     </w:p>
     <w:p>
@@ -5310,11 +5412,828 @@
     </w:p>
     <w:p>
       <w:pPr>
+        <w:rPr>
+          <w:sz w:val="24"/>
+          <w:szCs w:val="24"/>
+        </w:rPr>
+      </w:pPr>
+    </w:p>
+    <w:p>
+      <w:pPr>
+        <w:pStyle w:val="Titolo2"/>
+      </w:pPr>
+      <w:r>
+        <w:t>3.</w:t>
+      </w:r>
+      <w:r>
+        <w:t>3 Trigger</w:t>
+      </w:r>
+    </w:p>
+    <w:p/>
+    <w:p>
+      <w:pPr>
+        <w:ind w:left="720"/>
+        <w:rPr>
+          <w:rFonts w:ascii="Aptos" w:eastAsia="Aptos" w:hAnsi="Aptos" w:cs="Aptos"/>
+          <w:sz w:val="24"/>
+          <w:szCs w:val="24"/>
+        </w:rPr>
+      </w:pPr>
+      <w:r>
+        <w:rPr>
+          <w:rFonts w:ascii="Aptos" w:eastAsia="Aptos" w:hAnsi="Aptos" w:cs="Aptos"/>
+          <w:sz w:val="24"/>
+          <w:szCs w:val="24"/>
+        </w:rPr>
+        <w:t>L'implementazione dei trigger in questa sezione risponde alla duplice esigenza di automatizzare i flussi operativi e di imporre vincoli che garantiscano la consistenza semantica dei dati.</w:t>
+      </w:r>
+    </w:p>
+    <w:p>
+      <w:pPr>
+        <w:pStyle w:val="Titolo3"/>
+      </w:pPr>
+      <w:r>
+        <w:t xml:space="preserve">3.3.1 </w:t>
+      </w:r>
+      <w:r>
+        <w:t>Gestione</w:t>
+      </w:r>
+      <w:r>
+        <w:t xml:space="preserve"> delle automazioni e coerenza dei processi</w:t>
+      </w:r>
+    </w:p>
+    <w:p>
+      <w:pPr>
         <w:pStyle w:val="Paragrafoelenco"/>
         <w:rPr>
           <w:sz w:val="24"/>
           <w:szCs w:val="24"/>
-          <w:u w:val="single"/>
+        </w:rPr>
+      </w:pPr>
+    </w:p>
+    <w:p>
+      <w:pPr>
+        <w:numPr>
+          <w:ilvl w:val="0"/>
+          <w:numId w:val="30"/>
+        </w:numPr>
+        <w:rPr>
+          <w:rFonts w:ascii="Aptos" w:eastAsia="Aptos" w:hAnsi="Aptos" w:cs="Aptos"/>
+          <w:sz w:val="24"/>
+          <w:szCs w:val="24"/>
+        </w:rPr>
+      </w:pPr>
+      <w:r>
+        <w:rPr>
+          <w:rFonts w:ascii="Aptos" w:eastAsia="Aptos" w:hAnsi="Aptos" w:cs="Aptos"/>
+          <w:b/>
+          <w:bCs/>
+          <w:sz w:val="24"/>
+          <w:szCs w:val="24"/>
+        </w:rPr>
+        <w:t>u</w:t>
+      </w:r>
+      <w:r>
+        <w:rPr>
+          <w:rFonts w:ascii="Aptos" w:eastAsia="Aptos" w:hAnsi="Aptos" w:cs="Aptos"/>
+          <w:b/>
+          <w:bCs/>
+          <w:i/>
+          <w:iCs/>
+          <w:sz w:val="24"/>
+          <w:szCs w:val="24"/>
+        </w:rPr>
+        <w:t>pdate_posizione_reperto</w:t>
+      </w:r>
+      <w:r>
+        <w:rPr>
+          <w:rFonts w:ascii="Aptos" w:eastAsia="Aptos" w:hAnsi="Aptos" w:cs="Aptos"/>
+          <w:i/>
+          <w:iCs/>
+          <w:sz w:val="24"/>
+          <w:szCs w:val="24"/>
+        </w:rPr>
+        <w:t xml:space="preserve"> </w:t>
+      </w:r>
+      <w:r>
+        <w:rPr>
+          <w:rFonts w:ascii="Aptos" w:eastAsia="Aptos" w:hAnsi="Aptos" w:cs="Aptos"/>
+          <w:sz w:val="24"/>
+          <w:szCs w:val="24"/>
+        </w:rPr>
+        <w:t xml:space="preserve">All'inserimento di un nuovo movimento nella tabella </w:t>
+      </w:r>
+      <w:r>
+        <w:rPr>
+          <w:rFonts w:ascii="Aptos" w:eastAsia="Aptos" w:hAnsi="Aptos" w:cs="Aptos"/>
+          <w:i/>
+          <w:iCs/>
+          <w:sz w:val="24"/>
+          <w:szCs w:val="24"/>
+        </w:rPr>
+        <w:t>c</w:t>
+      </w:r>
+      <w:r>
+        <w:rPr>
+          <w:rFonts w:ascii="Aptos" w:eastAsia="Aptos" w:hAnsi="Aptos" w:cs="Aptos"/>
+          <w:i/>
+          <w:iCs/>
+          <w:sz w:val="24"/>
+          <w:szCs w:val="24"/>
+        </w:rPr>
+        <w:t>atena_</w:t>
+      </w:r>
+      <w:r>
+        <w:rPr>
+          <w:rFonts w:ascii="Aptos" w:eastAsia="Aptos" w:hAnsi="Aptos" w:cs="Aptos"/>
+          <w:i/>
+          <w:iCs/>
+          <w:sz w:val="24"/>
+          <w:szCs w:val="24"/>
+        </w:rPr>
+        <w:t>c</w:t>
+      </w:r>
+      <w:r>
+        <w:rPr>
+          <w:rFonts w:ascii="Aptos" w:eastAsia="Aptos" w:hAnsi="Aptos" w:cs="Aptos"/>
+          <w:i/>
+          <w:iCs/>
+          <w:sz w:val="24"/>
+          <w:szCs w:val="24"/>
+        </w:rPr>
+        <w:t>ustodia</w:t>
+      </w:r>
+      <w:r>
+        <w:rPr>
+          <w:rFonts w:ascii="Aptos" w:eastAsia="Aptos" w:hAnsi="Aptos" w:cs="Aptos"/>
+          <w:sz w:val="24"/>
+          <w:szCs w:val="24"/>
+        </w:rPr>
+        <w:t>, il sistema aggiorna istantaneamente l'attributo id_luogo_corrente del reperto associato. Ciò elimina la necessità di doppi aggiornamenti manuali e garantisce che la posizione attuale rifletta sempre l'ultimo movimento registrato.</w:t>
+      </w:r>
+    </w:p>
+    <w:p>
+      <w:pPr>
+        <w:numPr>
+          <w:ilvl w:val="0"/>
+          <w:numId w:val="30"/>
+        </w:numPr>
+        <w:rPr>
+          <w:rFonts w:ascii="Aptos" w:eastAsia="Aptos" w:hAnsi="Aptos" w:cs="Aptos"/>
+          <w:sz w:val="24"/>
+          <w:szCs w:val="24"/>
+        </w:rPr>
+      </w:pPr>
+      <w:r>
+        <w:rPr>
+          <w:rFonts w:ascii="Aptos" w:eastAsia="Aptos" w:hAnsi="Aptos" w:cs="Aptos"/>
+          <w:b/>
+          <w:bCs/>
+          <w:i/>
+          <w:iCs/>
+          <w:sz w:val="24"/>
+          <w:szCs w:val="24"/>
+        </w:rPr>
+        <w:t>no_insert_fascicolo_chiuso_archiviato</w:t>
+      </w:r>
+      <w:r>
+        <w:rPr>
+          <w:rFonts w:ascii="Aptos" w:eastAsia="Aptos" w:hAnsi="Aptos" w:cs="Aptos"/>
+          <w:sz w:val="24"/>
+          <w:szCs w:val="24"/>
+        </w:rPr>
+        <w:t xml:space="preserve"> </w:t>
+      </w:r>
+      <w:r>
+        <w:rPr>
+          <w:rFonts w:ascii="Aptos" w:eastAsia="Aptos" w:hAnsi="Aptos" w:cs="Aptos"/>
+          <w:sz w:val="24"/>
+          <w:szCs w:val="24"/>
+        </w:rPr>
+        <w:t>O</w:t>
+      </w:r>
+      <w:r>
+        <w:rPr>
+          <w:rFonts w:ascii="Aptos" w:eastAsia="Aptos" w:hAnsi="Aptos" w:cs="Aptos"/>
+          <w:sz w:val="24"/>
+          <w:szCs w:val="24"/>
+        </w:rPr>
+        <w:t>gni nuovo fascicolo deve essere creato necessariamente nello stato "Aperto"</w:t>
+      </w:r>
+      <w:r>
+        <w:rPr>
+          <w:rFonts w:ascii="Aptos" w:eastAsia="Aptos" w:hAnsi="Aptos" w:cs="Aptos"/>
+          <w:sz w:val="24"/>
+          <w:szCs w:val="24"/>
+        </w:rPr>
+        <w:t>, e può essere chiuso o archiviato successivamente</w:t>
+      </w:r>
+      <w:r>
+        <w:rPr>
+          <w:rFonts w:ascii="Aptos" w:eastAsia="Aptos" w:hAnsi="Aptos" w:cs="Aptos"/>
+          <w:sz w:val="24"/>
+          <w:szCs w:val="24"/>
+        </w:rPr>
+        <w:t>.</w:t>
+      </w:r>
+    </w:p>
+    <w:p>
+      <w:pPr>
+        <w:numPr>
+          <w:ilvl w:val="0"/>
+          <w:numId w:val="30"/>
+        </w:numPr>
+        <w:rPr>
+          <w:rFonts w:ascii="Aptos" w:eastAsia="Aptos" w:hAnsi="Aptos" w:cs="Aptos"/>
+          <w:sz w:val="24"/>
+          <w:szCs w:val="24"/>
+        </w:rPr>
+      </w:pPr>
+      <w:r>
+        <w:rPr>
+          <w:rFonts w:ascii="Aptos" w:eastAsia="Aptos" w:hAnsi="Aptos" w:cs="Aptos"/>
+          <w:b/>
+          <w:bCs/>
+          <w:i/>
+          <w:iCs/>
+          <w:sz w:val="24"/>
+          <w:szCs w:val="24"/>
+        </w:rPr>
+        <w:t>no_insert_reperto_figlio_fascicolo_diverso</w:t>
+      </w:r>
+      <w:r>
+        <w:rPr>
+          <w:rFonts w:ascii="Aptos" w:eastAsia="Aptos" w:hAnsi="Aptos" w:cs="Aptos"/>
+          <w:sz w:val="24"/>
+          <w:szCs w:val="24"/>
+        </w:rPr>
+        <w:t xml:space="preserve"> Garantisce l'integrità della gerarchia delle prove. Il trigger verifica che, al momento della creazione di un reperto </w:t>
+      </w:r>
+      <w:r>
+        <w:rPr>
+          <w:rFonts w:ascii="Aptos" w:eastAsia="Aptos" w:hAnsi="Aptos" w:cs="Aptos"/>
+          <w:sz w:val="24"/>
+          <w:szCs w:val="24"/>
+        </w:rPr>
+        <w:t>figlio</w:t>
+      </w:r>
+      <w:r>
+        <w:rPr>
+          <w:rFonts w:ascii="Aptos" w:eastAsia="Aptos" w:hAnsi="Aptos" w:cs="Aptos"/>
+          <w:sz w:val="24"/>
+          <w:szCs w:val="24"/>
+        </w:rPr>
+        <w:t xml:space="preserve">, esso </w:t>
+      </w:r>
+      <w:r>
+        <w:rPr>
+          <w:rFonts w:ascii="Aptos" w:eastAsia="Aptos" w:hAnsi="Aptos" w:cs="Aptos"/>
+          <w:sz w:val="24"/>
+          <w:szCs w:val="24"/>
+        </w:rPr>
+        <w:lastRenderedPageBreak/>
+        <w:t xml:space="preserve">venga associato al medesimo fascicolo del reperto </w:t>
+      </w:r>
+      <w:r>
+        <w:rPr>
+          <w:rFonts w:ascii="Aptos" w:eastAsia="Aptos" w:hAnsi="Aptos" w:cs="Aptos"/>
+          <w:sz w:val="24"/>
+          <w:szCs w:val="24"/>
+        </w:rPr>
+        <w:t>padre</w:t>
+      </w:r>
+      <w:r>
+        <w:rPr>
+          <w:rFonts w:ascii="Aptos" w:eastAsia="Aptos" w:hAnsi="Aptos" w:cs="Aptos"/>
+          <w:sz w:val="24"/>
+          <w:szCs w:val="24"/>
+        </w:rPr>
+        <w:t>, prevenendo inconsistenze logiche nell'attribuzione delle prove.</w:t>
+      </w:r>
+    </w:p>
+    <w:p>
+      <w:pPr>
+        <w:numPr>
+          <w:ilvl w:val="0"/>
+          <w:numId w:val="30"/>
+        </w:numPr>
+        <w:rPr>
+          <w:rFonts w:ascii="Aptos" w:eastAsia="Aptos" w:hAnsi="Aptos" w:cs="Aptos"/>
+          <w:sz w:val="24"/>
+          <w:szCs w:val="24"/>
+        </w:rPr>
+      </w:pPr>
+      <w:r>
+        <w:rPr>
+          <w:rFonts w:ascii="Aptos" w:eastAsia="Aptos" w:hAnsi="Aptos" w:cs="Aptos"/>
+          <w:b/>
+          <w:bCs/>
+          <w:sz w:val="24"/>
+          <w:szCs w:val="24"/>
+        </w:rPr>
+        <w:t>Gestione del Conflitto di Interessi</w:t>
+      </w:r>
+      <w:r>
+        <w:rPr>
+          <w:rFonts w:ascii="Aptos" w:eastAsia="Aptos" w:hAnsi="Aptos" w:cs="Aptos"/>
+          <w:sz w:val="24"/>
+          <w:szCs w:val="24"/>
+        </w:rPr>
+        <w:t xml:space="preserve"> </w:t>
+      </w:r>
+      <w:r>
+        <w:rPr>
+          <w:rFonts w:ascii="Aptos" w:eastAsia="Aptos" w:hAnsi="Aptos" w:cs="Aptos"/>
+          <w:sz w:val="24"/>
+          <w:szCs w:val="24"/>
+        </w:rPr>
+        <w:t xml:space="preserve">è gestito dai trigger della </w:t>
+      </w:r>
+      <w:r>
+        <w:rPr>
+          <w:rFonts w:ascii="Aptos" w:eastAsia="Aptos" w:hAnsi="Aptos" w:cs="Aptos"/>
+          <w:b/>
+          <w:bCs/>
+          <w:i/>
+          <w:iCs/>
+          <w:sz w:val="24"/>
+          <w:szCs w:val="24"/>
+        </w:rPr>
+        <w:t>sezione 4</w:t>
+      </w:r>
+      <w:r>
+        <w:rPr>
+          <w:rFonts w:ascii="Aptos" w:eastAsia="Aptos" w:hAnsi="Aptos" w:cs="Aptos"/>
+          <w:sz w:val="24"/>
+          <w:szCs w:val="24"/>
+        </w:rPr>
+        <w:t xml:space="preserve">. </w:t>
+      </w:r>
+      <w:r>
+        <w:rPr>
+          <w:rFonts w:ascii="Aptos" w:eastAsia="Aptos" w:hAnsi="Aptos" w:cs="Aptos"/>
+          <w:sz w:val="24"/>
+          <w:szCs w:val="24"/>
+        </w:rPr>
+        <w:t xml:space="preserve">Questo insieme di trigger implementa i vincoli </w:t>
+      </w:r>
+      <w:r>
+        <w:rPr>
+          <w:rFonts w:ascii="Aptos" w:eastAsia="Aptos" w:hAnsi="Aptos" w:cs="Aptos"/>
+          <w:sz w:val="24"/>
+          <w:szCs w:val="24"/>
+        </w:rPr>
+        <w:t>richiesti</w:t>
+      </w:r>
+      <w:r>
+        <w:rPr>
+          <w:rFonts w:ascii="Aptos" w:eastAsia="Aptos" w:hAnsi="Aptos" w:cs="Aptos"/>
+          <w:sz w:val="24"/>
+          <w:szCs w:val="24"/>
+        </w:rPr>
+        <w:t xml:space="preserve">. Il sistema </w:t>
+      </w:r>
+      <w:r>
+        <w:rPr>
+          <w:rFonts w:ascii="Aptos" w:eastAsia="Aptos" w:hAnsi="Aptos" w:cs="Aptos"/>
+          <w:sz w:val="24"/>
+          <w:szCs w:val="24"/>
+        </w:rPr>
+        <w:t>non permette</w:t>
+      </w:r>
+      <w:r>
+        <w:rPr>
+          <w:rFonts w:ascii="Aptos" w:eastAsia="Aptos" w:hAnsi="Aptos" w:cs="Aptos"/>
+          <w:sz w:val="24"/>
+          <w:szCs w:val="24"/>
+        </w:rPr>
+        <w:t xml:space="preserve"> l'assegnazione di ruoli operativi (Responsabile del caso o Analista) a </w:t>
+      </w:r>
+      <w:r>
+        <w:rPr>
+          <w:rFonts w:ascii="Aptos" w:eastAsia="Aptos" w:hAnsi="Aptos" w:cs="Aptos"/>
+          <w:sz w:val="24"/>
+          <w:szCs w:val="24"/>
+        </w:rPr>
+        <w:t>persone</w:t>
+      </w:r>
+      <w:r>
+        <w:rPr>
+          <w:rFonts w:ascii="Aptos" w:eastAsia="Aptos" w:hAnsi="Aptos" w:cs="Aptos"/>
+          <w:sz w:val="24"/>
+          <w:szCs w:val="24"/>
+        </w:rPr>
+        <w:t xml:space="preserve"> che figurano già nel fascicolo come parti coinvolte (sospettati, testimoni, vittime). </w:t>
+      </w:r>
+      <w:r>
+        <w:rPr>
+          <w:rFonts w:ascii="Aptos" w:eastAsia="Aptos" w:hAnsi="Aptos" w:cs="Aptos"/>
+          <w:sz w:val="24"/>
+          <w:szCs w:val="24"/>
+        </w:rPr>
+        <w:t xml:space="preserve">Per aggiungere un </w:t>
+      </w:r>
+      <w:r>
+        <w:rPr>
+          <w:rFonts w:ascii="Aptos" w:eastAsia="Aptos" w:hAnsi="Aptos" w:cs="Aptos"/>
+          <w:sz w:val="24"/>
+          <w:szCs w:val="24"/>
+        </w:rPr>
+        <w:t>agente</w:t>
+      </w:r>
+      <w:r>
+        <w:rPr>
+          <w:rFonts w:ascii="Aptos" w:eastAsia="Aptos" w:hAnsi="Aptos" w:cs="Aptos"/>
+          <w:sz w:val="24"/>
+          <w:szCs w:val="24"/>
+        </w:rPr>
+        <w:t xml:space="preserve"> responsabile </w:t>
+      </w:r>
+      <w:r>
+        <w:rPr>
+          <w:rFonts w:ascii="Aptos" w:eastAsia="Aptos" w:hAnsi="Aptos" w:cs="Aptos"/>
+          <w:sz w:val="24"/>
+          <w:szCs w:val="24"/>
+        </w:rPr>
+        <w:t>come coinvolto nel dato caso, bisogna prima sollevarlo dall’incarico</w:t>
+      </w:r>
+      <w:r>
+        <w:rPr>
+          <w:rFonts w:ascii="Aptos" w:eastAsia="Aptos" w:hAnsi="Aptos" w:cs="Aptos"/>
+          <w:sz w:val="24"/>
+          <w:szCs w:val="24"/>
+        </w:rPr>
+        <w:t xml:space="preserve">, in modo da non avere </w:t>
+      </w:r>
+      <w:r>
+        <w:rPr>
+          <w:rFonts w:ascii="Aptos" w:eastAsia="Aptos" w:hAnsi="Aptos" w:cs="Aptos"/>
+          <w:sz w:val="24"/>
+          <w:szCs w:val="24"/>
+        </w:rPr>
+        <w:t>incoerenze nei dati.</w:t>
+      </w:r>
+    </w:p>
+    <w:p>
+      <w:pPr>
+        <w:numPr>
+          <w:ilvl w:val="0"/>
+          <w:numId w:val="30"/>
+        </w:numPr>
+        <w:rPr>
+          <w:rFonts w:ascii="Aptos" w:eastAsia="Aptos" w:hAnsi="Aptos" w:cs="Aptos"/>
+          <w:sz w:val="24"/>
+          <w:szCs w:val="24"/>
+        </w:rPr>
+      </w:pPr>
+      <w:r>
+        <w:rPr>
+          <w:rFonts w:ascii="Aptos" w:eastAsia="Aptos" w:hAnsi="Aptos" w:cs="Aptos"/>
+          <w:b/>
+          <w:bCs/>
+          <w:sz w:val="24"/>
+          <w:szCs w:val="24"/>
+        </w:rPr>
+        <w:t>Congelamento dei Fascicoli Chiusi</w:t>
+      </w:r>
+      <w:r>
+        <w:rPr>
+          <w:rFonts w:ascii="Aptos" w:eastAsia="Aptos" w:hAnsi="Aptos" w:cs="Aptos"/>
+          <w:b/>
+          <w:bCs/>
+          <w:sz w:val="24"/>
+          <w:szCs w:val="24"/>
+        </w:rPr>
+        <w:t xml:space="preserve"> o Archiviati</w:t>
+      </w:r>
+      <w:r>
+        <w:rPr>
+          <w:rFonts w:ascii="Aptos" w:eastAsia="Aptos" w:hAnsi="Aptos" w:cs="Aptos"/>
+          <w:sz w:val="24"/>
+          <w:szCs w:val="24"/>
+        </w:rPr>
+        <w:t xml:space="preserve"> è gestito dai trigger della </w:t>
+      </w:r>
+      <w:r>
+        <w:rPr>
+          <w:rFonts w:ascii="Aptos" w:eastAsia="Aptos" w:hAnsi="Aptos" w:cs="Aptos"/>
+          <w:b/>
+          <w:bCs/>
+          <w:i/>
+          <w:iCs/>
+          <w:sz w:val="24"/>
+          <w:szCs w:val="24"/>
+        </w:rPr>
+        <w:t>sezione 5, 6, 7 e 8</w:t>
+      </w:r>
+      <w:r>
+        <w:rPr>
+          <w:rFonts w:ascii="Aptos" w:eastAsia="Aptos" w:hAnsi="Aptos" w:cs="Aptos"/>
+          <w:sz w:val="24"/>
+          <w:szCs w:val="24"/>
+        </w:rPr>
+        <w:t xml:space="preserve">. </w:t>
+      </w:r>
+      <w:r>
+        <w:rPr>
+          <w:rFonts w:ascii="Aptos" w:eastAsia="Aptos" w:hAnsi="Aptos" w:cs="Aptos"/>
+          <w:sz w:val="24"/>
+          <w:szCs w:val="24"/>
+        </w:rPr>
+        <w:t>Per garantire l'inalterabilità delle indagini concluse</w:t>
+      </w:r>
+      <w:r>
+        <w:rPr>
+          <w:rFonts w:ascii="Aptos" w:eastAsia="Aptos" w:hAnsi="Aptos" w:cs="Aptos"/>
+          <w:sz w:val="24"/>
+          <w:szCs w:val="24"/>
+        </w:rPr>
+        <w:t xml:space="preserve"> o Archiviate</w:t>
+      </w:r>
+      <w:r>
+        <w:rPr>
+          <w:rFonts w:ascii="Aptos" w:eastAsia="Aptos" w:hAnsi="Aptos" w:cs="Aptos"/>
+          <w:sz w:val="24"/>
+          <w:szCs w:val="24"/>
+        </w:rPr>
+        <w:t>, questi trigger bloccano qualsiasi operazione di scrittura (inserimento o modifica) su reperti, analisi e soggetti coinvolti se il fascicolo di riferimento si trova in stato "Chiuso" o "Archiviato". Qualsiasi integrazione probatoria richiede la formale riapertura del fascicolo (cambio di stato in "Aperto")</w:t>
+      </w:r>
+      <w:r>
+        <w:rPr>
+          <w:rFonts w:ascii="Aptos" w:eastAsia="Aptos" w:hAnsi="Aptos" w:cs="Aptos"/>
+          <w:sz w:val="24"/>
+          <w:szCs w:val="24"/>
+        </w:rPr>
+        <w:t xml:space="preserve">, </w:t>
+      </w:r>
+      <w:r>
+        <w:rPr>
+          <w:rFonts w:ascii="Aptos" w:eastAsia="Aptos" w:hAnsi="Aptos" w:cs="Aptos"/>
+          <w:sz w:val="24"/>
+          <w:szCs w:val="24"/>
+        </w:rPr>
+        <w:t>e non è consentita la riapertura dei fascicoli chiusi</w:t>
+      </w:r>
+      <w:r>
+        <w:rPr>
+          <w:rFonts w:ascii="Aptos" w:eastAsia="Aptos" w:hAnsi="Aptos" w:cs="Aptos"/>
+          <w:sz w:val="24"/>
+          <w:szCs w:val="24"/>
+        </w:rPr>
+        <w:t>.</w:t>
+      </w:r>
+    </w:p>
+    <w:p/>
+    <w:p>
+      <w:pPr>
+        <w:pStyle w:val="Titolo3"/>
+      </w:pPr>
+      <w:r>
+        <w:t xml:space="preserve">3.3.2 Gestione delle modifiche e </w:t>
+      </w:r>
+      <w:r>
+        <w:t>immutabilità</w:t>
+      </w:r>
+      <w:r>
+        <w:t xml:space="preserve"> dei dati</w:t>
+      </w:r>
+    </w:p>
+    <w:p>
+      <w:pPr>
+        <w:ind w:left="720"/>
+        <w:rPr>
+          <w:rFonts w:ascii="Aptos" w:eastAsia="Aptos" w:hAnsi="Aptos" w:cs="Aptos"/>
+        </w:rPr>
+      </w:pPr>
+    </w:p>
+    <w:p>
+      <w:pPr>
+        <w:pStyle w:val="Paragrafoelenco"/>
+      </w:pPr>
+      <w:r>
+        <w:t>I</w:t>
+      </w:r>
+      <w:r>
+        <w:t xml:space="preserve"> trigger</w:t>
+      </w:r>
+      <w:r>
+        <w:t xml:space="preserve"> del gruppo </w:t>
+      </w:r>
+      <w:proofErr w:type="gramStart"/>
+      <w:r>
+        <w:t>9</w:t>
+      </w:r>
+      <w:proofErr w:type="gramEnd"/>
+      <w:r>
+        <w:t xml:space="preserve"> servono a decidere cosa può essere cambiato e cosa deve restare fisso nel database per evitare errori o manomissioni.</w:t>
+      </w:r>
+    </w:p>
+    <w:p>
+      <w:pPr>
+        <w:pStyle w:val="Paragrafoelenco"/>
+      </w:pPr>
+      <w:r>
+        <w:t>Blocco totale (Cose che non cambiano mai)</w:t>
+      </w:r>
+    </w:p>
+    <w:p>
+      <w:pPr>
+        <w:pStyle w:val="Paragrafoelenco"/>
+      </w:pPr>
+      <w:r>
+        <w:t>Questi trigger impediscono qualsiasi tipo di modifica (</w:t>
+      </w:r>
+      <w:r>
+        <w:rPr>
+          <w:rFonts w:ascii="Consolas" w:eastAsia="Consolas" w:hAnsi="Consolas" w:cs="Consolas"/>
+        </w:rPr>
+        <w:t>UPDATE</w:t>
+      </w:r>
+      <w:r>
+        <w:t>). Se qualcuno ci prova, il database blocca l'operazione.</w:t>
+      </w:r>
+    </w:p>
+    <w:p>
+      <w:pPr>
+        <w:pStyle w:val="Paragrafoelenco"/>
+      </w:pPr>
+      <w:r>
+        <w:rPr>
+          <w:b/>
+          <w:bCs/>
+        </w:rPr>
+        <w:t>9.1, 9.3 (Categorie):</w:t>
+      </w:r>
+      <w:r>
+        <w:t xml:space="preserve"> Le categorie dei reati e dei fascicoli sono fisse. Servono a dare ordine al sistema e non devono essere modificate.</w:t>
+      </w:r>
+    </w:p>
+    <w:p>
+      <w:pPr>
+        <w:pStyle w:val="Paragrafoelenco"/>
+      </w:pPr>
+      <w:r>
+        <w:rPr>
+          <w:b/>
+          <w:bCs/>
+        </w:rPr>
+        <w:t>9.2 (Luoghi):</w:t>
+      </w:r>
+      <w:r>
+        <w:t xml:space="preserve"> Un indirizzo o un ufficio registrato non cambia. Se un ufficio si sposta, se ne crea uno nuovo invece di modificare quello vecchio, per non perdere la memoria storica.</w:t>
+      </w:r>
+    </w:p>
+    <w:p>
+      <w:pPr>
+        <w:pStyle w:val="Paragrafoelenco"/>
+      </w:pPr>
+      <w:r>
+        <w:rPr>
+          <w:b/>
+          <w:bCs/>
+        </w:rPr>
+        <w:t>9.5 (Catena di custodia):</w:t>
+      </w:r>
+      <w:r>
+        <w:t xml:space="preserve"> Questo è fondamentale. Nessuno può cambiare i log che dicono chi ha preso un reperto e dove lo ha portato. La storia degli spostamenti deve essere intoccabile.</w:t>
+      </w:r>
+    </w:p>
+    <w:p>
+      <w:pPr>
+        <w:pStyle w:val="Paragrafoelenco"/>
+      </w:pPr>
+      <w:r>
+        <w:rPr>
+          <w:b/>
+          <w:bCs/>
+        </w:rPr>
+        <w:t>9.10 (Analisi):</w:t>
+      </w:r>
+      <w:r>
+        <w:t xml:space="preserve"> Una volta che il laboratorio ha inserito un'analisi, non può più essere modificata per garantire che i risultati scientifici siano protetti.</w:t>
+      </w:r>
+    </w:p>
+    <w:p>
+      <w:pPr>
+        <w:pStyle w:val="Paragrafoelenco"/>
+      </w:pPr>
+      <w:r>
+        <w:t>Blocco parziale (Cose che cambiano solo in parte)</w:t>
+      </w:r>
+    </w:p>
+    <w:p>
+      <w:pPr>
+        <w:pStyle w:val="Paragrafoelenco"/>
+      </w:pPr>
+      <w:r>
+        <w:t xml:space="preserve">Questi trigger permettono di modificare alcune </w:t>
+      </w:r>
+      <w:r>
+        <w:t>cose</w:t>
+      </w:r>
+      <w:r>
+        <w:t xml:space="preserve"> (come i nomi o i gradi), ma ne vietano altre (come i codici identificativi).</w:t>
+      </w:r>
+    </w:p>
+    <w:p>
+      <w:pPr>
+        <w:pStyle w:val="Paragrafoelenco"/>
+      </w:pPr>
+      <w:r>
+        <w:rPr>
+          <w:b/>
+          <w:bCs/>
+        </w:rPr>
+        <w:t>9.6, 9.7 (Persone e Agenti):</w:t>
+      </w:r>
+      <w:r>
+        <w:t xml:space="preserve"> Puoi correggere un nome o aggiornare il grado di un poliziotto, ma non puoi assolutamente cambiare l'</w:t>
+      </w:r>
+      <w:r>
+        <w:rPr>
+          <w:b/>
+          <w:bCs/>
+        </w:rPr>
+        <w:t>ID</w:t>
+      </w:r>
+      <w:r>
+        <w:t xml:space="preserve"> o la </w:t>
+      </w:r>
+      <w:r>
+        <w:rPr>
+          <w:b/>
+          <w:bCs/>
+        </w:rPr>
+        <w:t>Matricola</w:t>
+      </w:r>
+      <w:r>
+        <w:t>. Questi dati identificano la persona per sempre.</w:t>
+      </w:r>
+    </w:p>
+    <w:p>
+      <w:pPr>
+        <w:pStyle w:val="Paragrafoelenco"/>
+      </w:pPr>
+      <w:r>
+        <w:rPr>
+          <w:b/>
+          <w:bCs/>
+        </w:rPr>
+        <w:t>9.8 (Fascicoli):</w:t>
+      </w:r>
+      <w:r>
+        <w:t xml:space="preserve"> Si può cambiare lo stato del caso (es. da "Aperto" a "Chiuso") o chi è il poliziotto responsabile, ma non si possono toccare la data di apertura e il codice del caso.</w:t>
+      </w:r>
+    </w:p>
+    <w:p>
+      <w:pPr>
+        <w:pStyle w:val="Paragrafoelenco"/>
+      </w:pPr>
+      <w:r>
+        <w:rPr>
+          <w:b/>
+          <w:bCs/>
+        </w:rPr>
+        <w:lastRenderedPageBreak/>
+        <w:t>9.9 (Reperti):</w:t>
+      </w:r>
+      <w:r>
+        <w:t xml:space="preserve"> È il più severo. Di un reperto puoi cambiare solo la descrizione o il posto dove sta. Non puoi cambiare il fascicolo a cui appartiene, la sua categoria o il suo codice, altrimenti la prova non sarebbe più valida.</w:t>
+      </w:r>
+    </w:p>
+    <w:p>
+      <w:pPr>
+        <w:pStyle w:val="Paragrafoelenco"/>
+      </w:pPr>
+      <w:r>
+        <w:rPr>
+          <w:b/>
+          <w:bCs/>
+          <w:sz w:val="24"/>
+          <w:szCs w:val="24"/>
+        </w:rPr>
+        <w:t>Regole speciali</w:t>
+      </w:r>
+    </w:p>
+    <w:p>
+      <w:pPr>
+        <w:pStyle w:val="Paragrafoelenco"/>
+      </w:pPr>
+      <w:r>
+        <w:rPr>
+          <w:b/>
+          <w:bCs/>
+        </w:rPr>
+        <w:t>9.4 (Ruoli delle persone):</w:t>
+      </w:r>
+      <w:r>
+        <w:t xml:space="preserve"> Questo trigger impedisce di cambiare il ruolo di una persona in un caso (es. da "testimone" a "sospettato") facendo un semplice aggiornamento. Ti obbliga a cancellare il vecchio ruolo e inserirne uno nuovo, così da mantenere una traccia pulita di ogni cambiamento</w:t>
+      </w:r>
+    </w:p>
+    <w:p>
+      <w:pPr>
+        <w:rPr>
+          <w:rFonts w:ascii="Aptos" w:eastAsia="Aptos" w:hAnsi="Aptos" w:cs="Aptos"/>
         </w:rPr>
       </w:pPr>
     </w:p>
@@ -5436,6 +6355,24 @@
 </w:footnotes>
 </file>
 
+<file path=word/intelligence2.xml><?xml version="1.0" encoding="utf-8"?>
+<int2:intelligence xmlns:int2="http://schemas.microsoft.com/office/intelligence/2020/intelligence" xmlns:oel="http://schemas.microsoft.com/office/2019/extlst">
+  <int2:observations>
+    <int2:textHash int2:hashCode="z34lOMcpKvgLSS" int2:id="mMaKnZka">
+      <int2:state int2:value="Rejected" int2:type="spell"/>
+    </int2:textHash>
+    <int2:textHash int2:hashCode="kW9OadR1lVxIRP" int2:id="sPkBKsFV">
+      <int2:state int2:value="Rejected" int2:type="spell"/>
+    </int2:textHash>
+    <int2:textHash int2:hashCode="wCQDeW2bkb7YBv" int2:id="vDicA6eb">
+      <int2:state int2:value="Rejected" int2:type="spell"/>
+    </int2:textHash>
+  </int2:observations>
+  <int2:intelligenceSettings/>
+  <int2:onDemandWorkflows/>
+</int2:intelligence>
+</file>
+
 <file path=word/numbering.xml><?xml version="1.0" encoding="utf-8"?>
 <w:numbering xmlns:wpc="http://schemas.microsoft.com/office/word/2010/wordprocessingCanvas" xmlns:cx="http://schemas.microsoft.com/office/drawing/2014/chartex" xmlns:cx1="http://schemas.microsoft.com/office/drawing/2015/9/8/chartex" xmlns:cx2="http://schemas.microsoft.com/office/drawing/2015/10/21/chartex" xmlns:cx3="http://schemas.microsoft.com/office/drawing/2016/5/9/chartex" xmlns:cx4="http://schemas.microsoft.com/office/drawing/2016/5/10/chartex" xmlns:cx5="http://schemas.microsoft.com/office/drawing/2016/5/11/chartex" xmlns:cx6="http://schemas.microsoft.com/office/drawing/2016/5/12/chartex" xmlns:cx7="http://schemas.microsoft.com/office/drawing/2016/5/13/chartex" xmlns:cx8="http://schemas.microsoft.com/office/drawing/2016/5/14/chartex" xmlns:mc="http://schemas.openxmlformats.org/markup-compatibility/2006" xmlns:aink="http://schemas.microsoft.com/office/drawing/2016/ink" xmlns:am3d="http://schemas.microsoft.com/office/drawing/2017/model3d" xmlns:o="urn:schemas-microsoft-com:office:office" xmlns:oel="http://schemas.microsoft.com/office/2019/extlst" xmlns:r="http://schemas.openxmlformats.org/officeDocument/2006/relationships" xmlns:m="http://schemas.openxmlformats.org/officeDocument/2006/math" xmlns:v="urn:schemas-microsoft-com:vml" xmlns:wp14="http://schemas.microsoft.com/office/word/2010/wordprocessingDrawing" xmlns:wp="http://schemas.openxmlformats.org/drawingml/2006/wordprocessingDrawing" xmlns:w10="urn:schemas-microsoft-com:office:word" xmlns:w="http://schemas.openxmlformats.org/wordprocessingml/2006/main" xmlns:w14="http://schemas.microsoft.com/office/word/2010/wordml" xmlns:w15="http://schemas.microsoft.com/office/word/2012/wordml" xmlns:w16cex="http://schemas.microsoft.com/office/word/2018/wordml/cex" xmlns:w16cid="http://schemas.microsoft.com/office/word/2016/wordml/cid" xmlns:w16="http://schemas.microsoft.com/office/word/2018/wordml" xmlns:w16sdtdh="http://schemas.microsoft.com/office/word/2020/wordml/sdtdatahash" xmlns:w16se="http://schemas.microsoft.com/office/word/2015/wordml/symex" xmlns:wpg="http://schemas.microsoft.com/office/word/2010/wordprocessingGroup" xmlns:wpi="http://schemas.microsoft.com/office/word/2010/wordprocessingInk" xmlns:wne="http://schemas.microsoft.com/office/word/2006/wordml" xmlns:wps="http://schemas.microsoft.com/office/word/2010/wordprocessingShape" mc:Ignorable="w14 w15 w16se w16cid w16 w16cex w16sdtdh wp14">
   <w:abstractNum w:abstractNumId="0" w15:restartNumberingAfterBreak="0">
@@ -5588,6 +6525,381 @@
     </w:lvl>
   </w:abstractNum>
   <w:abstractNum w:abstractNumId="1" w15:restartNumberingAfterBreak="0">
+    <w:nsid w:val="0AC4EDE5"/>
+    <w:multiLevelType w:val="hybridMultilevel"/>
+    <w:tmpl w:val="FFFFFFFF"/>
+    <w:lvl w:ilvl="0" w:tplc="8E04CA2C">
+      <w:start w:val="1"/>
+      <w:numFmt w:val="bullet"/>
+      <w:lvlText w:val=""/>
+      <w:lvlJc w:val="left"/>
+      <w:pPr>
+        <w:ind w:left="720" w:hanging="360"/>
+      </w:pPr>
+      <w:rPr>
+        <w:rFonts w:ascii="Symbol" w:hAnsi="Symbol" w:hint="default"/>
+      </w:rPr>
+    </w:lvl>
+    <w:lvl w:ilvl="1" w:tplc="9AD672D2">
+      <w:start w:val="1"/>
+      <w:numFmt w:val="bullet"/>
+      <w:lvlText w:val="o"/>
+      <w:lvlJc w:val="left"/>
+      <w:pPr>
+        <w:ind w:left="1440" w:hanging="360"/>
+      </w:pPr>
+      <w:rPr>
+        <w:rFonts w:ascii="Courier New" w:hAnsi="Courier New" w:hint="default"/>
+      </w:rPr>
+    </w:lvl>
+    <w:lvl w:ilvl="2" w:tplc="6B54CD3C">
+      <w:start w:val="1"/>
+      <w:numFmt w:val="bullet"/>
+      <w:lvlText w:val=""/>
+      <w:lvlJc w:val="left"/>
+      <w:pPr>
+        <w:ind w:left="2160" w:hanging="360"/>
+      </w:pPr>
+      <w:rPr>
+        <w:rFonts w:ascii="Wingdings" w:hAnsi="Wingdings" w:hint="default"/>
+      </w:rPr>
+    </w:lvl>
+    <w:lvl w:ilvl="3" w:tplc="08366D66">
+      <w:start w:val="1"/>
+      <w:numFmt w:val="bullet"/>
+      <w:lvlText w:val=""/>
+      <w:lvlJc w:val="left"/>
+      <w:pPr>
+        <w:ind w:left="2880" w:hanging="360"/>
+      </w:pPr>
+      <w:rPr>
+        <w:rFonts w:ascii="Symbol" w:hAnsi="Symbol" w:hint="default"/>
+      </w:rPr>
+    </w:lvl>
+    <w:lvl w:ilvl="4" w:tplc="72721854">
+      <w:start w:val="1"/>
+      <w:numFmt w:val="bullet"/>
+      <w:lvlText w:val="o"/>
+      <w:lvlJc w:val="left"/>
+      <w:pPr>
+        <w:ind w:left="3600" w:hanging="360"/>
+      </w:pPr>
+      <w:rPr>
+        <w:rFonts w:ascii="Courier New" w:hAnsi="Courier New" w:hint="default"/>
+      </w:rPr>
+    </w:lvl>
+    <w:lvl w:ilvl="5" w:tplc="D618DAC6">
+      <w:start w:val="1"/>
+      <w:numFmt w:val="bullet"/>
+      <w:lvlText w:val=""/>
+      <w:lvlJc w:val="left"/>
+      <w:pPr>
+        <w:ind w:left="4320" w:hanging="360"/>
+      </w:pPr>
+      <w:rPr>
+        <w:rFonts w:ascii="Wingdings" w:hAnsi="Wingdings" w:hint="default"/>
+      </w:rPr>
+    </w:lvl>
+    <w:lvl w:ilvl="6" w:tplc="70667666">
+      <w:start w:val="1"/>
+      <w:numFmt w:val="bullet"/>
+      <w:lvlText w:val=""/>
+      <w:lvlJc w:val="left"/>
+      <w:pPr>
+        <w:ind w:left="5040" w:hanging="360"/>
+      </w:pPr>
+      <w:rPr>
+        <w:rFonts w:ascii="Symbol" w:hAnsi="Symbol" w:hint="default"/>
+      </w:rPr>
+    </w:lvl>
+    <w:lvl w:ilvl="7" w:tplc="AF12E87A">
+      <w:start w:val="1"/>
+      <w:numFmt w:val="bullet"/>
+      <w:lvlText w:val="o"/>
+      <w:lvlJc w:val="left"/>
+      <w:pPr>
+        <w:ind w:left="5760" w:hanging="360"/>
+      </w:pPr>
+      <w:rPr>
+        <w:rFonts w:ascii="Courier New" w:hAnsi="Courier New" w:hint="default"/>
+      </w:rPr>
+    </w:lvl>
+    <w:lvl w:ilvl="8" w:tplc="4B08D15A">
+      <w:start w:val="1"/>
+      <w:numFmt w:val="bullet"/>
+      <w:lvlText w:val=""/>
+      <w:lvlJc w:val="left"/>
+      <w:pPr>
+        <w:ind w:left="6480" w:hanging="360"/>
+      </w:pPr>
+      <w:rPr>
+        <w:rFonts w:ascii="Wingdings" w:hAnsi="Wingdings" w:hint="default"/>
+      </w:rPr>
+    </w:lvl>
+  </w:abstractNum>
+  <w:abstractNum w:abstractNumId="2" w15:restartNumberingAfterBreak="0">
+    <w:nsid w:val="102736D9"/>
+    <w:multiLevelType w:val="hybridMultilevel"/>
+    <w:tmpl w:val="FFFFFFFF"/>
+    <w:lvl w:ilvl="0" w:tplc="A62C6F7C">
+      <w:start w:val="1"/>
+      <w:numFmt w:val="bullet"/>
+      <w:lvlText w:val=""/>
+      <w:lvlJc w:val="left"/>
+      <w:pPr>
+        <w:ind w:left="720" w:hanging="360"/>
+      </w:pPr>
+      <w:rPr>
+        <w:rFonts w:ascii="Symbol" w:hAnsi="Symbol" w:hint="default"/>
+      </w:rPr>
+    </w:lvl>
+    <w:lvl w:ilvl="1" w:tplc="5016CAD0">
+      <w:start w:val="1"/>
+      <w:numFmt w:val="bullet"/>
+      <w:lvlText w:val="o"/>
+      <w:lvlJc w:val="left"/>
+      <w:pPr>
+        <w:ind w:left="1440" w:hanging="360"/>
+      </w:pPr>
+      <w:rPr>
+        <w:rFonts w:ascii="Courier New" w:hAnsi="Courier New" w:hint="default"/>
+      </w:rPr>
+    </w:lvl>
+    <w:lvl w:ilvl="2" w:tplc="423A30F0">
+      <w:start w:val="1"/>
+      <w:numFmt w:val="bullet"/>
+      <w:lvlText w:val=""/>
+      <w:lvlJc w:val="left"/>
+      <w:pPr>
+        <w:ind w:left="2160" w:hanging="360"/>
+      </w:pPr>
+      <w:rPr>
+        <w:rFonts w:ascii="Wingdings" w:hAnsi="Wingdings" w:hint="default"/>
+      </w:rPr>
+    </w:lvl>
+    <w:lvl w:ilvl="3" w:tplc="B5C85B22">
+      <w:start w:val="1"/>
+      <w:numFmt w:val="bullet"/>
+      <w:lvlText w:val=""/>
+      <w:lvlJc w:val="left"/>
+      <w:pPr>
+        <w:ind w:left="2880" w:hanging="360"/>
+      </w:pPr>
+      <w:rPr>
+        <w:rFonts w:ascii="Symbol" w:hAnsi="Symbol" w:hint="default"/>
+      </w:rPr>
+    </w:lvl>
+    <w:lvl w:ilvl="4" w:tplc="89B8DD86">
+      <w:start w:val="1"/>
+      <w:numFmt w:val="bullet"/>
+      <w:lvlText w:val="o"/>
+      <w:lvlJc w:val="left"/>
+      <w:pPr>
+        <w:ind w:left="3600" w:hanging="360"/>
+      </w:pPr>
+      <w:rPr>
+        <w:rFonts w:ascii="Courier New" w:hAnsi="Courier New" w:hint="default"/>
+      </w:rPr>
+    </w:lvl>
+    <w:lvl w:ilvl="5" w:tplc="03A648E0">
+      <w:start w:val="1"/>
+      <w:numFmt w:val="bullet"/>
+      <w:lvlText w:val=""/>
+      <w:lvlJc w:val="left"/>
+      <w:pPr>
+        <w:ind w:left="4320" w:hanging="360"/>
+      </w:pPr>
+      <w:rPr>
+        <w:rFonts w:ascii="Wingdings" w:hAnsi="Wingdings" w:hint="default"/>
+      </w:rPr>
+    </w:lvl>
+    <w:lvl w:ilvl="6" w:tplc="09CAE0CE">
+      <w:start w:val="1"/>
+      <w:numFmt w:val="bullet"/>
+      <w:lvlText w:val=""/>
+      <w:lvlJc w:val="left"/>
+      <w:pPr>
+        <w:ind w:left="5040" w:hanging="360"/>
+      </w:pPr>
+      <w:rPr>
+        <w:rFonts w:ascii="Symbol" w:hAnsi="Symbol" w:hint="default"/>
+      </w:rPr>
+    </w:lvl>
+    <w:lvl w:ilvl="7" w:tplc="E40C26B0">
+      <w:start w:val="1"/>
+      <w:numFmt w:val="bullet"/>
+      <w:lvlText w:val="o"/>
+      <w:lvlJc w:val="left"/>
+      <w:pPr>
+        <w:ind w:left="5760" w:hanging="360"/>
+      </w:pPr>
+      <w:rPr>
+        <w:rFonts w:ascii="Courier New" w:hAnsi="Courier New" w:hint="default"/>
+      </w:rPr>
+    </w:lvl>
+    <w:lvl w:ilvl="8" w:tplc="739CABC8">
+      <w:start w:val="1"/>
+      <w:numFmt w:val="bullet"/>
+      <w:lvlText w:val=""/>
+      <w:lvlJc w:val="left"/>
+      <w:pPr>
+        <w:ind w:left="6480" w:hanging="360"/>
+      </w:pPr>
+      <w:rPr>
+        <w:rFonts w:ascii="Wingdings" w:hAnsi="Wingdings" w:hint="default"/>
+      </w:rPr>
+    </w:lvl>
+  </w:abstractNum>
+  <w:abstractNum w:abstractNumId="3" w15:restartNumberingAfterBreak="0">
+    <w:nsid w:val="172238F4"/>
+    <w:multiLevelType w:val="multilevel"/>
+    <w:tmpl w:val="5BDC8F24"/>
+    <w:lvl w:ilvl="0">
+      <w:start w:val="1"/>
+      <w:numFmt w:val="bullet"/>
+      <w:lvlText w:val=""/>
+      <w:lvlJc w:val="left"/>
+      <w:pPr>
+        <w:tabs>
+          <w:tab w:val="num" w:pos="720"/>
+        </w:tabs>
+        <w:ind w:left="720" w:hanging="360"/>
+      </w:pPr>
+      <w:rPr>
+        <w:rFonts w:ascii="Symbol" w:hAnsi="Symbol" w:hint="default"/>
+        <w:sz w:val="20"/>
+      </w:rPr>
+    </w:lvl>
+    <w:lvl w:ilvl="1" w:tentative="1">
+      <w:start w:val="1"/>
+      <w:numFmt w:val="bullet"/>
+      <w:lvlText w:val="o"/>
+      <w:lvlJc w:val="left"/>
+      <w:pPr>
+        <w:tabs>
+          <w:tab w:val="num" w:pos="1440"/>
+        </w:tabs>
+        <w:ind w:left="1440" w:hanging="360"/>
+      </w:pPr>
+      <w:rPr>
+        <w:rFonts w:ascii="Courier New" w:hAnsi="Courier New" w:hint="default"/>
+        <w:sz w:val="20"/>
+      </w:rPr>
+    </w:lvl>
+    <w:lvl w:ilvl="2" w:tentative="1">
+      <w:start w:val="1"/>
+      <w:numFmt w:val="bullet"/>
+      <w:lvlText w:val=""/>
+      <w:lvlJc w:val="left"/>
+      <w:pPr>
+        <w:tabs>
+          <w:tab w:val="num" w:pos="2160"/>
+        </w:tabs>
+        <w:ind w:left="2160" w:hanging="360"/>
+      </w:pPr>
+      <w:rPr>
+        <w:rFonts w:ascii="Wingdings" w:hAnsi="Wingdings" w:hint="default"/>
+        <w:sz w:val="20"/>
+      </w:rPr>
+    </w:lvl>
+    <w:lvl w:ilvl="3" w:tentative="1">
+      <w:start w:val="1"/>
+      <w:numFmt w:val="bullet"/>
+      <w:lvlText w:val=""/>
+      <w:lvlJc w:val="left"/>
+      <w:pPr>
+        <w:tabs>
+          <w:tab w:val="num" w:pos="2880"/>
+        </w:tabs>
+        <w:ind w:left="2880" w:hanging="360"/>
+      </w:pPr>
+      <w:rPr>
+        <w:rFonts w:ascii="Wingdings" w:hAnsi="Wingdings" w:hint="default"/>
+        <w:sz w:val="20"/>
+      </w:rPr>
+    </w:lvl>
+    <w:lvl w:ilvl="4" w:tentative="1">
+      <w:start w:val="1"/>
+      <w:numFmt w:val="bullet"/>
+      <w:lvlText w:val=""/>
+      <w:lvlJc w:val="left"/>
+      <w:pPr>
+        <w:tabs>
+          <w:tab w:val="num" w:pos="3600"/>
+        </w:tabs>
+        <w:ind w:left="3600" w:hanging="360"/>
+      </w:pPr>
+      <w:rPr>
+        <w:rFonts w:ascii="Wingdings" w:hAnsi="Wingdings" w:hint="default"/>
+        <w:sz w:val="20"/>
+      </w:rPr>
+    </w:lvl>
+    <w:lvl w:ilvl="5" w:tentative="1">
+      <w:start w:val="1"/>
+      <w:numFmt w:val="bullet"/>
+      <w:lvlText w:val=""/>
+      <w:lvlJc w:val="left"/>
+      <w:pPr>
+        <w:tabs>
+          <w:tab w:val="num" w:pos="4320"/>
+        </w:tabs>
+        <w:ind w:left="4320" w:hanging="360"/>
+      </w:pPr>
+      <w:rPr>
+        <w:rFonts w:ascii="Wingdings" w:hAnsi="Wingdings" w:hint="default"/>
+        <w:sz w:val="20"/>
+      </w:rPr>
+    </w:lvl>
+    <w:lvl w:ilvl="6" w:tentative="1">
+      <w:start w:val="1"/>
+      <w:numFmt w:val="bullet"/>
+      <w:lvlText w:val=""/>
+      <w:lvlJc w:val="left"/>
+      <w:pPr>
+        <w:tabs>
+          <w:tab w:val="num" w:pos="5040"/>
+        </w:tabs>
+        <w:ind w:left="5040" w:hanging="360"/>
+      </w:pPr>
+      <w:rPr>
+        <w:rFonts w:ascii="Wingdings" w:hAnsi="Wingdings" w:hint="default"/>
+        <w:sz w:val="20"/>
+      </w:rPr>
+    </w:lvl>
+    <w:lvl w:ilvl="7" w:tentative="1">
+      <w:start w:val="1"/>
+      <w:numFmt w:val="bullet"/>
+      <w:lvlText w:val=""/>
+      <w:lvlJc w:val="left"/>
+      <w:pPr>
+        <w:tabs>
+          <w:tab w:val="num" w:pos="5760"/>
+        </w:tabs>
+        <w:ind w:left="5760" w:hanging="360"/>
+      </w:pPr>
+      <w:rPr>
+        <w:rFonts w:ascii="Wingdings" w:hAnsi="Wingdings" w:hint="default"/>
+        <w:sz w:val="20"/>
+      </w:rPr>
+    </w:lvl>
+    <w:lvl w:ilvl="8" w:tentative="1">
+      <w:start w:val="1"/>
+      <w:numFmt w:val="bullet"/>
+      <w:lvlText w:val=""/>
+      <w:lvlJc w:val="left"/>
+      <w:pPr>
+        <w:tabs>
+          <w:tab w:val="num" w:pos="6480"/>
+        </w:tabs>
+        <w:ind w:left="6480" w:hanging="360"/>
+      </w:pPr>
+      <w:rPr>
+        <w:rFonts w:ascii="Wingdings" w:hAnsi="Wingdings" w:hint="default"/>
+        <w:sz w:val="20"/>
+      </w:rPr>
+    </w:lvl>
+  </w:abstractNum>
+  <w:abstractNum w:abstractNumId="4" w15:restartNumberingAfterBreak="0">
     <w:nsid w:val="222E6656"/>
     <w:multiLevelType w:val="multilevel"/>
     <w:tmpl w:val="85E66BF6"/>
@@ -5736,7 +7048,7 @@
       </w:rPr>
     </w:lvl>
   </w:abstractNum>
-  <w:abstractNum w:abstractNumId="2" w15:restartNumberingAfterBreak="0">
+  <w:abstractNum w:abstractNumId="5" w15:restartNumberingAfterBreak="0">
     <w:nsid w:val="22C33AC9"/>
     <w:multiLevelType w:val="multilevel"/>
     <w:tmpl w:val="1C66F000"/>
@@ -5748,116 +7060,81 @@
       <w:pPr>
         <w:ind w:left="720" w:hanging="360"/>
       </w:pPr>
-      <w:rPr>
-        <w:rFonts w:hint="default"/>
-      </w:rPr>
     </w:lvl>
     <w:lvl w:ilvl="1">
       <w:start w:val="1"/>
       <w:numFmt w:val="decimal"/>
-      <w:isLgl/>
       <w:lvlText w:val="%1.%2"/>
       <w:lvlJc w:val="left"/>
       <w:pPr>
         <w:ind w:left="737" w:hanging="377"/>
       </w:pPr>
-      <w:rPr>
-        <w:rFonts w:hint="default"/>
-      </w:rPr>
     </w:lvl>
     <w:lvl w:ilvl="2">
       <w:start w:val="1"/>
       <w:numFmt w:val="decimal"/>
-      <w:isLgl/>
       <w:lvlText w:val="%1.%2.%3"/>
       <w:lvlJc w:val="left"/>
       <w:pPr>
         <w:ind w:left="1080" w:hanging="720"/>
       </w:pPr>
-      <w:rPr>
-        <w:rFonts w:hint="default"/>
-      </w:rPr>
     </w:lvl>
     <w:lvl w:ilvl="3">
       <w:start w:val="1"/>
       <w:numFmt w:val="decimal"/>
-      <w:isLgl/>
       <w:lvlText w:val="%1.%2.%3.%4"/>
       <w:lvlJc w:val="left"/>
       <w:pPr>
         <w:ind w:left="1440" w:hanging="1080"/>
       </w:pPr>
-      <w:rPr>
-        <w:rFonts w:hint="default"/>
-      </w:rPr>
     </w:lvl>
     <w:lvl w:ilvl="4">
       <w:start w:val="1"/>
       <w:numFmt w:val="decimal"/>
-      <w:isLgl/>
       <w:lvlText w:val="%1.%2.%3.%4.%5"/>
       <w:lvlJc w:val="left"/>
       <w:pPr>
         <w:ind w:left="1440" w:hanging="1080"/>
       </w:pPr>
-      <w:rPr>
-        <w:rFonts w:hint="default"/>
-      </w:rPr>
     </w:lvl>
     <w:lvl w:ilvl="5">
       <w:start w:val="1"/>
       <w:numFmt w:val="decimal"/>
-      <w:isLgl/>
       <w:lvlText w:val="%1.%2.%3.%4.%5.%6"/>
       <w:lvlJc w:val="left"/>
       <w:pPr>
         <w:ind w:left="1800" w:hanging="1440"/>
       </w:pPr>
-      <w:rPr>
-        <w:rFonts w:hint="default"/>
-      </w:rPr>
     </w:lvl>
     <w:lvl w:ilvl="6">
       <w:start w:val="1"/>
       <w:numFmt w:val="decimal"/>
-      <w:isLgl/>
       <w:lvlText w:val="%1.%2.%3.%4.%5.%6.%7"/>
       <w:lvlJc w:val="left"/>
       <w:pPr>
         <w:ind w:left="1800" w:hanging="1440"/>
       </w:pPr>
-      <w:rPr>
-        <w:rFonts w:hint="default"/>
-      </w:rPr>
     </w:lvl>
     <w:lvl w:ilvl="7">
       <w:start w:val="1"/>
       <w:numFmt w:val="decimal"/>
-      <w:isLgl/>
       <w:lvlText w:val="%1.%2.%3.%4.%5.%6.%7.%8"/>
       <w:lvlJc w:val="left"/>
       <w:pPr>
         <w:ind w:left="2160" w:hanging="1800"/>
       </w:pPr>
-      <w:rPr>
-        <w:rFonts w:hint="default"/>
-      </w:rPr>
     </w:lvl>
     <w:lvl w:ilvl="8">
       <w:start w:val="1"/>
       <w:numFmt w:val="decimal"/>
-      <w:isLgl/>
       <w:lvlText w:val="%1.%2.%3.%4.%5.%6.%7.%8.%9"/>
       <w:lvlJc w:val="left"/>
       <w:pPr>
         <w:ind w:left="2160" w:hanging="1800"/>
       </w:pPr>
-      <w:rPr>
-        <w:rFonts w:hint="default"/>
-      </w:rPr>
     </w:lvl>
   </w:abstractNum>
-  <w:abstractNum w:abstractNumId="3" w15:restartNumberingAfterBreak="0">
+  <w:abstractNum w:abstractNumId="6" w15:restartNumberingAfterBreak="0">
     <w:nsid w:val="24A466B0"/>
     <w:multiLevelType w:val="multilevel"/>
     <w:tmpl w:val="620031E8"/>
@@ -6006,7 +7283,7 @@
       </w:rPr>
     </w:lvl>
   </w:abstractNum>
-  <w:abstractNum w:abstractNumId="4" w15:restartNumberingAfterBreak="0">
+  <w:abstractNum w:abstractNumId="7" w15:restartNumberingAfterBreak="0">
     <w:nsid w:val="2ABC181C"/>
     <w:multiLevelType w:val="multilevel"/>
     <w:tmpl w:val="1D9E9DFE"/>
@@ -6155,7 +7432,7 @@
       </w:rPr>
     </w:lvl>
   </w:abstractNum>
-  <w:abstractNum w:abstractNumId="5" w15:restartNumberingAfterBreak="0">
+  <w:abstractNum w:abstractNumId="8" w15:restartNumberingAfterBreak="0">
     <w:nsid w:val="3A0F1F98"/>
     <w:multiLevelType w:val="multilevel"/>
     <w:tmpl w:val="7784827E"/>
@@ -6304,7 +7581,7 @@
       </w:rPr>
     </w:lvl>
   </w:abstractNum>
-  <w:abstractNum w:abstractNumId="6" w15:restartNumberingAfterBreak="0">
+  <w:abstractNum w:abstractNumId="9" w15:restartNumberingAfterBreak="0">
     <w:nsid w:val="3E5872C7"/>
     <w:multiLevelType w:val="multilevel"/>
     <w:tmpl w:val="83C21EE6"/>
@@ -6449,11 +7726,124 @@
       </w:rPr>
     </w:lvl>
   </w:abstractNum>
-  <w:abstractNum w:abstractNumId="7" w15:restartNumberingAfterBreak="0">
+  <w:abstractNum w:abstractNumId="10" w15:restartNumberingAfterBreak="0">
+    <w:nsid w:val="441D5A4C"/>
+    <w:multiLevelType w:val="hybridMultilevel"/>
+    <w:tmpl w:val="FFFFFFFF"/>
+    <w:lvl w:ilvl="0" w:tplc="72A8FDE0">
+      <w:start w:val="1"/>
+      <w:numFmt w:val="bullet"/>
+      <w:lvlText w:val=""/>
+      <w:lvlJc w:val="left"/>
+      <w:pPr>
+        <w:ind w:left="1080" w:hanging="360"/>
+      </w:pPr>
+      <w:rPr>
+        <w:rFonts w:ascii="Symbol" w:hAnsi="Symbol" w:hint="default"/>
+      </w:rPr>
+    </w:lvl>
+    <w:lvl w:ilvl="1" w:tplc="12FE0328">
+      <w:start w:val="1"/>
+      <w:numFmt w:val="bullet"/>
+      <w:lvlText w:val="o"/>
+      <w:lvlJc w:val="left"/>
+      <w:pPr>
+        <w:ind w:left="1800" w:hanging="360"/>
+      </w:pPr>
+      <w:rPr>
+        <w:rFonts w:ascii="Courier New" w:hAnsi="Courier New" w:hint="default"/>
+      </w:rPr>
+    </w:lvl>
+    <w:lvl w:ilvl="2" w:tplc="4F0C0746">
+      <w:start w:val="1"/>
+      <w:numFmt w:val="bullet"/>
+      <w:lvlText w:val=""/>
+      <w:lvlJc w:val="left"/>
+      <w:pPr>
+        <w:ind w:left="2520" w:hanging="360"/>
+      </w:pPr>
+      <w:rPr>
+        <w:rFonts w:ascii="Wingdings" w:hAnsi="Wingdings" w:hint="default"/>
+      </w:rPr>
+    </w:lvl>
+    <w:lvl w:ilvl="3" w:tplc="6F6E5FF4">
+      <w:start w:val="1"/>
+      <w:numFmt w:val="bullet"/>
+      <w:lvlText w:val=""/>
+      <w:lvlJc w:val="left"/>
+      <w:pPr>
+        <w:ind w:left="3240" w:hanging="360"/>
+      </w:pPr>
+      <w:rPr>
+        <w:rFonts w:ascii="Symbol" w:hAnsi="Symbol" w:hint="default"/>
+      </w:rPr>
+    </w:lvl>
+    <w:lvl w:ilvl="4" w:tplc="835AA204">
+      <w:start w:val="1"/>
+      <w:numFmt w:val="bullet"/>
+      <w:lvlText w:val="o"/>
+      <w:lvlJc w:val="left"/>
+      <w:pPr>
+        <w:ind w:left="3960" w:hanging="360"/>
+      </w:pPr>
+      <w:rPr>
+        <w:rFonts w:ascii="Courier New" w:hAnsi="Courier New" w:hint="default"/>
+      </w:rPr>
+    </w:lvl>
+    <w:lvl w:ilvl="5" w:tplc="F752CE82">
+      <w:start w:val="1"/>
+      <w:numFmt w:val="bullet"/>
+      <w:lvlText w:val=""/>
+      <w:lvlJc w:val="left"/>
+      <w:pPr>
+        <w:ind w:left="4680" w:hanging="360"/>
+      </w:pPr>
+      <w:rPr>
+        <w:rFonts w:ascii="Wingdings" w:hAnsi="Wingdings" w:hint="default"/>
+      </w:rPr>
+    </w:lvl>
+    <w:lvl w:ilvl="6" w:tplc="EFA2B662">
+      <w:start w:val="1"/>
+      <w:numFmt w:val="bullet"/>
+      <w:lvlText w:val=""/>
+      <w:lvlJc w:val="left"/>
+      <w:pPr>
+        <w:ind w:left="5400" w:hanging="360"/>
+      </w:pPr>
+      <w:rPr>
+        <w:rFonts w:ascii="Symbol" w:hAnsi="Symbol" w:hint="default"/>
+      </w:rPr>
+    </w:lvl>
+    <w:lvl w:ilvl="7" w:tplc="40B49CD4">
+      <w:start w:val="1"/>
+      <w:numFmt w:val="bullet"/>
+      <w:lvlText w:val="o"/>
+      <w:lvlJc w:val="left"/>
+      <w:pPr>
+        <w:ind w:left="6120" w:hanging="360"/>
+      </w:pPr>
+      <w:rPr>
+        <w:rFonts w:ascii="Courier New" w:hAnsi="Courier New" w:hint="default"/>
+      </w:rPr>
+    </w:lvl>
+    <w:lvl w:ilvl="8" w:tplc="F57AF45A">
+      <w:start w:val="1"/>
+      <w:numFmt w:val="bullet"/>
+      <w:lvlText w:val=""/>
+      <w:lvlJc w:val="left"/>
+      <w:pPr>
+        <w:ind w:left="6840" w:hanging="360"/>
+      </w:pPr>
+      <w:rPr>
+        <w:rFonts w:ascii="Wingdings" w:hAnsi="Wingdings" w:hint="default"/>
+      </w:rPr>
+    </w:lvl>
+  </w:abstractNum>
+  <w:abstractNum w:abstractNumId="11" w15:restartNumberingAfterBreak="0">
     <w:nsid w:val="450E6583"/>
     <w:multiLevelType w:val="hybridMultilevel"/>
     <w:tmpl w:val="F75E7F9C"/>
-    <w:lvl w:ilvl="0" w:tplc="04100001">
+    <w:lvl w:ilvl="0" w:tplc="FE68A0EA">
       <w:start w:val="1"/>
       <w:numFmt w:val="bullet"/>
       <w:lvlText w:val=""/>
@@ -6465,7 +7855,7 @@
         <w:rFonts w:ascii="Symbol" w:hAnsi="Symbol" w:hint="default"/>
       </w:rPr>
     </w:lvl>
-    <w:lvl w:ilvl="1" w:tplc="04100003" w:tentative="1">
+    <w:lvl w:ilvl="1" w:tplc="9E28DC08" w:tentative="1">
       <w:start w:val="1"/>
       <w:numFmt w:val="bullet"/>
       <w:lvlText w:val="o"/>
@@ -6474,10 +7864,10 @@
         <w:ind w:left="1800" w:hanging="360"/>
       </w:pPr>
       <w:rPr>
-        <w:rFonts w:ascii="Courier New" w:hAnsi="Courier New" w:cs="Courier New" w:hint="default"/>
-      </w:rPr>
-    </w:lvl>
-    <w:lvl w:ilvl="2" w:tplc="04100005" w:tentative="1">
+        <w:rFonts w:ascii="Courier New" w:hAnsi="Courier New" w:hint="default"/>
+      </w:rPr>
+    </w:lvl>
+    <w:lvl w:ilvl="2" w:tplc="B718A7C2" w:tentative="1">
       <w:start w:val="1"/>
       <w:numFmt w:val="bullet"/>
       <w:lvlText w:val=""/>
@@ -6489,7 +7879,7 @@
         <w:rFonts w:ascii="Wingdings" w:hAnsi="Wingdings" w:hint="default"/>
       </w:rPr>
     </w:lvl>
-    <w:lvl w:ilvl="3" w:tplc="04100001" w:tentative="1">
+    <w:lvl w:ilvl="3" w:tplc="36FE0918" w:tentative="1">
       <w:start w:val="1"/>
       <w:numFmt w:val="bullet"/>
       <w:lvlText w:val=""/>
@@ -6501,7 +7891,7 @@
         <w:rFonts w:ascii="Symbol" w:hAnsi="Symbol" w:hint="default"/>
       </w:rPr>
     </w:lvl>
-    <w:lvl w:ilvl="4" w:tplc="04100003" w:tentative="1">
+    <w:lvl w:ilvl="4" w:tplc="3DE03C54" w:tentative="1">
       <w:start w:val="1"/>
       <w:numFmt w:val="bullet"/>
       <w:lvlText w:val="o"/>
@@ -6510,10 +7900,10 @@
         <w:ind w:left="3960" w:hanging="360"/>
       </w:pPr>
       <w:rPr>
-        <w:rFonts w:ascii="Courier New" w:hAnsi="Courier New" w:cs="Courier New" w:hint="default"/>
-      </w:rPr>
-    </w:lvl>
-    <w:lvl w:ilvl="5" w:tplc="04100005" w:tentative="1">
+        <w:rFonts w:ascii="Courier New" w:hAnsi="Courier New" w:hint="default"/>
+      </w:rPr>
+    </w:lvl>
+    <w:lvl w:ilvl="5" w:tplc="E53A877A" w:tentative="1">
       <w:start w:val="1"/>
       <w:numFmt w:val="bullet"/>
       <w:lvlText w:val=""/>
@@ -6525,7 +7915,7 @@
         <w:rFonts w:ascii="Wingdings" w:hAnsi="Wingdings" w:hint="default"/>
       </w:rPr>
     </w:lvl>
-    <w:lvl w:ilvl="6" w:tplc="04100001" w:tentative="1">
+    <w:lvl w:ilvl="6" w:tplc="CC764228" w:tentative="1">
       <w:start w:val="1"/>
       <w:numFmt w:val="bullet"/>
       <w:lvlText w:val=""/>
@@ -6537,7 +7927,7 @@
         <w:rFonts w:ascii="Symbol" w:hAnsi="Symbol" w:hint="default"/>
       </w:rPr>
     </w:lvl>
-    <w:lvl w:ilvl="7" w:tplc="04100003" w:tentative="1">
+    <w:lvl w:ilvl="7" w:tplc="7230F8E8" w:tentative="1">
       <w:start w:val="1"/>
       <w:numFmt w:val="bullet"/>
       <w:lvlText w:val="o"/>
@@ -6546,10 +7936,10 @@
         <w:ind w:left="6120" w:hanging="360"/>
       </w:pPr>
       <w:rPr>
-        <w:rFonts w:ascii="Courier New" w:hAnsi="Courier New" w:cs="Courier New" w:hint="default"/>
-      </w:rPr>
-    </w:lvl>
-    <w:lvl w:ilvl="8" w:tplc="04100005" w:tentative="1">
+        <w:rFonts w:ascii="Courier New" w:hAnsi="Courier New" w:hint="default"/>
+      </w:rPr>
+    </w:lvl>
+    <w:lvl w:ilvl="8" w:tplc="75C8F982" w:tentative="1">
       <w:start w:val="1"/>
       <w:numFmt w:val="bullet"/>
       <w:lvlText w:val=""/>
@@ -6562,7 +7952,233 @@
       </w:rPr>
     </w:lvl>
   </w:abstractNum>
-  <w:abstractNum w:abstractNumId="8" w15:restartNumberingAfterBreak="0">
+  <w:abstractNum w:abstractNumId="12" w15:restartNumberingAfterBreak="0">
+    <w:nsid w:val="47FF60F6"/>
+    <w:multiLevelType w:val="hybridMultilevel"/>
+    <w:tmpl w:val="FFFFFFFF"/>
+    <w:lvl w:ilvl="0" w:tplc="2EC6D63A">
+      <w:start w:val="1"/>
+      <w:numFmt w:val="bullet"/>
+      <w:lvlText w:val=""/>
+      <w:lvlJc w:val="left"/>
+      <w:pPr>
+        <w:ind w:left="720" w:hanging="360"/>
+      </w:pPr>
+      <w:rPr>
+        <w:rFonts w:ascii="Symbol" w:hAnsi="Symbol" w:hint="default"/>
+      </w:rPr>
+    </w:lvl>
+    <w:lvl w:ilvl="1" w:tplc="1DA812C8">
+      <w:start w:val="1"/>
+      <w:numFmt w:val="bullet"/>
+      <w:lvlText w:val="o"/>
+      <w:lvlJc w:val="left"/>
+      <w:pPr>
+        <w:ind w:left="1440" w:hanging="360"/>
+      </w:pPr>
+      <w:rPr>
+        <w:rFonts w:ascii="Courier New" w:hAnsi="Courier New" w:hint="default"/>
+      </w:rPr>
+    </w:lvl>
+    <w:lvl w:ilvl="2" w:tplc="D1321944">
+      <w:start w:val="1"/>
+      <w:numFmt w:val="bullet"/>
+      <w:lvlText w:val=""/>
+      <w:lvlJc w:val="left"/>
+      <w:pPr>
+        <w:ind w:left="2160" w:hanging="360"/>
+      </w:pPr>
+      <w:rPr>
+        <w:rFonts w:ascii="Wingdings" w:hAnsi="Wingdings" w:hint="default"/>
+      </w:rPr>
+    </w:lvl>
+    <w:lvl w:ilvl="3" w:tplc="ABC06746">
+      <w:start w:val="1"/>
+      <w:numFmt w:val="bullet"/>
+      <w:lvlText w:val=""/>
+      <w:lvlJc w:val="left"/>
+      <w:pPr>
+        <w:ind w:left="2880" w:hanging="360"/>
+      </w:pPr>
+      <w:rPr>
+        <w:rFonts w:ascii="Symbol" w:hAnsi="Symbol" w:hint="default"/>
+      </w:rPr>
+    </w:lvl>
+    <w:lvl w:ilvl="4" w:tplc="5E9E5510">
+      <w:start w:val="1"/>
+      <w:numFmt w:val="bullet"/>
+      <w:lvlText w:val="o"/>
+      <w:lvlJc w:val="left"/>
+      <w:pPr>
+        <w:ind w:left="3600" w:hanging="360"/>
+      </w:pPr>
+      <w:rPr>
+        <w:rFonts w:ascii="Courier New" w:hAnsi="Courier New" w:hint="default"/>
+      </w:rPr>
+    </w:lvl>
+    <w:lvl w:ilvl="5" w:tplc="B27E019E">
+      <w:start w:val="1"/>
+      <w:numFmt w:val="bullet"/>
+      <w:lvlText w:val=""/>
+      <w:lvlJc w:val="left"/>
+      <w:pPr>
+        <w:ind w:left="4320" w:hanging="360"/>
+      </w:pPr>
+      <w:rPr>
+        <w:rFonts w:ascii="Wingdings" w:hAnsi="Wingdings" w:hint="default"/>
+      </w:rPr>
+    </w:lvl>
+    <w:lvl w:ilvl="6" w:tplc="4E28D06C">
+      <w:start w:val="1"/>
+      <w:numFmt w:val="bullet"/>
+      <w:lvlText w:val=""/>
+      <w:lvlJc w:val="left"/>
+      <w:pPr>
+        <w:ind w:left="5040" w:hanging="360"/>
+      </w:pPr>
+      <w:rPr>
+        <w:rFonts w:ascii="Symbol" w:hAnsi="Symbol" w:hint="default"/>
+      </w:rPr>
+    </w:lvl>
+    <w:lvl w:ilvl="7" w:tplc="723AB386">
+      <w:start w:val="1"/>
+      <w:numFmt w:val="bullet"/>
+      <w:lvlText w:val="o"/>
+      <w:lvlJc w:val="left"/>
+      <w:pPr>
+        <w:ind w:left="5760" w:hanging="360"/>
+      </w:pPr>
+      <w:rPr>
+        <w:rFonts w:ascii="Courier New" w:hAnsi="Courier New" w:hint="default"/>
+      </w:rPr>
+    </w:lvl>
+    <w:lvl w:ilvl="8" w:tplc="B78CF080">
+      <w:start w:val="1"/>
+      <w:numFmt w:val="bullet"/>
+      <w:lvlText w:val=""/>
+      <w:lvlJc w:val="left"/>
+      <w:pPr>
+        <w:ind w:left="6480" w:hanging="360"/>
+      </w:pPr>
+      <w:rPr>
+        <w:rFonts w:ascii="Wingdings" w:hAnsi="Wingdings" w:hint="default"/>
+      </w:rPr>
+    </w:lvl>
+  </w:abstractNum>
+  <w:abstractNum w:abstractNumId="13" w15:restartNumberingAfterBreak="0">
+    <w:nsid w:val="495BCC1E"/>
+    <w:multiLevelType w:val="hybridMultilevel"/>
+    <w:tmpl w:val="FFFFFFFF"/>
+    <w:lvl w:ilvl="0" w:tplc="5C849944">
+      <w:start w:val="1"/>
+      <w:numFmt w:val="bullet"/>
+      <w:lvlText w:val=""/>
+      <w:lvlJc w:val="left"/>
+      <w:pPr>
+        <w:ind w:left="1003" w:hanging="360"/>
+      </w:pPr>
+      <w:rPr>
+        <w:rFonts w:ascii="Symbol" w:hAnsi="Symbol" w:hint="default"/>
+      </w:rPr>
+    </w:lvl>
+    <w:lvl w:ilvl="1" w:tplc="5486EF90">
+      <w:start w:val="1"/>
+      <w:numFmt w:val="bullet"/>
+      <w:lvlText w:val="o"/>
+      <w:lvlJc w:val="left"/>
+      <w:pPr>
+        <w:ind w:left="1723" w:hanging="360"/>
+      </w:pPr>
+      <w:rPr>
+        <w:rFonts w:ascii="Courier New" w:hAnsi="Courier New" w:hint="default"/>
+      </w:rPr>
+    </w:lvl>
+    <w:lvl w:ilvl="2" w:tplc="F19C7F40">
+      <w:start w:val="1"/>
+      <w:numFmt w:val="bullet"/>
+      <w:lvlText w:val=""/>
+      <w:lvlJc w:val="left"/>
+      <w:pPr>
+        <w:ind w:left="2443" w:hanging="360"/>
+      </w:pPr>
+      <w:rPr>
+        <w:rFonts w:ascii="Wingdings" w:hAnsi="Wingdings" w:hint="default"/>
+      </w:rPr>
+    </w:lvl>
+    <w:lvl w:ilvl="3" w:tplc="33BE7C8C">
+      <w:start w:val="1"/>
+      <w:numFmt w:val="bullet"/>
+      <w:lvlText w:val=""/>
+      <w:lvlJc w:val="left"/>
+      <w:pPr>
+        <w:ind w:left="3163" w:hanging="360"/>
+      </w:pPr>
+      <w:rPr>
+        <w:rFonts w:ascii="Symbol" w:hAnsi="Symbol" w:hint="default"/>
+      </w:rPr>
+    </w:lvl>
+    <w:lvl w:ilvl="4" w:tplc="6A746E10">
+      <w:start w:val="1"/>
+      <w:numFmt w:val="bullet"/>
+      <w:lvlText w:val="o"/>
+      <w:lvlJc w:val="left"/>
+      <w:pPr>
+        <w:ind w:left="3883" w:hanging="360"/>
+      </w:pPr>
+      <w:rPr>
+        <w:rFonts w:ascii="Courier New" w:hAnsi="Courier New" w:hint="default"/>
+      </w:rPr>
+    </w:lvl>
+    <w:lvl w:ilvl="5" w:tplc="DF20550E">
+      <w:start w:val="1"/>
+      <w:numFmt w:val="bullet"/>
+      <w:lvlText w:val=""/>
+      <w:lvlJc w:val="left"/>
+      <w:pPr>
+        <w:ind w:left="4603" w:hanging="360"/>
+      </w:pPr>
+      <w:rPr>
+        <w:rFonts w:ascii="Wingdings" w:hAnsi="Wingdings" w:hint="default"/>
+      </w:rPr>
+    </w:lvl>
+    <w:lvl w:ilvl="6" w:tplc="93768AFA">
+      <w:start w:val="1"/>
+      <w:numFmt w:val="bullet"/>
+      <w:lvlText w:val=""/>
+      <w:lvlJc w:val="left"/>
+      <w:pPr>
+        <w:ind w:left="5323" w:hanging="360"/>
+      </w:pPr>
+      <w:rPr>
+        <w:rFonts w:ascii="Symbol" w:hAnsi="Symbol" w:hint="default"/>
+      </w:rPr>
+    </w:lvl>
+    <w:lvl w:ilvl="7" w:tplc="1990FE98">
+      <w:start w:val="1"/>
+      <w:numFmt w:val="bullet"/>
+      <w:lvlText w:val="o"/>
+      <w:lvlJc w:val="left"/>
+      <w:pPr>
+        <w:ind w:left="6043" w:hanging="360"/>
+      </w:pPr>
+      <w:rPr>
+        <w:rFonts w:ascii="Courier New" w:hAnsi="Courier New" w:hint="default"/>
+      </w:rPr>
+    </w:lvl>
+    <w:lvl w:ilvl="8" w:tplc="B68EE46E">
+      <w:start w:val="1"/>
+      <w:numFmt w:val="bullet"/>
+      <w:lvlText w:val=""/>
+      <w:lvlJc w:val="left"/>
+      <w:pPr>
+        <w:ind w:left="6763" w:hanging="360"/>
+      </w:pPr>
+      <w:rPr>
+        <w:rFonts w:ascii="Wingdings" w:hAnsi="Wingdings" w:hint="default"/>
+      </w:rPr>
+    </w:lvl>
+  </w:abstractNum>
+  <w:abstractNum w:abstractNumId="14" w15:restartNumberingAfterBreak="0">
     <w:nsid w:val="4A5A2E68"/>
     <w:multiLevelType w:val="hybridMultilevel"/>
     <w:tmpl w:val="881E67F4"/>
@@ -6651,7 +8267,120 @@
       </w:pPr>
     </w:lvl>
   </w:abstractNum>
-  <w:abstractNum w:abstractNumId="9" w15:restartNumberingAfterBreak="0">
+  <w:abstractNum w:abstractNumId="15" w15:restartNumberingAfterBreak="0">
+    <w:nsid w:val="4E3498C6"/>
+    <w:multiLevelType w:val="hybridMultilevel"/>
+    <w:tmpl w:val="FFFFFFFF"/>
+    <w:lvl w:ilvl="0" w:tplc="D1F40FC6">
+      <w:start w:val="1"/>
+      <w:numFmt w:val="bullet"/>
+      <w:lvlText w:val=""/>
+      <w:lvlJc w:val="left"/>
+      <w:pPr>
+        <w:ind w:left="1080" w:hanging="360"/>
+      </w:pPr>
+      <w:rPr>
+        <w:rFonts w:ascii="Symbol" w:hAnsi="Symbol" w:hint="default"/>
+      </w:rPr>
+    </w:lvl>
+    <w:lvl w:ilvl="1" w:tplc="775453AC">
+      <w:start w:val="1"/>
+      <w:numFmt w:val="bullet"/>
+      <w:lvlText w:val="o"/>
+      <w:lvlJc w:val="left"/>
+      <w:pPr>
+        <w:ind w:left="1800" w:hanging="360"/>
+      </w:pPr>
+      <w:rPr>
+        <w:rFonts w:ascii="Courier New" w:hAnsi="Courier New" w:hint="default"/>
+      </w:rPr>
+    </w:lvl>
+    <w:lvl w:ilvl="2" w:tplc="85F8FADA">
+      <w:start w:val="1"/>
+      <w:numFmt w:val="bullet"/>
+      <w:lvlText w:val=""/>
+      <w:lvlJc w:val="left"/>
+      <w:pPr>
+        <w:ind w:left="2520" w:hanging="360"/>
+      </w:pPr>
+      <w:rPr>
+        <w:rFonts w:ascii="Wingdings" w:hAnsi="Wingdings" w:hint="default"/>
+      </w:rPr>
+    </w:lvl>
+    <w:lvl w:ilvl="3" w:tplc="394ED7FE">
+      <w:start w:val="1"/>
+      <w:numFmt w:val="bullet"/>
+      <w:lvlText w:val=""/>
+      <w:lvlJc w:val="left"/>
+      <w:pPr>
+        <w:ind w:left="3240" w:hanging="360"/>
+      </w:pPr>
+      <w:rPr>
+        <w:rFonts w:ascii="Symbol" w:hAnsi="Symbol" w:hint="default"/>
+      </w:rPr>
+    </w:lvl>
+    <w:lvl w:ilvl="4" w:tplc="C1845562">
+      <w:start w:val="1"/>
+      <w:numFmt w:val="bullet"/>
+      <w:lvlText w:val="o"/>
+      <w:lvlJc w:val="left"/>
+      <w:pPr>
+        <w:ind w:left="3960" w:hanging="360"/>
+      </w:pPr>
+      <w:rPr>
+        <w:rFonts w:ascii="Courier New" w:hAnsi="Courier New" w:hint="default"/>
+      </w:rPr>
+    </w:lvl>
+    <w:lvl w:ilvl="5" w:tplc="2C9262F0">
+      <w:start w:val="1"/>
+      <w:numFmt w:val="bullet"/>
+      <w:lvlText w:val=""/>
+      <w:lvlJc w:val="left"/>
+      <w:pPr>
+        <w:ind w:left="4680" w:hanging="360"/>
+      </w:pPr>
+      <w:rPr>
+        <w:rFonts w:ascii="Wingdings" w:hAnsi="Wingdings" w:hint="default"/>
+      </w:rPr>
+    </w:lvl>
+    <w:lvl w:ilvl="6" w:tplc="229070A0">
+      <w:start w:val="1"/>
+      <w:numFmt w:val="bullet"/>
+      <w:lvlText w:val=""/>
+      <w:lvlJc w:val="left"/>
+      <w:pPr>
+        <w:ind w:left="5400" w:hanging="360"/>
+      </w:pPr>
+      <w:rPr>
+        <w:rFonts w:ascii="Symbol" w:hAnsi="Symbol" w:hint="default"/>
+      </w:rPr>
+    </w:lvl>
+    <w:lvl w:ilvl="7" w:tplc="044C1E5E">
+      <w:start w:val="1"/>
+      <w:numFmt w:val="bullet"/>
+      <w:lvlText w:val="o"/>
+      <w:lvlJc w:val="left"/>
+      <w:pPr>
+        <w:ind w:left="6120" w:hanging="360"/>
+      </w:pPr>
+      <w:rPr>
+        <w:rFonts w:ascii="Courier New" w:hAnsi="Courier New" w:hint="default"/>
+      </w:rPr>
+    </w:lvl>
+    <w:lvl w:ilvl="8" w:tplc="543633AC">
+      <w:start w:val="1"/>
+      <w:numFmt w:val="bullet"/>
+      <w:lvlText w:val=""/>
+      <w:lvlJc w:val="left"/>
+      <w:pPr>
+        <w:ind w:left="6840" w:hanging="360"/>
+      </w:pPr>
+      <w:rPr>
+        <w:rFonts w:ascii="Wingdings" w:hAnsi="Wingdings" w:hint="default"/>
+      </w:rPr>
+    </w:lvl>
+  </w:abstractNum>
+  <w:abstractNum w:abstractNumId="16" w15:restartNumberingAfterBreak="0">
     <w:nsid w:val="563E4AD1"/>
     <w:multiLevelType w:val="hybridMultilevel"/>
     <w:tmpl w:val="625A9A6C"/>
@@ -6740,11 +8469,11 @@
       </w:pPr>
     </w:lvl>
   </w:abstractNum>
-  <w:abstractNum w:abstractNumId="10" w15:restartNumberingAfterBreak="0">
+  <w:abstractNum w:abstractNumId="17" w15:restartNumberingAfterBreak="0">
     <w:nsid w:val="57117078"/>
     <w:multiLevelType w:val="hybridMultilevel"/>
     <w:tmpl w:val="DA6E353E"/>
-    <w:lvl w:ilvl="0" w:tplc="04100001">
+    <w:lvl w:ilvl="0" w:tplc="0986A116">
       <w:start w:val="1"/>
       <w:numFmt w:val="bullet"/>
       <w:lvlText w:val=""/>
@@ -6756,7 +8485,7 @@
         <w:rFonts w:ascii="Symbol" w:hAnsi="Symbol" w:hint="default"/>
       </w:rPr>
     </w:lvl>
-    <w:lvl w:ilvl="1" w:tplc="04100003" w:tentative="1">
+    <w:lvl w:ilvl="1" w:tplc="78105F06" w:tentative="1">
       <w:start w:val="1"/>
       <w:numFmt w:val="bullet"/>
       <w:lvlText w:val="o"/>
@@ -6765,10 +8494,10 @@
         <w:ind w:left="1800" w:hanging="360"/>
       </w:pPr>
       <w:rPr>
-        <w:rFonts w:ascii="Courier New" w:hAnsi="Courier New" w:cs="Courier New" w:hint="default"/>
-      </w:rPr>
-    </w:lvl>
-    <w:lvl w:ilvl="2" w:tplc="04100005" w:tentative="1">
+        <w:rFonts w:ascii="Courier New" w:hAnsi="Courier New" w:hint="default"/>
+      </w:rPr>
+    </w:lvl>
+    <w:lvl w:ilvl="2" w:tplc="D57C6D74" w:tentative="1">
       <w:start w:val="1"/>
       <w:numFmt w:val="bullet"/>
       <w:lvlText w:val=""/>
@@ -6780,7 +8509,7 @@
         <w:rFonts w:ascii="Wingdings" w:hAnsi="Wingdings" w:hint="default"/>
       </w:rPr>
     </w:lvl>
-    <w:lvl w:ilvl="3" w:tplc="04100001" w:tentative="1">
+    <w:lvl w:ilvl="3" w:tplc="95FC677E" w:tentative="1">
       <w:start w:val="1"/>
       <w:numFmt w:val="bullet"/>
       <w:lvlText w:val=""/>
@@ -6792,7 +8521,7 @@
         <w:rFonts w:ascii="Symbol" w:hAnsi="Symbol" w:hint="default"/>
       </w:rPr>
     </w:lvl>
-    <w:lvl w:ilvl="4" w:tplc="04100003" w:tentative="1">
+    <w:lvl w:ilvl="4" w:tplc="D3641F5E" w:tentative="1">
       <w:start w:val="1"/>
       <w:numFmt w:val="bullet"/>
       <w:lvlText w:val="o"/>
@@ -6801,10 +8530,10 @@
         <w:ind w:left="3960" w:hanging="360"/>
       </w:pPr>
       <w:rPr>
-        <w:rFonts w:ascii="Courier New" w:hAnsi="Courier New" w:cs="Courier New" w:hint="default"/>
-      </w:rPr>
-    </w:lvl>
-    <w:lvl w:ilvl="5" w:tplc="04100005" w:tentative="1">
+        <w:rFonts w:ascii="Courier New" w:hAnsi="Courier New" w:hint="default"/>
+      </w:rPr>
+    </w:lvl>
+    <w:lvl w:ilvl="5" w:tplc="B9F6AB94" w:tentative="1">
       <w:start w:val="1"/>
       <w:numFmt w:val="bullet"/>
       <w:lvlText w:val=""/>
@@ -6816,7 +8545,7 @@
         <w:rFonts w:ascii="Wingdings" w:hAnsi="Wingdings" w:hint="default"/>
       </w:rPr>
     </w:lvl>
-    <w:lvl w:ilvl="6" w:tplc="04100001" w:tentative="1">
+    <w:lvl w:ilvl="6" w:tplc="BBC85F6C" w:tentative="1">
       <w:start w:val="1"/>
       <w:numFmt w:val="bullet"/>
       <w:lvlText w:val=""/>
@@ -6828,7 +8557,7 @@
         <w:rFonts w:ascii="Symbol" w:hAnsi="Symbol" w:hint="default"/>
       </w:rPr>
     </w:lvl>
-    <w:lvl w:ilvl="7" w:tplc="04100003" w:tentative="1">
+    <w:lvl w:ilvl="7" w:tplc="05DC0EFC" w:tentative="1">
       <w:start w:val="1"/>
       <w:numFmt w:val="bullet"/>
       <w:lvlText w:val="o"/>
@@ -6837,10 +8566,10 @@
         <w:ind w:left="6120" w:hanging="360"/>
       </w:pPr>
       <w:rPr>
-        <w:rFonts w:ascii="Courier New" w:hAnsi="Courier New" w:cs="Courier New" w:hint="default"/>
-      </w:rPr>
-    </w:lvl>
-    <w:lvl w:ilvl="8" w:tplc="04100005" w:tentative="1">
+        <w:rFonts w:ascii="Courier New" w:hAnsi="Courier New" w:hint="default"/>
+      </w:rPr>
+    </w:lvl>
+    <w:lvl w:ilvl="8" w:tplc="3D1A61D8" w:tentative="1">
       <w:start w:val="1"/>
       <w:numFmt w:val="bullet"/>
       <w:lvlText w:val=""/>
@@ -6853,7 +8582,7 @@
       </w:rPr>
     </w:lvl>
   </w:abstractNum>
-  <w:abstractNum w:abstractNumId="11" w15:restartNumberingAfterBreak="0">
+  <w:abstractNum w:abstractNumId="18" w15:restartNumberingAfterBreak="0">
     <w:nsid w:val="5D512E11"/>
     <w:multiLevelType w:val="multilevel"/>
     <w:tmpl w:val="FC0E63B0"/>
@@ -6966,11 +8695,11 @@
       </w:pPr>
     </w:lvl>
   </w:abstractNum>
-  <w:abstractNum w:abstractNumId="12" w15:restartNumberingAfterBreak="0">
+  <w:abstractNum w:abstractNumId="19" w15:restartNumberingAfterBreak="0">
     <w:nsid w:val="5DFF5143"/>
     <w:multiLevelType w:val="hybridMultilevel"/>
     <w:tmpl w:val="336C131C"/>
-    <w:lvl w:ilvl="0" w:tplc="04100001">
+    <w:lvl w:ilvl="0" w:tplc="D3727342">
       <w:start w:val="1"/>
       <w:numFmt w:val="bullet"/>
       <w:lvlText w:val=""/>
@@ -6982,7 +8711,7 @@
         <w:rFonts w:ascii="Symbol" w:hAnsi="Symbol" w:hint="default"/>
       </w:rPr>
     </w:lvl>
-    <w:lvl w:ilvl="1" w:tplc="04100003" w:tentative="1">
+    <w:lvl w:ilvl="1" w:tplc="2CAC4DC6" w:tentative="1">
       <w:start w:val="1"/>
       <w:numFmt w:val="bullet"/>
       <w:lvlText w:val="o"/>
@@ -6991,10 +8720,10 @@
         <w:ind w:left="1800" w:hanging="360"/>
       </w:pPr>
       <w:rPr>
-        <w:rFonts w:ascii="Courier New" w:hAnsi="Courier New" w:cs="Courier New" w:hint="default"/>
-      </w:rPr>
-    </w:lvl>
-    <w:lvl w:ilvl="2" w:tplc="04100005" w:tentative="1">
+        <w:rFonts w:ascii="Courier New" w:hAnsi="Courier New" w:hint="default"/>
+      </w:rPr>
+    </w:lvl>
+    <w:lvl w:ilvl="2" w:tplc="25208B20" w:tentative="1">
       <w:start w:val="1"/>
       <w:numFmt w:val="bullet"/>
       <w:lvlText w:val=""/>
@@ -7006,7 +8735,7 @@
         <w:rFonts w:ascii="Wingdings" w:hAnsi="Wingdings" w:hint="default"/>
       </w:rPr>
     </w:lvl>
-    <w:lvl w:ilvl="3" w:tplc="04100001" w:tentative="1">
+    <w:lvl w:ilvl="3" w:tplc="F1D4E11C" w:tentative="1">
       <w:start w:val="1"/>
       <w:numFmt w:val="bullet"/>
       <w:lvlText w:val=""/>
@@ -7018,7 +8747,7 @@
         <w:rFonts w:ascii="Symbol" w:hAnsi="Symbol" w:hint="default"/>
       </w:rPr>
     </w:lvl>
-    <w:lvl w:ilvl="4" w:tplc="04100003" w:tentative="1">
+    <w:lvl w:ilvl="4" w:tplc="B53C7656" w:tentative="1">
       <w:start w:val="1"/>
       <w:numFmt w:val="bullet"/>
       <w:lvlText w:val="o"/>
@@ -7027,10 +8756,10 @@
         <w:ind w:left="3960" w:hanging="360"/>
       </w:pPr>
       <w:rPr>
-        <w:rFonts w:ascii="Courier New" w:hAnsi="Courier New" w:cs="Courier New" w:hint="default"/>
-      </w:rPr>
-    </w:lvl>
-    <w:lvl w:ilvl="5" w:tplc="04100005" w:tentative="1">
+        <w:rFonts w:ascii="Courier New" w:hAnsi="Courier New" w:hint="default"/>
+      </w:rPr>
+    </w:lvl>
+    <w:lvl w:ilvl="5" w:tplc="339E8E4A" w:tentative="1">
       <w:start w:val="1"/>
       <w:numFmt w:val="bullet"/>
       <w:lvlText w:val=""/>
@@ -7042,7 +8771,7 @@
         <w:rFonts w:ascii="Wingdings" w:hAnsi="Wingdings" w:hint="default"/>
       </w:rPr>
     </w:lvl>
-    <w:lvl w:ilvl="6" w:tplc="04100001" w:tentative="1">
+    <w:lvl w:ilvl="6" w:tplc="2668C4F6" w:tentative="1">
       <w:start w:val="1"/>
       <w:numFmt w:val="bullet"/>
       <w:lvlText w:val=""/>
@@ -7054,7 +8783,7 @@
         <w:rFonts w:ascii="Symbol" w:hAnsi="Symbol" w:hint="default"/>
       </w:rPr>
     </w:lvl>
-    <w:lvl w:ilvl="7" w:tplc="04100003" w:tentative="1">
+    <w:lvl w:ilvl="7" w:tplc="A1EC7F4A" w:tentative="1">
       <w:start w:val="1"/>
       <w:numFmt w:val="bullet"/>
       <w:lvlText w:val="o"/>
@@ -7063,10 +8792,10 @@
         <w:ind w:left="6120" w:hanging="360"/>
       </w:pPr>
       <w:rPr>
-        <w:rFonts w:ascii="Courier New" w:hAnsi="Courier New" w:cs="Courier New" w:hint="default"/>
-      </w:rPr>
-    </w:lvl>
-    <w:lvl w:ilvl="8" w:tplc="04100005" w:tentative="1">
+        <w:rFonts w:ascii="Courier New" w:hAnsi="Courier New" w:hint="default"/>
+      </w:rPr>
+    </w:lvl>
+    <w:lvl w:ilvl="8" w:tplc="CA7456C0" w:tentative="1">
       <w:start w:val="1"/>
       <w:numFmt w:val="bullet"/>
       <w:lvlText w:val=""/>
@@ -7079,7 +8808,7 @@
       </w:rPr>
     </w:lvl>
   </w:abstractNum>
-  <w:abstractNum w:abstractNumId="13" w15:restartNumberingAfterBreak="0">
+  <w:abstractNum w:abstractNumId="20" w15:restartNumberingAfterBreak="0">
     <w:nsid w:val="5FFC21AF"/>
     <w:multiLevelType w:val="hybridMultilevel"/>
     <w:tmpl w:val="5C882546"/>
@@ -7168,7 +8897,7 @@
       </w:pPr>
     </w:lvl>
   </w:abstractNum>
-  <w:abstractNum w:abstractNumId="14" w15:restartNumberingAfterBreak="0">
+  <w:abstractNum w:abstractNumId="21" w15:restartNumberingAfterBreak="0">
     <w:nsid w:val="60420A90"/>
     <w:multiLevelType w:val="hybridMultilevel"/>
     <w:tmpl w:val="9B267390"/>
@@ -7257,7 +8986,120 @@
       </w:pPr>
     </w:lvl>
   </w:abstractNum>
-  <w:abstractNum w:abstractNumId="15" w15:restartNumberingAfterBreak="0">
+  <w:abstractNum w:abstractNumId="22" w15:restartNumberingAfterBreak="0">
+    <w:nsid w:val="62A3D9E0"/>
+    <w:multiLevelType w:val="hybridMultilevel"/>
+    <w:tmpl w:val="FFFFFFFF"/>
+    <w:lvl w:ilvl="0" w:tplc="C7300E08">
+      <w:start w:val="1"/>
+      <w:numFmt w:val="bullet"/>
+      <w:lvlText w:val=""/>
+      <w:lvlJc w:val="left"/>
+      <w:pPr>
+        <w:ind w:left="720" w:hanging="360"/>
+      </w:pPr>
+      <w:rPr>
+        <w:rFonts w:ascii="Symbol" w:hAnsi="Symbol" w:hint="default"/>
+      </w:rPr>
+    </w:lvl>
+    <w:lvl w:ilvl="1" w:tplc="C66A49C2">
+      <w:start w:val="1"/>
+      <w:numFmt w:val="bullet"/>
+      <w:lvlText w:val="o"/>
+      <w:lvlJc w:val="left"/>
+      <w:pPr>
+        <w:ind w:left="1440" w:hanging="360"/>
+      </w:pPr>
+      <w:rPr>
+        <w:rFonts w:ascii="Courier New" w:hAnsi="Courier New" w:hint="default"/>
+      </w:rPr>
+    </w:lvl>
+    <w:lvl w:ilvl="2" w:tplc="2446EC90">
+      <w:start w:val="1"/>
+      <w:numFmt w:val="bullet"/>
+      <w:lvlText w:val=""/>
+      <w:lvlJc w:val="left"/>
+      <w:pPr>
+        <w:ind w:left="2160" w:hanging="360"/>
+      </w:pPr>
+      <w:rPr>
+        <w:rFonts w:ascii="Wingdings" w:hAnsi="Wingdings" w:hint="default"/>
+      </w:rPr>
+    </w:lvl>
+    <w:lvl w:ilvl="3" w:tplc="0F547E24">
+      <w:start w:val="1"/>
+      <w:numFmt w:val="bullet"/>
+      <w:lvlText w:val=""/>
+      <w:lvlJc w:val="left"/>
+      <w:pPr>
+        <w:ind w:left="2880" w:hanging="360"/>
+      </w:pPr>
+      <w:rPr>
+        <w:rFonts w:ascii="Symbol" w:hAnsi="Symbol" w:hint="default"/>
+      </w:rPr>
+    </w:lvl>
+    <w:lvl w:ilvl="4" w:tplc="C224783A">
+      <w:start w:val="1"/>
+      <w:numFmt w:val="bullet"/>
+      <w:lvlText w:val="o"/>
+      <w:lvlJc w:val="left"/>
+      <w:pPr>
+        <w:ind w:left="3600" w:hanging="360"/>
+      </w:pPr>
+      <w:rPr>
+        <w:rFonts w:ascii="Courier New" w:hAnsi="Courier New" w:hint="default"/>
+      </w:rPr>
+    </w:lvl>
+    <w:lvl w:ilvl="5" w:tplc="B37AD37A">
+      <w:start w:val="1"/>
+      <w:numFmt w:val="bullet"/>
+      <w:lvlText w:val=""/>
+      <w:lvlJc w:val="left"/>
+      <w:pPr>
+        <w:ind w:left="4320" w:hanging="360"/>
+      </w:pPr>
+      <w:rPr>
+        <w:rFonts w:ascii="Wingdings" w:hAnsi="Wingdings" w:hint="default"/>
+      </w:rPr>
+    </w:lvl>
+    <w:lvl w:ilvl="6" w:tplc="A7526612">
+      <w:start w:val="1"/>
+      <w:numFmt w:val="bullet"/>
+      <w:lvlText w:val=""/>
+      <w:lvlJc w:val="left"/>
+      <w:pPr>
+        <w:ind w:left="5040" w:hanging="360"/>
+      </w:pPr>
+      <w:rPr>
+        <w:rFonts w:ascii="Symbol" w:hAnsi="Symbol" w:hint="default"/>
+      </w:rPr>
+    </w:lvl>
+    <w:lvl w:ilvl="7" w:tplc="59048352">
+      <w:start w:val="1"/>
+      <w:numFmt w:val="bullet"/>
+      <w:lvlText w:val="o"/>
+      <w:lvlJc w:val="left"/>
+      <w:pPr>
+        <w:ind w:left="5760" w:hanging="360"/>
+      </w:pPr>
+      <w:rPr>
+        <w:rFonts w:ascii="Courier New" w:hAnsi="Courier New" w:hint="default"/>
+      </w:rPr>
+    </w:lvl>
+    <w:lvl w:ilvl="8" w:tplc="46AE147E">
+      <w:start w:val="1"/>
+      <w:numFmt w:val="bullet"/>
+      <w:lvlText w:val=""/>
+      <w:lvlJc w:val="left"/>
+      <w:pPr>
+        <w:ind w:left="6480" w:hanging="360"/>
+      </w:pPr>
+      <w:rPr>
+        <w:rFonts w:ascii="Wingdings" w:hAnsi="Wingdings" w:hint="default"/>
+      </w:rPr>
+    </w:lvl>
+  </w:abstractNum>
+  <w:abstractNum w:abstractNumId="23" w15:restartNumberingAfterBreak="0">
     <w:nsid w:val="62F22B9D"/>
     <w:multiLevelType w:val="hybridMultilevel"/>
     <w:tmpl w:val="A5704340"/>
@@ -7346,7 +9188,7 @@
       </w:pPr>
     </w:lvl>
   </w:abstractNum>
-  <w:abstractNum w:abstractNumId="16" w15:restartNumberingAfterBreak="0">
+  <w:abstractNum w:abstractNumId="24" w15:restartNumberingAfterBreak="0">
     <w:nsid w:val="62FA5900"/>
     <w:multiLevelType w:val="hybridMultilevel"/>
     <w:tmpl w:val="CBC6133A"/>
@@ -7435,7 +9277,7 @@
       </w:pPr>
     </w:lvl>
   </w:abstractNum>
-  <w:abstractNum w:abstractNumId="17" w15:restartNumberingAfterBreak="0">
+  <w:abstractNum w:abstractNumId="25" w15:restartNumberingAfterBreak="0">
     <w:nsid w:val="638B0789"/>
     <w:multiLevelType w:val="multilevel"/>
     <w:tmpl w:val="8E34C2B6"/>
@@ -7584,7 +9426,120 @@
       </w:rPr>
     </w:lvl>
   </w:abstractNum>
-  <w:abstractNum w:abstractNumId="18" w15:restartNumberingAfterBreak="0">
+  <w:abstractNum w:abstractNumId="26" w15:restartNumberingAfterBreak="0">
+    <w:nsid w:val="663E8769"/>
+    <w:multiLevelType w:val="hybridMultilevel"/>
+    <w:tmpl w:val="FFFFFFFF"/>
+    <w:lvl w:ilvl="0" w:tplc="249E3076">
+      <w:start w:val="1"/>
+      <w:numFmt w:val="bullet"/>
+      <w:lvlText w:val=""/>
+      <w:lvlJc w:val="left"/>
+      <w:pPr>
+        <w:ind w:left="720" w:hanging="360"/>
+      </w:pPr>
+      <w:rPr>
+        <w:rFonts w:ascii="Symbol" w:hAnsi="Symbol" w:hint="default"/>
+      </w:rPr>
+    </w:lvl>
+    <w:lvl w:ilvl="1" w:tplc="6B007F60">
+      <w:start w:val="1"/>
+      <w:numFmt w:val="bullet"/>
+      <w:lvlText w:val="o"/>
+      <w:lvlJc w:val="left"/>
+      <w:pPr>
+        <w:ind w:left="1440" w:hanging="360"/>
+      </w:pPr>
+      <w:rPr>
+        <w:rFonts w:ascii="Courier New" w:hAnsi="Courier New" w:hint="default"/>
+      </w:rPr>
+    </w:lvl>
+    <w:lvl w:ilvl="2" w:tplc="0BCA9592">
+      <w:start w:val="1"/>
+      <w:numFmt w:val="bullet"/>
+      <w:lvlText w:val=""/>
+      <w:lvlJc w:val="left"/>
+      <w:pPr>
+        <w:ind w:left="2160" w:hanging="360"/>
+      </w:pPr>
+      <w:rPr>
+        <w:rFonts w:ascii="Wingdings" w:hAnsi="Wingdings" w:hint="default"/>
+      </w:rPr>
+    </w:lvl>
+    <w:lvl w:ilvl="3" w:tplc="8D52EC5A">
+      <w:start w:val="1"/>
+      <w:numFmt w:val="bullet"/>
+      <w:lvlText w:val=""/>
+      <w:lvlJc w:val="left"/>
+      <w:pPr>
+        <w:ind w:left="2880" w:hanging="360"/>
+      </w:pPr>
+      <w:rPr>
+        <w:rFonts w:ascii="Symbol" w:hAnsi="Symbol" w:hint="default"/>
+      </w:rPr>
+    </w:lvl>
+    <w:lvl w:ilvl="4" w:tplc="E5F22208">
+      <w:start w:val="1"/>
+      <w:numFmt w:val="bullet"/>
+      <w:lvlText w:val="o"/>
+      <w:lvlJc w:val="left"/>
+      <w:pPr>
+        <w:ind w:left="3600" w:hanging="360"/>
+      </w:pPr>
+      <w:rPr>
+        <w:rFonts w:ascii="Courier New" w:hAnsi="Courier New" w:hint="default"/>
+      </w:rPr>
+    </w:lvl>
+    <w:lvl w:ilvl="5" w:tplc="CEF88550">
+      <w:start w:val="1"/>
+      <w:numFmt w:val="bullet"/>
+      <w:lvlText w:val=""/>
+      <w:lvlJc w:val="left"/>
+      <w:pPr>
+        <w:ind w:left="4320" w:hanging="360"/>
+      </w:pPr>
+      <w:rPr>
+        <w:rFonts w:ascii="Wingdings" w:hAnsi="Wingdings" w:hint="default"/>
+      </w:rPr>
+    </w:lvl>
+    <w:lvl w:ilvl="6" w:tplc="EA823BF4">
+      <w:start w:val="1"/>
+      <w:numFmt w:val="bullet"/>
+      <w:lvlText w:val=""/>
+      <w:lvlJc w:val="left"/>
+      <w:pPr>
+        <w:ind w:left="5040" w:hanging="360"/>
+      </w:pPr>
+      <w:rPr>
+        <w:rFonts w:ascii="Symbol" w:hAnsi="Symbol" w:hint="default"/>
+      </w:rPr>
+    </w:lvl>
+    <w:lvl w:ilvl="7" w:tplc="6F5691A2">
+      <w:start w:val="1"/>
+      <w:numFmt w:val="bullet"/>
+      <w:lvlText w:val="o"/>
+      <w:lvlJc w:val="left"/>
+      <w:pPr>
+        <w:ind w:left="5760" w:hanging="360"/>
+      </w:pPr>
+      <w:rPr>
+        <w:rFonts w:ascii="Courier New" w:hAnsi="Courier New" w:hint="default"/>
+      </w:rPr>
+    </w:lvl>
+    <w:lvl w:ilvl="8" w:tplc="88CEEA84">
+      <w:start w:val="1"/>
+      <w:numFmt w:val="bullet"/>
+      <w:lvlText w:val=""/>
+      <w:lvlJc w:val="left"/>
+      <w:pPr>
+        <w:ind w:left="6480" w:hanging="360"/>
+      </w:pPr>
+      <w:rPr>
+        <w:rFonts w:ascii="Wingdings" w:hAnsi="Wingdings" w:hint="default"/>
+      </w:rPr>
+    </w:lvl>
+  </w:abstractNum>
+  <w:abstractNum w:abstractNumId="27" w15:restartNumberingAfterBreak="0">
     <w:nsid w:val="6A50583A"/>
     <w:multiLevelType w:val="multilevel"/>
     <w:tmpl w:val="AA5E5A00"/>
@@ -7596,116 +9551,81 @@
       <w:pPr>
         <w:ind w:left="720" w:hanging="360"/>
       </w:pPr>
-      <w:rPr>
-        <w:rFonts w:hint="default"/>
-      </w:rPr>
     </w:lvl>
     <w:lvl w:ilvl="1">
       <w:start w:val="1"/>
       <w:numFmt w:val="decimal"/>
-      <w:isLgl/>
       <w:lvlText w:val="%1.%2"/>
       <w:lvlJc w:val="left"/>
       <w:pPr>
         <w:ind w:left="1440" w:hanging="720"/>
       </w:pPr>
-      <w:rPr>
-        <w:rFonts w:hint="default"/>
-      </w:rPr>
     </w:lvl>
     <w:lvl w:ilvl="2">
       <w:start w:val="1"/>
       <w:numFmt w:val="decimal"/>
-      <w:isLgl/>
       <w:lvlText w:val="%1.%2.%3"/>
       <w:lvlJc w:val="left"/>
       <w:pPr>
         <w:ind w:left="1800" w:hanging="720"/>
       </w:pPr>
-      <w:rPr>
-        <w:rFonts w:hint="default"/>
-      </w:rPr>
     </w:lvl>
     <w:lvl w:ilvl="3">
       <w:start w:val="1"/>
       <w:numFmt w:val="decimal"/>
-      <w:isLgl/>
       <w:lvlText w:val="%1.%2.%3.%4"/>
       <w:lvlJc w:val="left"/>
       <w:pPr>
         <w:ind w:left="2520" w:hanging="1080"/>
       </w:pPr>
-      <w:rPr>
-        <w:rFonts w:hint="default"/>
-      </w:rPr>
     </w:lvl>
     <w:lvl w:ilvl="4">
       <w:start w:val="1"/>
       <w:numFmt w:val="decimal"/>
-      <w:isLgl/>
       <w:lvlText w:val="%1.%2.%3.%4.%5"/>
       <w:lvlJc w:val="left"/>
       <w:pPr>
         <w:ind w:left="3240" w:hanging="1440"/>
       </w:pPr>
-      <w:rPr>
-        <w:rFonts w:hint="default"/>
-      </w:rPr>
     </w:lvl>
     <w:lvl w:ilvl="5">
       <w:start w:val="1"/>
       <w:numFmt w:val="decimal"/>
-      <w:isLgl/>
       <w:lvlText w:val="%1.%2.%3.%4.%5.%6"/>
       <w:lvlJc w:val="left"/>
       <w:pPr>
         <w:ind w:left="3960" w:hanging="1800"/>
       </w:pPr>
-      <w:rPr>
-        <w:rFonts w:hint="default"/>
-      </w:rPr>
     </w:lvl>
     <w:lvl w:ilvl="6">
       <w:start w:val="1"/>
       <w:numFmt w:val="decimal"/>
-      <w:isLgl/>
       <w:lvlText w:val="%1.%2.%3.%4.%5.%6.%7"/>
       <w:lvlJc w:val="left"/>
       <w:pPr>
         <w:ind w:left="4320" w:hanging="1800"/>
       </w:pPr>
-      <w:rPr>
-        <w:rFonts w:hint="default"/>
-      </w:rPr>
     </w:lvl>
     <w:lvl w:ilvl="7">
       <w:start w:val="1"/>
       <w:numFmt w:val="decimal"/>
-      <w:isLgl/>
       <w:lvlText w:val="%1.%2.%3.%4.%5.%6.%7.%8"/>
       <w:lvlJc w:val="left"/>
       <w:pPr>
         <w:ind w:left="5040" w:hanging="2160"/>
       </w:pPr>
-      <w:rPr>
-        <w:rFonts w:hint="default"/>
-      </w:rPr>
     </w:lvl>
     <w:lvl w:ilvl="8">
       <w:start w:val="1"/>
       <w:numFmt w:val="decimal"/>
-      <w:isLgl/>
       <w:lvlText w:val="%1.%2.%3.%4.%5.%6.%7.%8.%9"/>
       <w:lvlJc w:val="left"/>
       <w:pPr>
         <w:ind w:left="5760" w:hanging="2520"/>
       </w:pPr>
-      <w:rPr>
-        <w:rFonts w:hint="default"/>
-      </w:rPr>
     </w:lvl>
   </w:abstractNum>
-  <w:abstractNum w:abstractNumId="19" w15:restartNumberingAfterBreak="0">
+  <w:abstractNum w:abstractNumId="28" w15:restartNumberingAfterBreak="0">
     <w:nsid w:val="6F4E529A"/>
     <w:multiLevelType w:val="multilevel"/>
     <w:tmpl w:val="37485566"/>
@@ -7818,7 +9738,233 @@
       </w:rPr>
     </w:lvl>
   </w:abstractNum>
-  <w:abstractNum w:abstractNumId="20" w15:restartNumberingAfterBreak="0">
+  <w:abstractNum w:abstractNumId="29" w15:restartNumberingAfterBreak="0">
+    <w:nsid w:val="719D1A23"/>
+    <w:multiLevelType w:val="hybridMultilevel"/>
+    <w:tmpl w:val="FFFFFFFF"/>
+    <w:lvl w:ilvl="0" w:tplc="7F52157E">
+      <w:start w:val="1"/>
+      <w:numFmt w:val="bullet"/>
+      <w:lvlText w:val=""/>
+      <w:lvlJc w:val="left"/>
+      <w:pPr>
+        <w:ind w:left="1080" w:hanging="360"/>
+      </w:pPr>
+      <w:rPr>
+        <w:rFonts w:ascii="Symbol" w:hAnsi="Symbol" w:hint="default"/>
+      </w:rPr>
+    </w:lvl>
+    <w:lvl w:ilvl="1" w:tplc="FCCCE0F2">
+      <w:start w:val="1"/>
+      <w:numFmt w:val="bullet"/>
+      <w:lvlText w:val="o"/>
+      <w:lvlJc w:val="left"/>
+      <w:pPr>
+        <w:ind w:left="1800" w:hanging="360"/>
+      </w:pPr>
+      <w:rPr>
+        <w:rFonts w:ascii="Courier New" w:hAnsi="Courier New" w:hint="default"/>
+      </w:rPr>
+    </w:lvl>
+    <w:lvl w:ilvl="2" w:tplc="31C0FD68">
+      <w:start w:val="1"/>
+      <w:numFmt w:val="bullet"/>
+      <w:lvlText w:val=""/>
+      <w:lvlJc w:val="left"/>
+      <w:pPr>
+        <w:ind w:left="2520" w:hanging="360"/>
+      </w:pPr>
+      <w:rPr>
+        <w:rFonts w:ascii="Wingdings" w:hAnsi="Wingdings" w:hint="default"/>
+      </w:rPr>
+    </w:lvl>
+    <w:lvl w:ilvl="3" w:tplc="28385BD0">
+      <w:start w:val="1"/>
+      <w:numFmt w:val="bullet"/>
+      <w:lvlText w:val=""/>
+      <w:lvlJc w:val="left"/>
+      <w:pPr>
+        <w:ind w:left="3240" w:hanging="360"/>
+      </w:pPr>
+      <w:rPr>
+        <w:rFonts w:ascii="Symbol" w:hAnsi="Symbol" w:hint="default"/>
+      </w:rPr>
+    </w:lvl>
+    <w:lvl w:ilvl="4" w:tplc="9D16BB6A">
+      <w:start w:val="1"/>
+      <w:numFmt w:val="bullet"/>
+      <w:lvlText w:val="o"/>
+      <w:lvlJc w:val="left"/>
+      <w:pPr>
+        <w:ind w:left="3960" w:hanging="360"/>
+      </w:pPr>
+      <w:rPr>
+        <w:rFonts w:ascii="Courier New" w:hAnsi="Courier New" w:hint="default"/>
+      </w:rPr>
+    </w:lvl>
+    <w:lvl w:ilvl="5" w:tplc="5F2CA664">
+      <w:start w:val="1"/>
+      <w:numFmt w:val="bullet"/>
+      <w:lvlText w:val=""/>
+      <w:lvlJc w:val="left"/>
+      <w:pPr>
+        <w:ind w:left="4680" w:hanging="360"/>
+      </w:pPr>
+      <w:rPr>
+        <w:rFonts w:ascii="Wingdings" w:hAnsi="Wingdings" w:hint="default"/>
+      </w:rPr>
+    </w:lvl>
+    <w:lvl w:ilvl="6" w:tplc="D5D6F94A">
+      <w:start w:val="1"/>
+      <w:numFmt w:val="bullet"/>
+      <w:lvlText w:val=""/>
+      <w:lvlJc w:val="left"/>
+      <w:pPr>
+        <w:ind w:left="5400" w:hanging="360"/>
+      </w:pPr>
+      <w:rPr>
+        <w:rFonts w:ascii="Symbol" w:hAnsi="Symbol" w:hint="default"/>
+      </w:rPr>
+    </w:lvl>
+    <w:lvl w:ilvl="7" w:tplc="2958950A">
+      <w:start w:val="1"/>
+      <w:numFmt w:val="bullet"/>
+      <w:lvlText w:val="o"/>
+      <w:lvlJc w:val="left"/>
+      <w:pPr>
+        <w:ind w:left="6120" w:hanging="360"/>
+      </w:pPr>
+      <w:rPr>
+        <w:rFonts w:ascii="Courier New" w:hAnsi="Courier New" w:hint="default"/>
+      </w:rPr>
+    </w:lvl>
+    <w:lvl w:ilvl="8" w:tplc="12A829D4">
+      <w:start w:val="1"/>
+      <w:numFmt w:val="bullet"/>
+      <w:lvlText w:val=""/>
+      <w:lvlJc w:val="left"/>
+      <w:pPr>
+        <w:ind w:left="6840" w:hanging="360"/>
+      </w:pPr>
+      <w:rPr>
+        <w:rFonts w:ascii="Wingdings" w:hAnsi="Wingdings" w:hint="default"/>
+      </w:rPr>
+    </w:lvl>
+  </w:abstractNum>
+  <w:abstractNum w:abstractNumId="30" w15:restartNumberingAfterBreak="0">
+    <w:nsid w:val="755126C5"/>
+    <w:multiLevelType w:val="hybridMultilevel"/>
+    <w:tmpl w:val="FFFFFFFF"/>
+    <w:lvl w:ilvl="0" w:tplc="58B0D39A">
+      <w:start w:val="1"/>
+      <w:numFmt w:val="bullet"/>
+      <w:lvlText w:val=""/>
+      <w:lvlJc w:val="left"/>
+      <w:pPr>
+        <w:ind w:left="1080" w:hanging="360"/>
+      </w:pPr>
+      <w:rPr>
+        <w:rFonts w:ascii="Symbol" w:hAnsi="Symbol" w:hint="default"/>
+      </w:rPr>
+    </w:lvl>
+    <w:lvl w:ilvl="1" w:tplc="4A60D842">
+      <w:start w:val="1"/>
+      <w:numFmt w:val="bullet"/>
+      <w:lvlText w:val="o"/>
+      <w:lvlJc w:val="left"/>
+      <w:pPr>
+        <w:ind w:left="1800" w:hanging="360"/>
+      </w:pPr>
+      <w:rPr>
+        <w:rFonts w:ascii="Courier New" w:hAnsi="Courier New" w:hint="default"/>
+      </w:rPr>
+    </w:lvl>
+    <w:lvl w:ilvl="2" w:tplc="03ECC14A">
+      <w:start w:val="1"/>
+      <w:numFmt w:val="bullet"/>
+      <w:lvlText w:val=""/>
+      <w:lvlJc w:val="left"/>
+      <w:pPr>
+        <w:ind w:left="2520" w:hanging="360"/>
+      </w:pPr>
+      <w:rPr>
+        <w:rFonts w:ascii="Wingdings" w:hAnsi="Wingdings" w:hint="default"/>
+      </w:rPr>
+    </w:lvl>
+    <w:lvl w:ilvl="3" w:tplc="E8E2CF16">
+      <w:start w:val="1"/>
+      <w:numFmt w:val="bullet"/>
+      <w:lvlText w:val=""/>
+      <w:lvlJc w:val="left"/>
+      <w:pPr>
+        <w:ind w:left="3240" w:hanging="360"/>
+      </w:pPr>
+      <w:rPr>
+        <w:rFonts w:ascii="Symbol" w:hAnsi="Symbol" w:hint="default"/>
+      </w:rPr>
+    </w:lvl>
+    <w:lvl w:ilvl="4" w:tplc="33C8E5E2">
+      <w:start w:val="1"/>
+      <w:numFmt w:val="bullet"/>
+      <w:lvlText w:val="o"/>
+      <w:lvlJc w:val="left"/>
+      <w:pPr>
+        <w:ind w:left="3960" w:hanging="360"/>
+      </w:pPr>
+      <w:rPr>
+        <w:rFonts w:ascii="Courier New" w:hAnsi="Courier New" w:hint="default"/>
+      </w:rPr>
+    </w:lvl>
+    <w:lvl w:ilvl="5" w:tplc="A82C3FFA">
+      <w:start w:val="1"/>
+      <w:numFmt w:val="bullet"/>
+      <w:lvlText w:val=""/>
+      <w:lvlJc w:val="left"/>
+      <w:pPr>
+        <w:ind w:left="4680" w:hanging="360"/>
+      </w:pPr>
+      <w:rPr>
+        <w:rFonts w:ascii="Wingdings" w:hAnsi="Wingdings" w:hint="default"/>
+      </w:rPr>
+    </w:lvl>
+    <w:lvl w:ilvl="6" w:tplc="BBD448D4">
+      <w:start w:val="1"/>
+      <w:numFmt w:val="bullet"/>
+      <w:lvlText w:val=""/>
+      <w:lvlJc w:val="left"/>
+      <w:pPr>
+        <w:ind w:left="5400" w:hanging="360"/>
+      </w:pPr>
+      <w:rPr>
+        <w:rFonts w:ascii="Symbol" w:hAnsi="Symbol" w:hint="default"/>
+      </w:rPr>
+    </w:lvl>
+    <w:lvl w:ilvl="7" w:tplc="5DB2D640">
+      <w:start w:val="1"/>
+      <w:numFmt w:val="bullet"/>
+      <w:lvlText w:val="o"/>
+      <w:lvlJc w:val="left"/>
+      <w:pPr>
+        <w:ind w:left="6120" w:hanging="360"/>
+      </w:pPr>
+      <w:rPr>
+        <w:rFonts w:ascii="Courier New" w:hAnsi="Courier New" w:hint="default"/>
+      </w:rPr>
+    </w:lvl>
+    <w:lvl w:ilvl="8" w:tplc="ECB6BB68">
+      <w:start w:val="1"/>
+      <w:numFmt w:val="bullet"/>
+      <w:lvlText w:val=""/>
+      <w:lvlJc w:val="left"/>
+      <w:pPr>
+        <w:ind w:left="6840" w:hanging="360"/>
+      </w:pPr>
+      <w:rPr>
+        <w:rFonts w:ascii="Wingdings" w:hAnsi="Wingdings" w:hint="default"/>
+      </w:rPr>
+    </w:lvl>
+  </w:abstractNum>
+  <w:abstractNum w:abstractNumId="31" w15:restartNumberingAfterBreak="0">
     <w:nsid w:val="763A5130"/>
     <w:multiLevelType w:val="hybridMultilevel"/>
     <w:tmpl w:val="FAE6F2A8"/>
@@ -7907,7 +10053,120 @@
       </w:pPr>
     </w:lvl>
   </w:abstractNum>
-  <w:abstractNum w:abstractNumId="21" w15:restartNumberingAfterBreak="0">
+  <w:abstractNum w:abstractNumId="32" w15:restartNumberingAfterBreak="0">
+    <w:nsid w:val="7AF27045"/>
+    <w:multiLevelType w:val="hybridMultilevel"/>
+    <w:tmpl w:val="FFFFFFFF"/>
+    <w:lvl w:ilvl="0" w:tplc="2700AF9E">
+      <w:start w:val="1"/>
+      <w:numFmt w:val="bullet"/>
+      <w:lvlText w:val=""/>
+      <w:lvlJc w:val="left"/>
+      <w:pPr>
+        <w:ind w:left="1068" w:hanging="360"/>
+      </w:pPr>
+      <w:rPr>
+        <w:rFonts w:ascii="Symbol" w:hAnsi="Symbol" w:hint="default"/>
+      </w:rPr>
+    </w:lvl>
+    <w:lvl w:ilvl="1" w:tplc="D548E5CC">
+      <w:start w:val="1"/>
+      <w:numFmt w:val="bullet"/>
+      <w:lvlText w:val="o"/>
+      <w:lvlJc w:val="left"/>
+      <w:pPr>
+        <w:ind w:left="1788" w:hanging="360"/>
+      </w:pPr>
+      <w:rPr>
+        <w:rFonts w:ascii="Courier New" w:hAnsi="Courier New" w:hint="default"/>
+      </w:rPr>
+    </w:lvl>
+    <w:lvl w:ilvl="2" w:tplc="447A64FC">
+      <w:start w:val="1"/>
+      <w:numFmt w:val="bullet"/>
+      <w:lvlText w:val=""/>
+      <w:lvlJc w:val="left"/>
+      <w:pPr>
+        <w:ind w:left="2508" w:hanging="360"/>
+      </w:pPr>
+      <w:rPr>
+        <w:rFonts w:ascii="Wingdings" w:hAnsi="Wingdings" w:hint="default"/>
+      </w:rPr>
+    </w:lvl>
+    <w:lvl w:ilvl="3" w:tplc="A2EA71E4">
+      <w:start w:val="1"/>
+      <w:numFmt w:val="bullet"/>
+      <w:lvlText w:val=""/>
+      <w:lvlJc w:val="left"/>
+      <w:pPr>
+        <w:ind w:left="3228" w:hanging="360"/>
+      </w:pPr>
+      <w:rPr>
+        <w:rFonts w:ascii="Symbol" w:hAnsi="Symbol" w:hint="default"/>
+      </w:rPr>
+    </w:lvl>
+    <w:lvl w:ilvl="4" w:tplc="B3901E80">
+      <w:start w:val="1"/>
+      <w:numFmt w:val="bullet"/>
+      <w:lvlText w:val="o"/>
+      <w:lvlJc w:val="left"/>
+      <w:pPr>
+        <w:ind w:left="3948" w:hanging="360"/>
+      </w:pPr>
+      <w:rPr>
+        <w:rFonts w:ascii="Courier New" w:hAnsi="Courier New" w:hint="default"/>
+      </w:rPr>
+    </w:lvl>
+    <w:lvl w:ilvl="5" w:tplc="6DB2C2EC">
+      <w:start w:val="1"/>
+      <w:numFmt w:val="bullet"/>
+      <w:lvlText w:val=""/>
+      <w:lvlJc w:val="left"/>
+      <w:pPr>
+        <w:ind w:left="4668" w:hanging="360"/>
+      </w:pPr>
+      <w:rPr>
+        <w:rFonts w:ascii="Wingdings" w:hAnsi="Wingdings" w:hint="default"/>
+      </w:rPr>
+    </w:lvl>
+    <w:lvl w:ilvl="6" w:tplc="57F4A16C">
+      <w:start w:val="1"/>
+      <w:numFmt w:val="bullet"/>
+      <w:lvlText w:val=""/>
+      <w:lvlJc w:val="left"/>
+      <w:pPr>
+        <w:ind w:left="5388" w:hanging="360"/>
+      </w:pPr>
+      <w:rPr>
+        <w:rFonts w:ascii="Symbol" w:hAnsi="Symbol" w:hint="default"/>
+      </w:rPr>
+    </w:lvl>
+    <w:lvl w:ilvl="7" w:tplc="584EFAEA">
+      <w:start w:val="1"/>
+      <w:numFmt w:val="bullet"/>
+      <w:lvlText w:val="o"/>
+      <w:lvlJc w:val="left"/>
+      <w:pPr>
+        <w:ind w:left="6108" w:hanging="360"/>
+      </w:pPr>
+      <w:rPr>
+        <w:rFonts w:ascii="Courier New" w:hAnsi="Courier New" w:hint="default"/>
+      </w:rPr>
+    </w:lvl>
+    <w:lvl w:ilvl="8" w:tplc="6B08A934">
+      <w:start w:val="1"/>
+      <w:numFmt w:val="bullet"/>
+      <w:lvlText w:val=""/>
+      <w:lvlJc w:val="left"/>
+      <w:pPr>
+        <w:ind w:left="6828" w:hanging="360"/>
+      </w:pPr>
+      <w:rPr>
+        <w:rFonts w:ascii="Wingdings" w:hAnsi="Wingdings" w:hint="default"/>
+      </w:rPr>
+    </w:lvl>
+  </w:abstractNum>
+  <w:abstractNum w:abstractNumId="33" w15:restartNumberingAfterBreak="0">
     <w:nsid w:val="7F827144"/>
     <w:multiLevelType w:val="hybridMultilevel"/>
     <w:tmpl w:val="E5A812FA"/>
@@ -7997,70 +10256,106 @@
     </w:lvl>
   </w:abstractNum>
   <w:num w:numId="1" w16cid:durableId="1485778989">
+    <w:abstractNumId w:val="33"/>
+  </w:num>
+  <w:num w:numId="2" w16cid:durableId="37903054">
     <w:abstractNumId w:val="21"/>
   </w:num>
-  <w:num w:numId="2" w16cid:durableId="37903054">
+  <w:num w:numId="3" w16cid:durableId="1962103900">
+    <w:abstractNumId w:val="5"/>
+  </w:num>
+  <w:num w:numId="4" w16cid:durableId="1651639678">
+    <w:abstractNumId w:val="7"/>
+  </w:num>
+  <w:num w:numId="5" w16cid:durableId="728115129">
+    <w:abstractNumId w:val="16"/>
+  </w:num>
+  <w:num w:numId="6" w16cid:durableId="664016095">
+    <w:abstractNumId w:val="24"/>
+  </w:num>
+  <w:num w:numId="7" w16cid:durableId="733432621">
     <w:abstractNumId w:val="14"/>
   </w:num>
-  <w:num w:numId="3" w16cid:durableId="1962103900">
-    <w:abstractNumId w:val="2"/>
+  <w:num w:numId="8" w16cid:durableId="325982515">
+    <w:abstractNumId w:val="27"/>
   </w:num>
-  <w:num w:numId="4" w16cid:durableId="1651639678">
-    <w:abstractNumId w:val="4"/>
-  </w:num>
-  <w:num w:numId="5" w16cid:durableId="728115129">
-    <w:abstractNumId w:val="9"/>
-  </w:num>
-  <w:num w:numId="6" w16cid:durableId="664016095">
-    <w:abstractNumId w:val="16"/>
-  </w:num>
-  <w:num w:numId="7" w16cid:durableId="733432621">
+  <w:num w:numId="9" w16cid:durableId="1269697707">
     <w:abstractNumId w:val="8"/>
   </w:num>
-  <w:num w:numId="8" w16cid:durableId="325982515">
-    <w:abstractNumId w:val="18"/>
-  </w:num>
-  <w:num w:numId="9" w16cid:durableId="1269697707">
-    <w:abstractNumId w:val="5"/>
-  </w:num>
   <w:num w:numId="10" w16cid:durableId="903836189">
-    <w:abstractNumId w:val="20"/>
+    <w:abstractNumId w:val="31"/>
   </w:num>
   <w:num w:numId="11" w16cid:durableId="1264990719">
     <w:abstractNumId w:val="0"/>
   </w:num>
   <w:num w:numId="12" w16cid:durableId="714427224">
+    <w:abstractNumId w:val="25"/>
+  </w:num>
+  <w:num w:numId="13" w16cid:durableId="1860850153">
+    <w:abstractNumId w:val="6"/>
+  </w:num>
+  <w:num w:numId="14" w16cid:durableId="467283549">
+    <w:abstractNumId w:val="4"/>
+  </w:num>
+  <w:num w:numId="15" w16cid:durableId="1687293995">
     <w:abstractNumId w:val="17"/>
   </w:num>
-  <w:num w:numId="13" w16cid:durableId="1860850153">
+  <w:num w:numId="16" w16cid:durableId="1248269680">
+    <w:abstractNumId w:val="19"/>
+  </w:num>
+  <w:num w:numId="17" w16cid:durableId="1667054129">
+    <w:abstractNumId w:val="20"/>
+  </w:num>
+  <w:num w:numId="18" w16cid:durableId="404643703">
+    <w:abstractNumId w:val="11"/>
+  </w:num>
+  <w:num w:numId="19" w16cid:durableId="1610896306">
+    <w:abstractNumId w:val="23"/>
+  </w:num>
+  <w:num w:numId="20" w16cid:durableId="152334134">
+    <w:abstractNumId w:val="9"/>
+  </w:num>
+  <w:num w:numId="21" w16cid:durableId="1655794561">
+    <w:abstractNumId w:val="18"/>
+  </w:num>
+  <w:num w:numId="22" w16cid:durableId="1278028959">
+    <w:abstractNumId w:val="28"/>
+  </w:num>
+  <w:num w:numId="23" w16cid:durableId="1748771388">
+    <w:abstractNumId w:val="32"/>
+  </w:num>
+  <w:num w:numId="24" w16cid:durableId="867647504">
+    <w:abstractNumId w:val="10"/>
+  </w:num>
+  <w:num w:numId="25" w16cid:durableId="1292976324">
+    <w:abstractNumId w:val="13"/>
+  </w:num>
+  <w:num w:numId="26" w16cid:durableId="630285909">
+    <w:abstractNumId w:val="1"/>
+  </w:num>
+  <w:num w:numId="27" w16cid:durableId="554701873">
+    <w:abstractNumId w:val="15"/>
+  </w:num>
+  <w:num w:numId="28" w16cid:durableId="975060367">
+    <w:abstractNumId w:val="29"/>
+  </w:num>
+  <w:num w:numId="29" w16cid:durableId="1491872517">
+    <w:abstractNumId w:val="30"/>
+  </w:num>
+  <w:num w:numId="30" w16cid:durableId="2047370094">
     <w:abstractNumId w:val="3"/>
   </w:num>
-  <w:num w:numId="14" w16cid:durableId="467283549">
-    <w:abstractNumId w:val="1"/>
+  <w:num w:numId="31" w16cid:durableId="2128349863">
+    <w:abstractNumId w:val="22"/>
   </w:num>
-  <w:num w:numId="15" w16cid:durableId="1687293995">
-    <w:abstractNumId w:val="10"/>
+  <w:num w:numId="32" w16cid:durableId="1350335552">
+    <w:abstractNumId w:val="26"/>
   </w:num>
-  <w:num w:numId="16" w16cid:durableId="1248269680">
+  <w:num w:numId="33" w16cid:durableId="1889295318">
     <w:abstractNumId w:val="12"/>
   </w:num>
-  <w:num w:numId="17" w16cid:durableId="1667054129">
-    <w:abstractNumId w:val="13"/>
-  </w:num>
-  <w:num w:numId="18" w16cid:durableId="404643703">
-    <w:abstractNumId w:val="7"/>
-  </w:num>
-  <w:num w:numId="19" w16cid:durableId="1610896306">
-    <w:abstractNumId w:val="15"/>
-  </w:num>
-  <w:num w:numId="20" w16cid:durableId="152334134">
-    <w:abstractNumId w:val="6"/>
-  </w:num>
-  <w:num w:numId="21" w16cid:durableId="1655794561">
-    <w:abstractNumId w:val="11"/>
-  </w:num>
-  <w:num w:numId="22" w16cid:durableId="1278028959">
-    <w:abstractNumId w:val="19"/>
+  <w:num w:numId="34" w16cid:durableId="1913001433">
+    <w:abstractNumId w:val="2"/>
   </w:num>
 </w:numbering>
 </file>

</xml_diff>

<commit_message>
seconda versione con schema ER corretto
</commit_message>
<xml_diff>
--- a/Progetto Basi di dati.docx
+++ b/Progetto Basi di dati.docx
@@ -22,27 +22,33 @@
       </w:r>
       <w:bookmarkEnd w:id="0"/>
     </w:p>
-    <w:p/>
     <w:p>
       <w:pPr>
-        <w:pStyle w:val="Sottotitolo"/>
-      </w:pPr>
-      <w:r>
-        <w:t>Corso di Laurea di Informatica</w:t>
-      </w:r>
+        <w:jc w:val="both"/>
+      </w:pPr>
     </w:p>
     <w:p>
       <w:pPr>
         <w:pStyle w:val="Sottotitolo"/>
       </w:pPr>
       <w:r>
+        <w:t>Corso di Laurea di Informatica</w:t>
+      </w:r>
+    </w:p>
+    <w:p>
+      <w:pPr>
+        <w:pStyle w:val="Sottotitolo"/>
+      </w:pPr>
+      <w:r>
         <w:t>Anno 2025/</w:t>
       </w:r>
       <w:r>
-        <w:t>2026</w:t>
+        <w:t>202</w:t>
+      </w:r>
+      <w:r>
+        <w:t>6</w:t>
       </w:r>
     </w:p>
-    <w:p/>
     <w:p/>
     <w:p/>
     <w:p/>
@@ -118,28 +124,12 @@
           <w:lang w:val="en-US"/>
         </w:rPr>
       </w:pPr>
-      <w:proofErr w:type="spellStart"/>
       <w:r>
         <w:rPr>
           <w:lang w:val="en-US"/>
         </w:rPr>
-        <w:t>Ardi</w:t>
-      </w:r>
-      <w:proofErr w:type="spellEnd"/>
-      <w:r>
-        <w:rPr>
-          <w:lang w:val="en-US"/>
-        </w:rPr>
-        <w:t xml:space="preserve"> </w:t>
-      </w:r>
-      <w:proofErr w:type="spellStart"/>
-      <w:r>
-        <w:rPr>
-          <w:lang w:val="en-US"/>
-        </w:rPr>
-        <w:t>Ndreu</w:t>
-      </w:r>
-      <w:proofErr w:type="spellEnd"/>
+        <w:t>Ardi Ndreu</w:t>
+      </w:r>
       <w:r>
         <w:rPr>
           <w:lang w:val="en-US"/>
@@ -178,14 +168,12 @@
         </w:rPr>
         <w:t xml:space="preserve">Hakam </w:t>
       </w:r>
-      <w:proofErr w:type="spellStart"/>
       <w:r>
         <w:rPr>
           <w:lang w:val="en-US"/>
         </w:rPr>
         <w:t>Taleb</w:t>
       </w:r>
-      <w:proofErr w:type="spellEnd"/>
       <w:r>
         <w:rPr>
           <w:lang w:val="en-US"/>
@@ -264,7 +252,6 @@
               <w:lang w:val="en-US"/>
             </w:rPr>
           </w:pPr>
-          <w:proofErr w:type="spellStart"/>
           <w:r>
             <w:rPr>
               <w:lang w:val="en-US"/>
@@ -272,7 +259,6 @@
             <w:t>Indice</w:t>
           </w:r>
           <w:bookmarkEnd w:id="1"/>
-          <w:proofErr w:type="spellEnd"/>
         </w:p>
         <w:p>
           <w:pPr>
@@ -3688,13 +3674,11 @@
       <w:r>
         <w:rPr>
           <w:noProof/>
-          <w:sz w:val="24"/>
-          <w:szCs w:val="24"/>
         </w:rPr>
         <w:drawing>
-          <wp:inline distT="0" distB="0" distL="0" distR="0" wp14:anchorId="450AE134" wp14:editId="533206FC">
-            <wp:extent cx="5656368" cy="4049485"/>
-            <wp:effectExtent l="0" t="0" r="1905" b="8255"/>
+          <wp:inline distT="0" distB="0" distL="0" distR="0" wp14:anchorId="450AE134" wp14:editId="4F2F6BC5">
+            <wp:extent cx="5655944" cy="3457826"/>
+            <wp:effectExtent l="0" t="0" r="2540" b="0"/>
             <wp:docPr id="2" name="Elemento grafico 2"/>
             <wp:cNvGraphicFramePr>
               <a:graphicFrameLocks xmlns:a="http://schemas.openxmlformats.org/drawingml/2006/main" noChangeAspect="1"/>
@@ -3704,13 +3688,15 @@
                 <pic:pic xmlns:pic="http://schemas.openxmlformats.org/drawingml/2006/picture">
                   <pic:nvPicPr>
                     <pic:cNvPr id="2" name="Elemento grafico 2"/>
-                    <pic:cNvPicPr/>
+                    <pic:cNvPicPr>
+                      <a:picLocks noChangeAspect="1"/>
+                    </pic:cNvPicPr>
                   </pic:nvPicPr>
                   <pic:blipFill>
-                    <a:blip r:embed="rId9">
+                    <a:blip r:embed="rId9" cstate="print">
                       <a:extLst>
-                        <a:ext uri="{96DAC541-7B7A-43D3-8B79-37D633B846F1}">
-                          <asvg:svgBlip xmlns:asvg="http://schemas.microsoft.com/office/drawing/2016/SVG/main" r:embed="rId10"/>
+                        <a:ext uri="{28A0092B-C50C-407E-A947-70E740481C1C}">
+                          <a14:useLocalDpi xmlns:a14="http://schemas.microsoft.com/office/drawing/2010/main" val="0"/>
                         </a:ext>
                       </a:extLst>
                     </a:blip>
@@ -3721,7 +3707,7 @@
                   <pic:spPr>
                     <a:xfrm>
                       <a:off x="0" y="0"/>
-                      <a:ext cx="5672383" cy="4060950"/>
+                      <a:ext cx="5655944" cy="3457826"/>
                     </a:xfrm>
                     <a:prstGeom prst="rect">
                       <a:avLst/>
@@ -3778,15 +3764,7 @@
           <w:sz w:val="24"/>
           <w:szCs w:val="24"/>
         </w:rPr>
-        <w:t xml:space="preserve">il diagramma </w:t>
-      </w:r>
-      <w:proofErr w:type="spellStart"/>
-      <w:r>
-        <w:rPr>
-          <w:sz w:val="24"/>
-          <w:szCs w:val="24"/>
-        </w:rPr>
-        <w:t>E</w:t>
+        <w:t>il diagramma E</w:t>
       </w:r>
       <w:r>
         <w:rPr>
@@ -3802,7 +3780,6 @@
         </w:rPr>
         <w:t>Relationship</w:t>
       </w:r>
-      <w:proofErr w:type="spellEnd"/>
       <w:r>
         <w:rPr>
           <w:sz w:val="24"/>
@@ -3867,9 +3844,9 @@
           <w:noProof/>
         </w:rPr>
         <w:drawing>
-          <wp:inline distT="0" distB="0" distL="0" distR="0" wp14:anchorId="63782A1A" wp14:editId="49191A42">
-            <wp:extent cx="3649062" cy="2368353"/>
-            <wp:effectExtent l="0" t="0" r="8890" b="0"/>
+          <wp:inline distT="0" distB="0" distL="0" distR="0" wp14:anchorId="63782A1A" wp14:editId="78116A7E">
+            <wp:extent cx="3597000" cy="2378816"/>
+            <wp:effectExtent l="0" t="0" r="3810" b="2540"/>
             <wp:docPr id="3" name="Elemento grafico 3"/>
             <wp:cNvGraphicFramePr>
               <a:graphicFrameLocks xmlns:a="http://schemas.openxmlformats.org/drawingml/2006/main" noChangeAspect="1"/>
@@ -3878,18 +3855,17 @@
               <a:graphicData uri="http://schemas.openxmlformats.org/drawingml/2006/picture">
                 <pic:pic xmlns:pic="http://schemas.openxmlformats.org/drawingml/2006/picture">
                   <pic:nvPicPr>
-                    <pic:cNvPr id="1" name=""/>
+                    <pic:cNvPr id="3" name="Elemento grafico 3"/>
                     <pic:cNvPicPr/>
                   </pic:nvPicPr>
                   <pic:blipFill>
-                    <a:blip r:embed="rId11">
+                    <a:blip r:embed="rId10" cstate="print">
                       <a:extLst>
-                        <a:ext uri="{96DAC541-7B7A-43D3-8B79-37D633B846F1}">
-                          <asvg:svgBlip xmlns:asvg="http://schemas.microsoft.com/office/drawing/2016/SVG/main" r:embed="rId12"/>
+                        <a:ext uri="{28A0092B-C50C-407E-A947-70E740481C1C}">
+                          <a14:useLocalDpi xmlns:a14="http://schemas.microsoft.com/office/drawing/2010/main" val="0"/>
                         </a:ext>
                       </a:extLst>
                     </a:blip>
-                    <a:srcRect/>
                     <a:stretch>
                       <a:fillRect/>
                     </a:stretch>
@@ -3897,7 +3873,7 @@
                   <pic:spPr>
                     <a:xfrm>
                       <a:off x="0" y="0"/>
-                      <a:ext cx="3665183" cy="2378816"/>
+                      <a:ext cx="3597000" cy="2378816"/>
                     </a:xfrm>
                     <a:prstGeom prst="rect">
                       <a:avLst/>
@@ -3932,7 +3908,6 @@
           <w:sz w:val="24"/>
           <w:szCs w:val="24"/>
         </w:rPr>
-        <w:lastRenderedPageBreak/>
         <w:t xml:space="preserve">Il nucleo centrale del sistema è rappresentato dall'entità </w:t>
       </w:r>
       <w:r>
@@ -3974,7 +3949,6 @@
         </w:rPr>
         <w:t xml:space="preserve"> e l'entità </w:t>
       </w:r>
-      <w:proofErr w:type="spellStart"/>
       <w:r>
         <w:rPr>
           <w:b/>
@@ -3982,50 +3956,79 @@
           <w:sz w:val="24"/>
           <w:szCs w:val="24"/>
         </w:rPr>
-        <w:t>categoria_reato</w:t>
-      </w:r>
-      <w:proofErr w:type="spellEnd"/>
-      <w:r>
-        <w:rPr>
-          <w:b/>
-          <w:bCs/>
-          <w:sz w:val="24"/>
-          <w:szCs w:val="24"/>
-        </w:rPr>
-        <w:t xml:space="preserve"> </w:t>
-      </w:r>
-      <w:r>
-        <w:rPr>
-          <w:sz w:val="24"/>
-          <w:szCs w:val="24"/>
-        </w:rPr>
-        <w:t xml:space="preserve">sussiste una relazione molti-a-molti: un singolo fascicolo può riguardare molteplici tipologie di reato, viceversa, una categoria di reato può essere associata a numerosi fascicoli distinti. </w:t>
-      </w:r>
-      <w:r>
-        <w:rPr>
-          <w:sz w:val="24"/>
-          <w:szCs w:val="24"/>
-        </w:rPr>
-        <w:t>A tale scopo si viene a creare la tabella</w:t>
-      </w:r>
-      <w:r>
-        <w:rPr>
-          <w:sz w:val="24"/>
-          <w:szCs w:val="24"/>
-        </w:rPr>
-        <w:t xml:space="preserve"> </w:t>
-      </w:r>
-      <w:proofErr w:type="spellStart"/>
-      <w:r>
-        <w:rPr>
-          <w:b/>
-          <w:bCs/>
-          <w:sz w:val="24"/>
-          <w:szCs w:val="24"/>
-        </w:rPr>
-        <w:t>categoria_fascicolo</w:t>
-      </w:r>
-      <w:proofErr w:type="spellEnd"/>
+        <w:t xml:space="preserve">categoria_reato </w:t>
+      </w:r>
+      <w:r>
+        <w:rPr>
+          <w:sz w:val="24"/>
+          <w:szCs w:val="24"/>
+        </w:rPr>
+        <w:t xml:space="preserve">sussiste </w:t>
+      </w:r>
+      <w:r>
+        <w:rPr>
+          <w:sz w:val="24"/>
+          <w:szCs w:val="24"/>
+        </w:rPr>
+        <w:lastRenderedPageBreak/>
+        <w:t xml:space="preserve">una relazione molti-a-molti: un singolo fascicolo può riguardare </w:t>
+      </w:r>
+      <w:r>
+        <w:rPr>
+          <w:sz w:val="24"/>
+          <w:szCs w:val="24"/>
+        </w:rPr>
+        <w:t>un</w:t>
+      </w:r>
+      <w:r>
+        <w:rPr>
+          <w:sz w:val="24"/>
+          <w:szCs w:val="24"/>
+        </w:rPr>
+        <w:t>a</w:t>
+      </w:r>
+      <w:r>
+        <w:rPr>
+          <w:sz w:val="24"/>
+          <w:szCs w:val="24"/>
+        </w:rPr>
+        <w:t xml:space="preserve"> o </w:t>
+      </w:r>
+      <w:r>
+        <w:rPr>
+          <w:sz w:val="24"/>
+          <w:szCs w:val="24"/>
+        </w:rPr>
+        <w:t>più</w:t>
+      </w:r>
+      <w:r>
+        <w:rPr>
+          <w:sz w:val="24"/>
+          <w:szCs w:val="24"/>
+        </w:rPr>
+        <w:t xml:space="preserve"> tipologie di reato, viceversa, una categoria di reato può essere associata a </w:t>
+      </w:r>
+      <w:r>
+        <w:rPr>
+          <w:sz w:val="24"/>
+          <w:szCs w:val="24"/>
+        </w:rPr>
+        <w:t xml:space="preserve">0 o </w:t>
+      </w:r>
+      <w:r>
+        <w:rPr>
+          <w:sz w:val="24"/>
+          <w:szCs w:val="24"/>
+        </w:rPr>
+        <w:t>numerosi fascicoli distint</w:t>
+      </w:r>
+      <w:r>
+        <w:rPr>
+          <w:sz w:val="24"/>
+          <w:szCs w:val="24"/>
+        </w:rPr>
+        <w:t>i</w:t>
+      </w:r>
       <w:r>
         <w:rPr>
           <w:sz w:val="24"/>
@@ -4081,9 +4084,9 @@
           <w:szCs w:val="24"/>
         </w:rPr>
         <w:drawing>
-          <wp:inline distT="0" distB="0" distL="0" distR="0" wp14:anchorId="1B52EB8A" wp14:editId="4476E71D">
-            <wp:extent cx="3419092" cy="3123727"/>
-            <wp:effectExtent l="0" t="0" r="0" b="635"/>
+          <wp:inline distT="0" distB="0" distL="0" distR="0" wp14:anchorId="1B52EB8A" wp14:editId="53CCEF9E">
+            <wp:extent cx="2584321" cy="3172897"/>
+            <wp:effectExtent l="0" t="0" r="6985" b="8890"/>
             <wp:docPr id="4" name="Elemento grafico 4"/>
             <wp:cNvGraphicFramePr>
               <a:graphicFrameLocks xmlns:a="http://schemas.openxmlformats.org/drawingml/2006/main" noChangeAspect="1"/>
@@ -4092,14 +4095,14 @@
               <a:graphicData uri="http://schemas.openxmlformats.org/drawingml/2006/picture">
                 <pic:pic xmlns:pic="http://schemas.openxmlformats.org/drawingml/2006/picture">
                   <pic:nvPicPr>
-                    <pic:cNvPr id="1" name=""/>
+                    <pic:cNvPr id="4" name="Elemento grafico 4"/>
                     <pic:cNvPicPr/>
                   </pic:nvPicPr>
                   <pic:blipFill>
-                    <a:blip r:embed="rId13">
+                    <a:blip r:embed="rId11" cstate="print">
                       <a:extLst>
-                        <a:ext uri="{96DAC541-7B7A-43D3-8B79-37D633B846F1}">
-                          <asvg:svgBlip xmlns:asvg="http://schemas.microsoft.com/office/drawing/2016/SVG/main" r:embed="rId14"/>
+                        <a:ext uri="{28A0092B-C50C-407E-A947-70E740481C1C}">
+                          <a14:useLocalDpi xmlns:a14="http://schemas.microsoft.com/office/drawing/2010/main" val="0"/>
                         </a:ext>
                       </a:extLst>
                     </a:blip>
@@ -4110,7 +4113,7 @@
                   <pic:spPr>
                     <a:xfrm>
                       <a:off x="0" y="0"/>
-                      <a:ext cx="3472914" cy="3172899"/>
+                      <a:ext cx="2584321" cy="3172897"/>
                     </a:xfrm>
                     <a:prstGeom prst="rect">
                       <a:avLst/>
@@ -4179,6 +4182,8 @@
       </w:r>
       <w:r>
         <w:rPr>
+          <w:b/>
+          <w:bCs/>
           <w:sz w:val="24"/>
           <w:szCs w:val="24"/>
         </w:rPr>
@@ -4186,6 +4191,8 @@
       </w:r>
       <w:r>
         <w:rPr>
+          <w:b/>
+          <w:bCs/>
           <w:sz w:val="24"/>
           <w:szCs w:val="24"/>
         </w:rPr>
@@ -4232,7 +4239,7 @@
           <w:sz w:val="24"/>
           <w:szCs w:val="24"/>
         </w:rPr>
-        <w:t>Responsabilità</w:t>
+        <w:t>Affidato a</w:t>
       </w:r>
       <w:r>
         <w:rPr>
@@ -4312,7 +4319,7 @@
           <w:sz w:val="24"/>
           <w:szCs w:val="24"/>
         </w:rPr>
-        <w:t>mentre un agente può essere responsabile di più casi</w:t>
+        <w:t>mentre un agente può essere responsabile</w:t>
       </w:r>
       <w:r>
         <w:rPr>
@@ -4326,15 +4333,56 @@
           <w:sz w:val="24"/>
           <w:szCs w:val="24"/>
         </w:rPr>
+        <w:t xml:space="preserve">di </w:t>
+      </w:r>
+      <w:r>
+        <w:rPr>
+          <w:sz w:val="24"/>
+          <w:szCs w:val="24"/>
+        </w:rPr>
+        <w:t>zer</w:t>
+      </w:r>
+      <w:r>
+        <w:rPr>
+          <w:sz w:val="24"/>
+          <w:szCs w:val="24"/>
+        </w:rPr>
+        <w:t>o o</w:t>
+      </w:r>
+      <w:r>
+        <w:rPr>
+          <w:sz w:val="24"/>
+          <w:szCs w:val="24"/>
+        </w:rPr>
+        <w:t xml:space="preserve"> più casi</w:t>
+      </w:r>
+      <w:r>
+        <w:rPr>
+          <w:sz w:val="24"/>
+          <w:szCs w:val="24"/>
+        </w:rPr>
+        <w:t xml:space="preserve"> </w:t>
+      </w:r>
+      <w:r>
+        <w:rPr>
+          <w:sz w:val="24"/>
+          <w:szCs w:val="24"/>
+        </w:rPr>
         <w:t xml:space="preserve">(cardinalità </w:t>
       </w:r>
-      <w:proofErr w:type="gramStart"/>
-      <w:r>
-        <w:rPr>
-          <w:sz w:val="24"/>
-          <w:szCs w:val="24"/>
-        </w:rPr>
-        <w:t>1:</w:t>
+      <w:r>
+        <w:rPr>
+          <w:sz w:val="24"/>
+          <w:szCs w:val="24"/>
+        </w:rPr>
+        <w:t>0</w:t>
+      </w:r>
+      <w:r>
+        <w:rPr>
+          <w:sz w:val="24"/>
+          <w:szCs w:val="24"/>
+        </w:rPr>
+        <w:t>:</w:t>
       </w:r>
       <w:r>
         <w:rPr>
@@ -4343,7 +4391,6 @@
         </w:rPr>
         <w:t>N</w:t>
       </w:r>
-      <w:proofErr w:type="gramEnd"/>
       <w:r>
         <w:rPr>
           <w:sz w:val="24"/>
@@ -4528,9 +4575,9 @@
           <w:noProof/>
         </w:rPr>
         <w:drawing>
-          <wp:inline distT="0" distB="0" distL="0" distR="0" wp14:anchorId="61969DBA" wp14:editId="74348991">
-            <wp:extent cx="3751771" cy="4197152"/>
-            <wp:effectExtent l="0" t="0" r="1270" b="0"/>
+          <wp:inline distT="0" distB="0" distL="0" distR="0" wp14:anchorId="61969DBA" wp14:editId="12F172C7">
+            <wp:extent cx="5635730" cy="4294861"/>
+            <wp:effectExtent l="0" t="0" r="3175" b="0"/>
             <wp:docPr id="6" name="Elemento grafico 6"/>
             <wp:cNvGraphicFramePr>
               <a:graphicFrameLocks xmlns:a="http://schemas.openxmlformats.org/drawingml/2006/main" noChangeAspect="1"/>
@@ -4543,10 +4590,10 @@
                     <pic:cNvPicPr/>
                   </pic:nvPicPr>
                   <pic:blipFill>
-                    <a:blip r:embed="rId15">
+                    <a:blip r:embed="rId12" cstate="print">
                       <a:extLst>
-                        <a:ext uri="{96DAC541-7B7A-43D3-8B79-37D633B846F1}">
-                          <asvg:svgBlip xmlns:asvg="http://schemas.microsoft.com/office/drawing/2016/SVG/main" r:embed="rId16"/>
+                        <a:ext uri="{28A0092B-C50C-407E-A947-70E740481C1C}">
+                          <a14:useLocalDpi xmlns:a14="http://schemas.microsoft.com/office/drawing/2010/main" val="0"/>
                         </a:ext>
                       </a:extLst>
                     </a:blip>
@@ -4557,7 +4604,7 @@
                   <pic:spPr>
                     <a:xfrm>
                       <a:off x="0" y="0"/>
-                      <a:ext cx="3764122" cy="4210969"/>
+                      <a:ext cx="5635730" cy="4294861"/>
                     </a:xfrm>
                     <a:prstGeom prst="rect">
                       <a:avLst/>
@@ -4592,7 +4639,28 @@
           <w:sz w:val="24"/>
           <w:szCs w:val="24"/>
         </w:rPr>
-        <w:t xml:space="preserve">Quest'area modella la gestione delle prove materiali. L'entità </w:t>
+        <w:t>Quest</w:t>
+      </w:r>
+      <w:r>
+        <w:rPr>
+          <w:sz w:val="24"/>
+          <w:szCs w:val="24"/>
+        </w:rPr>
+        <w:t xml:space="preserve">a </w:t>
+      </w:r>
+      <w:r>
+        <w:rPr>
+          <w:sz w:val="24"/>
+          <w:szCs w:val="24"/>
+        </w:rPr>
+        <w:t>macroarea</w:t>
+      </w:r>
+      <w:r>
+        <w:rPr>
+          <w:sz w:val="24"/>
+          <w:szCs w:val="24"/>
+        </w:rPr>
+        <w:t xml:space="preserve"> modella la gestione delle prove materiali. L'entità </w:t>
       </w:r>
       <w:r>
         <w:rPr>
@@ -4631,7 +4699,28 @@
           <w:sz w:val="24"/>
           <w:szCs w:val="24"/>
         </w:rPr>
-        <w:t xml:space="preserve">ascicolo (un reperto appartiene a un solo fascicolo). Un aspetto cruciale è la relazione ricorsiva sull'entità </w:t>
+        <w:t>ascicolo (un reperto appartiene a un solo fascicolo</w:t>
+      </w:r>
+      <w:r>
+        <w:rPr>
+          <w:sz w:val="24"/>
+          <w:szCs w:val="24"/>
+        </w:rPr>
+        <w:t xml:space="preserve">, mentre </w:t>
+      </w:r>
+      <w:r>
+        <w:rPr>
+          <w:sz w:val="24"/>
+          <w:szCs w:val="24"/>
+        </w:rPr>
+        <w:t>un fascicolo può contenere zero o più reperti</w:t>
+      </w:r>
+      <w:r>
+        <w:rPr>
+          <w:sz w:val="24"/>
+          <w:szCs w:val="24"/>
+        </w:rPr>
+        <w:t xml:space="preserve">). Un aspetto cruciale è la relazione ricorsiva sull'entità </w:t>
       </w:r>
       <w:r>
         <w:rPr>
@@ -4659,7 +4748,28 @@
           <w:sz w:val="24"/>
           <w:szCs w:val="24"/>
         </w:rPr>
-        <w:t>un reperto (figlio) può essere generato o estratto da un altro reperto (padre), come nel caso di un campione biologico prelevato da un oggetto sequestrato.</w:t>
+        <w:t>un reperto (figlio) può essere generato o estratto da un altro reperto (padre)</w:t>
+      </w:r>
+      <w:r>
+        <w:rPr>
+          <w:sz w:val="24"/>
+          <w:szCs w:val="24"/>
+        </w:rPr>
+        <w:t xml:space="preserve">, un reperto </w:t>
+      </w:r>
+      <w:r>
+        <w:rPr>
+          <w:sz w:val="24"/>
+          <w:szCs w:val="24"/>
+        </w:rPr>
+        <w:t>padre può generare n sotto reperti</w:t>
+      </w:r>
+      <w:r>
+        <w:rPr>
+          <w:sz w:val="24"/>
+          <w:szCs w:val="24"/>
+        </w:rPr>
+        <w:t>, come nel caso di un campione biologico prelevato da un oggetto sequestrato.</w:t>
       </w:r>
     </w:p>
     <w:p>
@@ -4742,7 +4852,6 @@
         </w:rPr>
         <w:t xml:space="preserve">: L'entità </w:t>
       </w:r>
-      <w:proofErr w:type="spellStart"/>
       <w:r>
         <w:rPr>
           <w:sz w:val="24"/>
@@ -4764,13 +4873,54 @@
         </w:rPr>
         <w:t>_laboratorio</w:t>
       </w:r>
-      <w:proofErr w:type="spellEnd"/>
-      <w:r>
-        <w:rPr>
-          <w:sz w:val="24"/>
-          <w:szCs w:val="24"/>
-        </w:rPr>
-        <w:t xml:space="preserve"> è legata al Reperto ed è associata all'entità Persona (specificatamente un analista) che esegue il test.</w:t>
+      <w:r>
+        <w:rPr>
+          <w:sz w:val="24"/>
+          <w:szCs w:val="24"/>
+        </w:rPr>
+        <w:t xml:space="preserve"> è legata a</w:t>
+      </w:r>
+      <w:r>
+        <w:rPr>
+          <w:sz w:val="24"/>
+          <w:szCs w:val="24"/>
+        </w:rPr>
+        <w:t>d un</w:t>
+      </w:r>
+      <w:r>
+        <w:rPr>
+          <w:sz w:val="24"/>
+          <w:szCs w:val="24"/>
+        </w:rPr>
+        <w:t xml:space="preserve"> </w:t>
+      </w:r>
+      <w:r>
+        <w:rPr>
+          <w:sz w:val="24"/>
+          <w:szCs w:val="24"/>
+        </w:rPr>
+        <w:t>r</w:t>
+      </w:r>
+      <w:r>
+        <w:rPr>
+          <w:sz w:val="24"/>
+          <w:szCs w:val="24"/>
+        </w:rPr>
+        <w:t xml:space="preserve">eperto ed è associata </w:t>
+      </w:r>
+      <w:r>
+        <w:rPr>
+          <w:sz w:val="24"/>
+          <w:szCs w:val="24"/>
+        </w:rPr>
+        <w:t>ad una</w:t>
+      </w:r>
+      <w:r>
+        <w:rPr>
+          <w:sz w:val="24"/>
+          <w:szCs w:val="24"/>
+        </w:rPr>
+        <w:t xml:space="preserve"> Persona (specificatamente un analista) che esegue il test.</w:t>
       </w:r>
     </w:p>
     <w:p>
@@ -4799,7 +4949,35 @@
           <w:sz w:val="24"/>
           <w:szCs w:val="24"/>
         </w:rPr>
-        <w:t xml:space="preserve">: Per garantire la tracciabilità legale, è stata modellata una relazione complessa che lega tre entità: </w:t>
+        <w:t xml:space="preserve">: Per garantire la tracciabilità legale, è stata modellata </w:t>
+      </w:r>
+      <w:r>
+        <w:rPr>
+          <w:sz w:val="24"/>
+          <w:szCs w:val="24"/>
+        </w:rPr>
+        <w:t xml:space="preserve">un’entità </w:t>
+      </w:r>
+      <w:r>
+        <w:rPr>
+          <w:sz w:val="24"/>
+          <w:szCs w:val="24"/>
+        </w:rPr>
+        <w:t>complessa che lega tre</w:t>
+      </w:r>
+      <w:r>
+        <w:rPr>
+          <w:sz w:val="24"/>
+          <w:szCs w:val="24"/>
+        </w:rPr>
+        <w:t xml:space="preserve"> altre</w:t>
+      </w:r>
+      <w:r>
+        <w:rPr>
+          <w:sz w:val="24"/>
+          <w:szCs w:val="24"/>
+        </w:rPr>
+        <w:t xml:space="preserve"> entità: </w:t>
       </w:r>
       <w:r>
         <w:rPr>
@@ -4892,17 +5070,13 @@
         </w:rPr>
         <w:t xml:space="preserve">creando </w:t>
       </w:r>
-      <w:proofErr w:type="spellStart"/>
-      <w:proofErr w:type="gramStart"/>
-      <w:r>
-        <w:rPr>
-          <w:sz w:val="24"/>
-          <w:szCs w:val="24"/>
-        </w:rPr>
-        <w:t>cosi</w:t>
-      </w:r>
-      <w:proofErr w:type="spellEnd"/>
-      <w:proofErr w:type="gramEnd"/>
+      <w:r>
+        <w:rPr>
+          <w:sz w:val="24"/>
+          <w:szCs w:val="24"/>
+        </w:rPr>
+        <w:t>così</w:t>
+      </w:r>
       <w:r>
         <w:rPr>
           <w:sz w:val="24"/>
@@ -5263,7 +5437,6 @@
                 <w:szCs w:val="24"/>
               </w:rPr>
             </w:pPr>
-            <w:proofErr w:type="spellStart"/>
             <w:r>
               <w:rPr>
                 <w:sz w:val="24"/>
@@ -5271,7 +5444,6 @@
               </w:rPr>
               <w:t>categoria_reato</w:t>
             </w:r>
-            <w:proofErr w:type="spellEnd"/>
           </w:p>
         </w:tc>
         <w:tc>
@@ -5582,7 +5754,6 @@
                 <w:szCs w:val="24"/>
               </w:rPr>
             </w:pPr>
-            <w:proofErr w:type="spellStart"/>
             <w:r>
               <w:rPr>
                 <w:sz w:val="24"/>
@@ -5597,7 +5768,6 @@
               </w:rPr>
               <w:t>nalisi_laboratorio</w:t>
             </w:r>
-            <w:proofErr w:type="spellEnd"/>
           </w:p>
         </w:tc>
         <w:tc>
@@ -5662,7 +5832,6 @@
                 <w:szCs w:val="24"/>
               </w:rPr>
             </w:pPr>
-            <w:proofErr w:type="spellStart"/>
             <w:r>
               <w:rPr>
                 <w:sz w:val="24"/>
@@ -5670,7 +5839,6 @@
               </w:rPr>
               <w:t>catena_custodia</w:t>
             </w:r>
-            <w:proofErr w:type="spellEnd"/>
           </w:p>
         </w:tc>
         <w:tc>
@@ -5819,7 +5987,6 @@
                 <w:szCs w:val="24"/>
               </w:rPr>
             </w:pPr>
-            <w:proofErr w:type="spellStart"/>
             <w:r>
               <w:rPr>
                 <w:sz w:val="24"/>
@@ -5827,7 +5994,6 @@
               </w:rPr>
               <w:t>categoria_fascicolo</w:t>
             </w:r>
-            <w:proofErr w:type="spellEnd"/>
           </w:p>
         </w:tc>
         <w:tc>
@@ -6398,7 +6564,35 @@
           <w:sz w:val="24"/>
           <w:szCs w:val="24"/>
         </w:rPr>
-        <w:t>Dalla tabella dei volumi e delle operazioni emerge una chiara necessità di ottimizzare l'operazione di lettura della posizione dei reperti (Op. 3), che avviene con alta frequenza</w:t>
+        <w:t>Dalla tabella dei volumi e delle operazioni</w:t>
+      </w:r>
+      <w:r>
+        <w:rPr>
+          <w:sz w:val="24"/>
+          <w:szCs w:val="24"/>
+        </w:rPr>
+        <w:t>, senza neanche ricorrere a formule matematiche,</w:t>
+      </w:r>
+      <w:r>
+        <w:rPr>
+          <w:sz w:val="24"/>
+          <w:szCs w:val="24"/>
+        </w:rPr>
+        <w:t xml:space="preserve"> emerge una chiara</w:t>
+      </w:r>
+      <w:r>
+        <w:rPr>
+          <w:sz w:val="24"/>
+          <w:szCs w:val="24"/>
+        </w:rPr>
+        <w:t xml:space="preserve"> </w:t>
+      </w:r>
+      <w:r>
+        <w:rPr>
+          <w:sz w:val="24"/>
+          <w:szCs w:val="24"/>
+        </w:rPr>
+        <w:t>necessità di ottimizzare l'operazione di lettura della posizione dei reperti (Op. 3), che avviene con alta frequenza</w:t>
       </w:r>
       <w:r>
         <w:rPr>
@@ -6419,15 +6613,7 @@
           <w:sz w:val="24"/>
           <w:szCs w:val="24"/>
         </w:rPr>
-        <w:t xml:space="preserve">Teoricamente, la posizione attuale di un reperto è derivabile analizzando lo storico dei movimenti nell'entità </w:t>
-      </w:r>
-      <w:proofErr w:type="spellStart"/>
-      <w:r>
-        <w:rPr>
-          <w:sz w:val="24"/>
-          <w:szCs w:val="24"/>
-        </w:rPr>
-        <w:t>catena</w:t>
+        <w:t>Teoricamente, la posizione attuale di un reperto è derivabile analizzando lo storico dei movimenti nell'entità catena</w:t>
       </w:r>
       <w:r>
         <w:rPr>
@@ -6443,17 +6629,8 @@
           <w:sz w:val="24"/>
           <w:szCs w:val="24"/>
         </w:rPr>
-        <w:t>custodia</w:t>
-      </w:r>
-      <w:proofErr w:type="spellEnd"/>
-      <w:r>
-        <w:rPr>
-          <w:sz w:val="24"/>
-          <w:szCs w:val="24"/>
-        </w:rPr>
-        <w:t xml:space="preserve"> e selezionando l'ultimo inserimento in ordine temporale. Tuttavia, considerando che la tabella </w:t>
-      </w:r>
-      <w:proofErr w:type="spellStart"/>
+        <w:t xml:space="preserve">custodia e selezionando l'ultimo inserimento in ordine temporale. Tuttavia, considerando che la tabella </w:t>
+      </w:r>
       <w:r>
         <w:rPr>
           <w:i/>
@@ -6490,7 +6667,6 @@
         </w:rPr>
         <w:t>ustodia</w:t>
       </w:r>
-      <w:proofErr w:type="spellEnd"/>
       <w:r>
         <w:rPr>
           <w:sz w:val="24"/>
@@ -6510,14 +6686,7 @@
           <w:sz w:val="24"/>
           <w:szCs w:val="24"/>
         </w:rPr>
-        <w:t>calcolare la posizione attuale tramite query complesse su tale tabella ad ogni accesso risulterebbe oneroso.</w:t>
-      </w:r>
-      <w:r>
-        <w:rPr>
-          <w:sz w:val="24"/>
-          <w:szCs w:val="24"/>
-        </w:rPr>
-        <w:t xml:space="preserve"> A discapito di pochi byte </w:t>
+        <w:t xml:space="preserve">calcolare la posizione attuale tramite query complesse su tale tabella </w:t>
       </w:r>
       <w:r>
         <w:rPr>
@@ -6525,16 +6694,36 @@
           <w:szCs w:val="24"/>
         </w:rPr>
         <w:lastRenderedPageBreak/>
-        <w:t xml:space="preserve">decidiamo di avere </w:t>
-      </w:r>
-      <w:r>
-        <w:rPr>
-          <w:sz w:val="24"/>
-          <w:szCs w:val="24"/>
-        </w:rPr>
-        <w:t xml:space="preserve">l’attributo </w:t>
-      </w:r>
-      <w:proofErr w:type="spellStart"/>
+        <w:t>ad ogni accesso risulterebbe oneroso.</w:t>
+      </w:r>
+      <w:r>
+        <w:rPr>
+          <w:sz w:val="24"/>
+          <w:szCs w:val="24"/>
+        </w:rPr>
+        <w:t xml:space="preserve"> A tale scopo si è </w:t>
+      </w:r>
+      <w:r>
+        <w:rPr>
+          <w:sz w:val="24"/>
+          <w:szCs w:val="24"/>
+        </w:rPr>
+        <w:t>deciso</w:t>
+      </w:r>
+      <w:r>
+        <w:rPr>
+          <w:sz w:val="24"/>
+          <w:szCs w:val="24"/>
+        </w:rPr>
+        <w:t xml:space="preserve"> di </w:t>
+      </w:r>
+      <w:r>
+        <w:rPr>
+          <w:sz w:val="24"/>
+          <w:szCs w:val="24"/>
+        </w:rPr>
+        <w:t xml:space="preserve">introdurre l’attributo </w:t>
+      </w:r>
       <w:r>
         <w:rPr>
           <w:b/>
@@ -6542,22 +6731,10 @@
           <w:sz w:val="24"/>
           <w:szCs w:val="24"/>
         </w:rPr>
-        <w:t>id_</w:t>
-      </w:r>
-      <w:r>
-        <w:rPr>
-          <w:b/>
-          <w:bCs/>
-          <w:sz w:val="24"/>
-          <w:szCs w:val="24"/>
-        </w:rPr>
-        <w:t>luogo_corrente</w:t>
-      </w:r>
-      <w:proofErr w:type="spellEnd"/>
-      <w:r>
-        <w:rPr>
-          <w:b/>
-          <w:bCs/>
+        <w:t>id_luogo_corrente</w:t>
+      </w:r>
+      <w:r>
+        <w:rPr>
           <w:sz w:val="24"/>
           <w:szCs w:val="24"/>
         </w:rPr>
@@ -6565,77 +6742,10 @@
       </w:r>
       <w:r>
         <w:rPr>
-          <w:b/>
-          <w:bCs/>
-          <w:sz w:val="24"/>
-          <w:szCs w:val="24"/>
-        </w:rPr>
-        <w:t xml:space="preserve">nella tabella </w:t>
-      </w:r>
-      <w:r>
-        <w:rPr>
-          <w:b/>
-          <w:bCs/>
-          <w:sz w:val="24"/>
-          <w:szCs w:val="24"/>
-        </w:rPr>
-        <w:t>reperto</w:t>
-      </w:r>
-      <w:r>
-        <w:rPr>
-          <w:sz w:val="24"/>
-          <w:szCs w:val="24"/>
-        </w:rPr>
-        <w:t>,</w:t>
-      </w:r>
-      <w:r>
-        <w:rPr>
-          <w:sz w:val="24"/>
-          <w:szCs w:val="24"/>
-        </w:rPr>
-        <w:t xml:space="preserve"> che verrà</w:t>
-      </w:r>
-      <w:r>
-        <w:rPr>
-          <w:sz w:val="24"/>
-          <w:szCs w:val="24"/>
-        </w:rPr>
-        <w:t xml:space="preserve"> mantenuto da </w:t>
-      </w:r>
-      <w:r>
-        <w:rPr>
-          <w:sz w:val="24"/>
-          <w:szCs w:val="24"/>
-        </w:rPr>
-        <w:t>un trigger,</w:t>
-      </w:r>
-      <w:r>
-        <w:rPr>
-          <w:sz w:val="24"/>
-          <w:szCs w:val="24"/>
-        </w:rPr>
-        <w:t xml:space="preserve"> per</w:t>
-      </w:r>
-      <w:r>
-        <w:rPr>
-          <w:sz w:val="24"/>
-          <w:szCs w:val="24"/>
-        </w:rPr>
-        <w:t xml:space="preserve"> una ottimizzazione in</w:t>
-      </w:r>
-      <w:r>
-        <w:rPr>
-          <w:sz w:val="24"/>
-          <w:szCs w:val="24"/>
-        </w:rPr>
-        <w:t xml:space="preserve"> lettura per l’operazione 3</w:t>
-      </w:r>
-      <w:r>
-        <w:rPr>
-          <w:sz w:val="24"/>
-          <w:szCs w:val="24"/>
-        </w:rPr>
-        <w:t>.</w:t>
+          <w:sz w:val="24"/>
+          <w:szCs w:val="24"/>
+        </w:rPr>
+        <w:t>nell’entità reperto.</w:t>
       </w:r>
     </w:p>
     <w:p/>
@@ -6672,9 +6782,9 @@
           <w:noProof/>
         </w:rPr>
         <w:drawing>
-          <wp:inline distT="0" distB="0" distL="0" distR="0" wp14:anchorId="3047F488" wp14:editId="1145B566">
-            <wp:extent cx="6103400" cy="3459155"/>
-            <wp:effectExtent l="0" t="0" r="0" b="8255"/>
+          <wp:inline distT="0" distB="0" distL="0" distR="0" wp14:anchorId="3047F488" wp14:editId="2F63639E">
+            <wp:extent cx="5653868" cy="4065703"/>
+            <wp:effectExtent l="0" t="0" r="4445" b="0"/>
             <wp:docPr id="8" name="Elemento grafico 8"/>
             <wp:cNvGraphicFramePr>
               <a:graphicFrameLocks xmlns:a="http://schemas.openxmlformats.org/drawingml/2006/main" noChangeAspect="1"/>
@@ -6683,18 +6793,17 @@
               <a:graphicData uri="http://schemas.openxmlformats.org/drawingml/2006/picture">
                 <pic:pic xmlns:pic="http://schemas.openxmlformats.org/drawingml/2006/picture">
                   <pic:nvPicPr>
-                    <pic:cNvPr id="1" name=""/>
+                    <pic:cNvPr id="8" name="Elemento grafico 8"/>
                     <pic:cNvPicPr/>
                   </pic:nvPicPr>
                   <pic:blipFill>
-                    <a:blip r:embed="rId17">
+                    <a:blip r:embed="rId13" cstate="print">
                       <a:extLst>
-                        <a:ext uri="{96DAC541-7B7A-43D3-8B79-37D633B846F1}">
-                          <asvg:svgBlip xmlns:asvg="http://schemas.microsoft.com/office/drawing/2016/SVG/main" r:embed="rId18"/>
+                        <a:ext uri="{28A0092B-C50C-407E-A947-70E740481C1C}">
+                          <a14:useLocalDpi xmlns:a14="http://schemas.microsoft.com/office/drawing/2010/main" val="0"/>
                         </a:ext>
                       </a:extLst>
                     </a:blip>
-                    <a:srcRect/>
                     <a:stretch>
                       <a:fillRect/>
                     </a:stretch>
@@ -6702,7 +6811,7 @@
                   <pic:spPr>
                     <a:xfrm>
                       <a:off x="0" y="0"/>
-                      <a:ext cx="6117776" cy="3467303"/>
+                      <a:ext cx="5653868" cy="4065703"/>
                     </a:xfrm>
                     <a:prstGeom prst="rect">
                       <a:avLst/>
@@ -6995,23 +7104,7 @@
           <w:sz w:val="24"/>
           <w:szCs w:val="24"/>
         </w:rPr>
-        <w:t xml:space="preserve"> presenta un'associazione riflessiva tradotta con </w:t>
-      </w:r>
-      <w:proofErr w:type="spellStart"/>
-      <w:r>
-        <w:rPr>
-          <w:sz w:val="24"/>
-          <w:szCs w:val="24"/>
-        </w:rPr>
-        <w:t>id_reperto_padre</w:t>
-      </w:r>
-      <w:proofErr w:type="spellEnd"/>
-      <w:r>
-        <w:rPr>
-          <w:sz w:val="24"/>
-          <w:szCs w:val="24"/>
-        </w:rPr>
-        <w:t>. Trattandosi di un legame gerarchico, è stato necessario prevedere vincoli di integrità (implementati successivamente tramite trigger) per evitare la creazione di cicli infiniti (loop) che comprometterebbero la struttura dell’albero.</w:t>
+        <w:t xml:space="preserve"> presenta un'associazione riflessiva tradotta con id_reperto_padre. Trattandosi di un legame gerarchico, è stato necessario prevedere vincoli di integrità (implementati successivamente tramite trigger) per evitare la creazione di cicli infiniti (loop) che comprometterebbero la struttura dell’albero.</w:t>
       </w:r>
     </w:p>
     <w:p>
@@ -7222,17 +7315,8 @@
           <w:sz w:val="24"/>
           <w:szCs w:val="24"/>
         </w:rPr>
-        <w:t xml:space="preserve">L’implementazione in SQL dello schema logico non richiede particolari attenzioni. Tuttavia, bisogna attenersi a un certo ordine di creazione in quanto alcune tabelle hanno vincoli referenziali. Poi da tenere in mente che per il tipo di un luogo, grado di un agente, dipartimento di un agente, stato di un fascicolo, tipo di un coinvolgimento, categoria di un reperto, si è deciso di adottare un enumeratore. La creazione delle tabelle è presente nel file </w:t>
-      </w:r>
-      <w:proofErr w:type="spellStart"/>
-      <w:r>
-        <w:rPr>
-          <w:sz w:val="24"/>
-          <w:szCs w:val="24"/>
-        </w:rPr>
-        <w:t>setup.sql</w:t>
-      </w:r>
-      <w:proofErr w:type="spellEnd"/>
+        <w:t>L’implementazione in SQL dello schema logico non richiede particolari attenzioni. Tuttavia, bisogna attenersi a un certo ordine di creazione in quanto alcune tabelle hanno vincoli referenziali. Poi da tenere in mente che per il tipo di un luogo, grado di un agente, dipartimento di un agente, stato di un fascicolo, tipo di un coinvolgimento, categoria di un reperto, si è deciso di adottare un enumeratore. La creazione delle tabelle è presente nel file setup.sql</w:t>
+      </w:r>
     </w:p>
     <w:p>
       <w:pPr>
@@ -7290,49 +7374,15 @@
           <w:sz w:val="24"/>
           <w:szCs w:val="24"/>
         </w:rPr>
-        <w:t xml:space="preserve">, sono state implementate quattro </w:t>
-      </w:r>
-      <w:proofErr w:type="spellStart"/>
-      <w:r>
-        <w:rPr>
-          <w:sz w:val="24"/>
-          <w:szCs w:val="24"/>
-        </w:rPr>
-        <w:t>Stored</w:t>
-      </w:r>
-      <w:proofErr w:type="spellEnd"/>
-      <w:r>
-        <w:rPr>
-          <w:sz w:val="24"/>
-          <w:szCs w:val="24"/>
-        </w:rPr>
-        <w:t xml:space="preserve"> </w:t>
-      </w:r>
-      <w:proofErr w:type="spellStart"/>
-      <w:r>
-        <w:rPr>
-          <w:sz w:val="24"/>
-          <w:szCs w:val="24"/>
-        </w:rPr>
-        <w:t>Procedures</w:t>
-      </w:r>
-      <w:proofErr w:type="spellEnd"/>
-      <w:r>
-        <w:rPr>
-          <w:sz w:val="24"/>
-          <w:szCs w:val="24"/>
-        </w:rPr>
-        <w:t xml:space="preserve"> e sono presenti nel file </w:t>
-      </w:r>
-      <w:proofErr w:type="spellStart"/>
-      <w:r>
-        <w:rPr>
-          <w:sz w:val="24"/>
-          <w:szCs w:val="24"/>
-        </w:rPr>
-        <w:t>setup.sql</w:t>
-      </w:r>
-      <w:proofErr w:type="spellEnd"/>
+        <w:t>, sono state implementate quattro Stored Procedures</w:t>
+      </w:r>
+      <w:r>
+        <w:rPr>
+          <w:sz w:val="24"/>
+          <w:szCs w:val="24"/>
+        </w:rPr>
+        <w:t xml:space="preserve"> e sono presenti nel file setup.sql</w:t>
+      </w:r>
       <w:r>
         <w:rPr>
           <w:sz w:val="24"/>
@@ -7452,7 +7502,56 @@
           <w:sz w:val="24"/>
           <w:szCs w:val="24"/>
         </w:rPr>
-        <w:t xml:space="preserve"> questo problema, che implica l'attraversamento </w:t>
+        <w:t xml:space="preserve"> </w:t>
+      </w:r>
+      <w:r>
+        <w:rPr>
+          <w:sz w:val="24"/>
+          <w:szCs w:val="24"/>
+        </w:rPr>
+        <w:t>questo</w:t>
+      </w:r>
+      <w:r>
+        <w:rPr>
+          <w:sz w:val="24"/>
+          <w:szCs w:val="24"/>
+        </w:rPr>
+        <w:t xml:space="preserve"> problema, che implica l'attraversamento </w:t>
+      </w:r>
+      <w:r>
+        <w:rPr>
+          <w:sz w:val="24"/>
+          <w:szCs w:val="24"/>
+        </w:rPr>
+        <w:t>di un</w:t>
+      </w:r>
+      <w:r>
+        <w:rPr>
+          <w:sz w:val="24"/>
+          <w:szCs w:val="24"/>
+        </w:rPr>
+        <w:t xml:space="preserve"> </w:t>
+      </w:r>
+      <w:r>
+        <w:rPr>
+          <w:sz w:val="24"/>
+          <w:szCs w:val="24"/>
+        </w:rPr>
+        <w:t>albero</w:t>
+      </w:r>
+      <w:r>
+        <w:rPr>
+          <w:sz w:val="24"/>
+          <w:szCs w:val="24"/>
+        </w:rPr>
+        <w:t>,</w:t>
+      </w:r>
+      <w:r>
+        <w:rPr>
+          <w:sz w:val="24"/>
+          <w:szCs w:val="24"/>
+        </w:rPr>
+        <w:t xml:space="preserve"> </w:t>
       </w:r>
       <w:r>
         <w:rPr>
@@ -7504,7 +7603,6 @@
           <w:szCs w:val="24"/>
         </w:rPr>
       </w:pPr>
-      <w:proofErr w:type="spellStart"/>
       <w:r>
         <w:rPr>
           <w:b/>
@@ -7513,80 +7611,70 @@
           <w:szCs w:val="24"/>
         </w:rPr>
         <w:lastRenderedPageBreak/>
-        <w:t>risali_albero_reperti</w:t>
-      </w:r>
-      <w:proofErr w:type="spellEnd"/>
-      <w:r>
-        <w:rPr>
-          <w:b/>
-          <w:bCs/>
-          <w:sz w:val="24"/>
-          <w:szCs w:val="24"/>
-        </w:rPr>
-        <w:t xml:space="preserve"> (in </w:t>
-      </w:r>
-      <w:proofErr w:type="spellStart"/>
-      <w:r>
-        <w:rPr>
-          <w:b/>
-          <w:bCs/>
-          <w:sz w:val="24"/>
-          <w:szCs w:val="24"/>
-        </w:rPr>
-        <w:t>id_reperto</w:t>
-      </w:r>
-      <w:proofErr w:type="spellEnd"/>
-      <w:r>
-        <w:rPr>
-          <w:b/>
-          <w:bCs/>
-          <w:sz w:val="24"/>
-          <w:szCs w:val="24"/>
-        </w:rPr>
-        <w:t xml:space="preserve"> </w:t>
-      </w:r>
-      <w:proofErr w:type="spellStart"/>
-      <w:r>
-        <w:rPr>
-          <w:b/>
-          <w:bCs/>
-          <w:sz w:val="24"/>
-          <w:szCs w:val="24"/>
-        </w:rPr>
-        <w:t>int</w:t>
-      </w:r>
-      <w:proofErr w:type="spellEnd"/>
-      <w:r>
-        <w:rPr>
-          <w:b/>
-          <w:bCs/>
-          <w:sz w:val="24"/>
-          <w:szCs w:val="24"/>
-        </w:rPr>
-        <w:t xml:space="preserve">): </w:t>
-      </w:r>
-      <w:r>
-        <w:rPr>
-          <w:sz w:val="24"/>
-          <w:szCs w:val="24"/>
-        </w:rPr>
-        <w:t xml:space="preserve">questa procedura permette di ricostruire la "storia". la query parte dal reperto in input (figlio) e risale ricorsivamente con </w:t>
-      </w:r>
-      <w:proofErr w:type="spellStart"/>
-      <w:r>
-        <w:rPr>
-          <w:sz w:val="24"/>
-          <w:szCs w:val="24"/>
-        </w:rPr>
-        <w:t>id_reperto_padre</w:t>
-      </w:r>
-      <w:proofErr w:type="spellEnd"/>
-      <w:r>
-        <w:rPr>
-          <w:sz w:val="24"/>
-          <w:szCs w:val="24"/>
-        </w:rPr>
-        <w:t xml:space="preserve"> fino a raggiungere il primo reperto (quello che non ha genitori). Il parametro livello viene incrementato ad ogni passo ricorsivo, permettendo di quantificare anche la distanza fra reperti.</w:t>
+        <w:t xml:space="preserve">risali_albero_reperti (in id_reperto int): </w:t>
+      </w:r>
+      <w:r>
+        <w:rPr>
+          <w:sz w:val="24"/>
+          <w:szCs w:val="24"/>
+        </w:rPr>
+        <w:t>questa procedura</w:t>
+      </w:r>
+      <w:r>
+        <w:rPr>
+          <w:sz w:val="24"/>
+          <w:szCs w:val="24"/>
+        </w:rPr>
+        <w:t>, implementata con</w:t>
+      </w:r>
+      <w:r>
+        <w:rPr>
+          <w:sz w:val="24"/>
+          <w:szCs w:val="24"/>
+        </w:rPr>
+        <w:t xml:space="preserve"> Common Table Expression</w:t>
+      </w:r>
+      <w:r>
+        <w:rPr>
+          <w:sz w:val="24"/>
+          <w:szCs w:val="24"/>
+        </w:rPr>
+        <w:t xml:space="preserve">, </w:t>
+      </w:r>
+      <w:r>
+        <w:rPr>
+          <w:sz w:val="24"/>
+          <w:szCs w:val="24"/>
+        </w:rPr>
+        <w:t xml:space="preserve">permette di ricostruire la "storia". la query parte dal reperto in input (figlio) e </w:t>
+      </w:r>
+      <w:r>
+        <w:rPr>
+          <w:sz w:val="24"/>
+          <w:szCs w:val="24"/>
+        </w:rPr>
+        <w:t>“</w:t>
+      </w:r>
+      <w:r>
+        <w:rPr>
+          <w:sz w:val="24"/>
+          <w:szCs w:val="24"/>
+        </w:rPr>
+        <w:t>risale ricorsivamente</w:t>
+      </w:r>
+      <w:r>
+        <w:rPr>
+          <w:sz w:val="24"/>
+          <w:szCs w:val="24"/>
+        </w:rPr>
+        <w:t>”</w:t>
+      </w:r>
+      <w:r>
+        <w:rPr>
+          <w:sz w:val="24"/>
+          <w:szCs w:val="24"/>
+        </w:rPr>
+        <w:t xml:space="preserve"> con id_reperto_padre fino a raggiungere il primo reperto (quello che non ha genitori). Il parametro livello viene incrementato ad ogni passo ricorsivo, permettendo di quantificare anche la distanza fra reperti.</w:t>
       </w:r>
     </w:p>
     <w:p>
@@ -7601,7 +7689,6 @@
           <w:szCs w:val="24"/>
         </w:rPr>
       </w:pPr>
-      <w:proofErr w:type="spellStart"/>
       <w:r>
         <w:rPr>
           <w:b/>
@@ -7609,64 +7696,28 @@
           <w:sz w:val="24"/>
           <w:szCs w:val="24"/>
         </w:rPr>
-        <w:t>trova_tutti_discendenti</w:t>
-      </w:r>
-      <w:proofErr w:type="spellEnd"/>
-      <w:r>
-        <w:rPr>
-          <w:b/>
-          <w:bCs/>
-          <w:sz w:val="24"/>
-          <w:szCs w:val="24"/>
-        </w:rPr>
-        <w:t xml:space="preserve"> (in </w:t>
-      </w:r>
-      <w:proofErr w:type="spellStart"/>
-      <w:r>
-        <w:rPr>
-          <w:b/>
-          <w:bCs/>
-          <w:sz w:val="24"/>
-          <w:szCs w:val="24"/>
-        </w:rPr>
-        <w:t>id_reperto</w:t>
-      </w:r>
-      <w:proofErr w:type="spellEnd"/>
-      <w:r>
-        <w:rPr>
-          <w:b/>
-          <w:bCs/>
-          <w:sz w:val="24"/>
-          <w:szCs w:val="24"/>
-        </w:rPr>
-        <w:t xml:space="preserve"> </w:t>
-      </w:r>
-      <w:proofErr w:type="spellStart"/>
-      <w:r>
-        <w:rPr>
-          <w:b/>
-          <w:bCs/>
-          <w:sz w:val="24"/>
-          <w:szCs w:val="24"/>
-        </w:rPr>
-        <w:t>int</w:t>
-      </w:r>
-      <w:proofErr w:type="spellEnd"/>
-      <w:r>
-        <w:rPr>
-          <w:b/>
-          <w:bCs/>
-          <w:sz w:val="24"/>
-          <w:szCs w:val="24"/>
-        </w:rPr>
-        <w:t xml:space="preserve">): </w:t>
-      </w:r>
-      <w:r>
-        <w:rPr>
-          <w:sz w:val="24"/>
-          <w:szCs w:val="24"/>
-        </w:rPr>
-        <w:t xml:space="preserve">esegue l'operazione inversa alla precedente. Partendo da un reperto "padre", si scende la gerarchia selezionando tutti i nodi figli, nipoti e successivi. </w:t>
+        <w:t xml:space="preserve">trova_tutti_discendenti (in id_reperto int): </w:t>
+      </w:r>
+      <w:r>
+        <w:rPr>
+          <w:sz w:val="24"/>
+          <w:szCs w:val="24"/>
+        </w:rPr>
+        <w:t xml:space="preserve">esegue l'operazione inversa alla precedente. Partendo da un reperto "padre", si scende la gerarchia selezionando tutti i nodi figli, nipoti e </w:t>
+      </w:r>
+      <w:r>
+        <w:rPr>
+          <w:sz w:val="24"/>
+          <w:szCs w:val="24"/>
+        </w:rPr>
+        <w:t>successivi</w:t>
+      </w:r>
+      <w:r>
+        <w:rPr>
+          <w:sz w:val="24"/>
+          <w:szCs w:val="24"/>
+        </w:rPr>
+        <w:t xml:space="preserve">. </w:t>
       </w:r>
     </w:p>
     <w:p>
@@ -7703,7 +7754,6 @@
           <w:szCs w:val="24"/>
         </w:rPr>
       </w:pPr>
-      <w:proofErr w:type="spellStart"/>
       <w:r>
         <w:rPr>
           <w:b/>
@@ -7711,40 +7761,14 @@
           <w:sz w:val="24"/>
           <w:szCs w:val="24"/>
         </w:rPr>
-        <w:t>registra_movimento_reperto</w:t>
-      </w:r>
-      <w:proofErr w:type="spellEnd"/>
-      <w:r>
-        <w:rPr>
-          <w:b/>
-          <w:bCs/>
-          <w:sz w:val="24"/>
-          <w:szCs w:val="24"/>
-        </w:rPr>
-        <w:t xml:space="preserve"> (...): </w:t>
-      </w:r>
-      <w:r>
-        <w:rPr>
-          <w:sz w:val="24"/>
-          <w:szCs w:val="24"/>
-        </w:rPr>
-        <w:t xml:space="preserve">questa procedura astrae l'operazione di inserimento nella tabella </w:t>
-      </w:r>
-      <w:proofErr w:type="spellStart"/>
-      <w:r>
-        <w:rPr>
-          <w:sz w:val="24"/>
-          <w:szCs w:val="24"/>
-        </w:rPr>
-        <w:t>catena_custodia</w:t>
-      </w:r>
-      <w:proofErr w:type="spellEnd"/>
-      <w:r>
-        <w:rPr>
-          <w:sz w:val="24"/>
-          <w:szCs w:val="24"/>
-        </w:rPr>
-        <w:t>. Invece di eseguire inserimenti diretti, si usa la procedura che richiede in input i soli dati essenziali (reperto, agente, luogo, motivo).</w:t>
+        <w:t xml:space="preserve">registra_movimento_reperto (...): </w:t>
+      </w:r>
+      <w:r>
+        <w:rPr>
+          <w:sz w:val="24"/>
+          <w:szCs w:val="24"/>
+        </w:rPr>
+        <w:t>questa procedura astrae l'operazione di inserimento nella tabella catena_custodia. Invece di eseguire inserimenti diretti, si usa la procedura che richiede in input i soli dati essenziali (reperto, agente, luogo, motivo).</w:t>
       </w:r>
     </w:p>
     <w:p>
@@ -7759,7 +7783,6 @@
           <w:szCs w:val="24"/>
         </w:rPr>
       </w:pPr>
-      <w:proofErr w:type="spellStart"/>
       <w:r>
         <w:rPr>
           <w:b/>
@@ -7767,17 +7790,7 @@
           <w:sz w:val="24"/>
           <w:szCs w:val="24"/>
         </w:rPr>
-        <w:t>crea_reperto_figlio</w:t>
-      </w:r>
-      <w:proofErr w:type="spellEnd"/>
-      <w:r>
-        <w:rPr>
-          <w:b/>
-          <w:bCs/>
-          <w:sz w:val="24"/>
-          <w:szCs w:val="24"/>
-        </w:rPr>
-        <w:t xml:space="preserve"> (...): </w:t>
+        <w:t xml:space="preserve">crea_reperto_figlio (...): </w:t>
       </w:r>
       <w:r>
         <w:rPr>
@@ -7844,39 +7857,7 @@
           <w:sz w:val="24"/>
           <w:szCs w:val="24"/>
         </w:rPr>
-        <w:t xml:space="preserve">Tracciamento Immediato: utilizzando la funzione </w:t>
-      </w:r>
-      <w:proofErr w:type="spellStart"/>
-      <w:r>
-        <w:rPr>
-          <w:sz w:val="24"/>
-          <w:szCs w:val="24"/>
-        </w:rPr>
-        <w:t>last_insert_</w:t>
-      </w:r>
-      <w:proofErr w:type="gramStart"/>
-      <w:r>
-        <w:rPr>
-          <w:sz w:val="24"/>
-          <w:szCs w:val="24"/>
-        </w:rPr>
-        <w:t>id</w:t>
-      </w:r>
-      <w:proofErr w:type="spellEnd"/>
-      <w:r>
-        <w:rPr>
-          <w:sz w:val="24"/>
-          <w:szCs w:val="24"/>
-        </w:rPr>
-        <w:t>(</w:t>
-      </w:r>
-      <w:proofErr w:type="gramEnd"/>
-      <w:r>
-        <w:rPr>
-          <w:sz w:val="24"/>
-          <w:szCs w:val="24"/>
-        </w:rPr>
-        <w:t>), recupera l'id appena generato, assicurandosi che il nuovo reperto nasca già con una storia di custodia tracciata.</w:t>
+        <w:t>Tracciamento Immediato: utilizzando la funzione last_insert_id(), recupera l'id appena generato, assicurandosi che il nuovo reperto nasca già con una storia di custodia tracciata.</w:t>
       </w:r>
     </w:p>
     <w:p>
@@ -7919,25 +7900,7 @@
           <w:sz w:val="24"/>
           <w:szCs w:val="24"/>
         </w:rPr>
-        <w:t xml:space="preserve">L'implementazione dei trigger, che è presente nella terza parte del file </w:t>
-      </w:r>
-      <w:proofErr w:type="spellStart"/>
-      <w:r>
-        <w:rPr>
-          <w:rFonts w:ascii="Aptos" w:eastAsia="Aptos" w:hAnsi="Aptos" w:cs="Aptos"/>
-          <w:sz w:val="24"/>
-          <w:szCs w:val="24"/>
-        </w:rPr>
-        <w:t>setup.sql</w:t>
-      </w:r>
-      <w:proofErr w:type="spellEnd"/>
-      <w:r>
-        <w:rPr>
-          <w:rFonts w:ascii="Aptos" w:eastAsia="Aptos" w:hAnsi="Aptos" w:cs="Aptos"/>
-          <w:sz w:val="24"/>
-          <w:szCs w:val="24"/>
-        </w:rPr>
-        <w:t>, risponde alla duplice esigenza di automatizzare i flussi operativi e di imporre vincoli che garantiscano la coerenza logica dei dati.</w:t>
+        <w:t>L'implementazione dei trigger, che è presente nella terza parte del file setup.sql, risponde alla duplice esigenza di automatizzare i flussi operativi e di imporre vincoli che garantiscano la coerenza logica dei dati.</w:t>
       </w:r>
     </w:p>
     <w:p>
@@ -8003,7 +7966,6 @@
           <w:szCs w:val="24"/>
         </w:rPr>
       </w:pPr>
-      <w:proofErr w:type="spellStart"/>
       <w:r>
         <w:rPr>
           <w:rFonts w:ascii="Aptos" w:eastAsia="Aptos" w:hAnsi="Aptos" w:cs="Aptos"/>
@@ -8024,9 +7986,48 @@
           <w:sz w:val="24"/>
           <w:szCs w:val="24"/>
         </w:rPr>
-        <w:t>pdate_posizione_reperto</w:t>
-      </w:r>
-      <w:proofErr w:type="spellEnd"/>
+        <w:t xml:space="preserve">pdate_posizione_reperto: </w:t>
+      </w:r>
+      <w:r>
+        <w:rPr>
+          <w:rFonts w:ascii="Aptos" w:eastAsia="Aptos" w:hAnsi="Aptos" w:cs="Aptos"/>
+          <w:sz w:val="24"/>
+          <w:szCs w:val="24"/>
+        </w:rPr>
+        <w:t xml:space="preserve">all'inserimento di un nuovo movimento nella tabella </w:t>
+      </w:r>
+      <w:r>
+        <w:rPr>
+          <w:rFonts w:ascii="Aptos" w:eastAsia="Aptos" w:hAnsi="Aptos" w:cs="Aptos"/>
+          <w:i/>
+          <w:iCs/>
+          <w:sz w:val="24"/>
+          <w:szCs w:val="24"/>
+        </w:rPr>
+        <w:t>catena_custodia</w:t>
+      </w:r>
+      <w:r>
+        <w:rPr>
+          <w:rFonts w:ascii="Aptos" w:eastAsia="Aptos" w:hAnsi="Aptos" w:cs="Aptos"/>
+          <w:sz w:val="24"/>
+          <w:szCs w:val="24"/>
+        </w:rPr>
+        <w:t>, il sistema aggiorna istantaneamente l'attributo id_luogo_corrente del reperto associato. Ciò elimina la necessità di doppi aggiornamenti manuali.</w:t>
+      </w:r>
+    </w:p>
+    <w:p>
+      <w:pPr>
+        <w:pStyle w:val="Paragrafoelenco"/>
+        <w:numPr>
+          <w:ilvl w:val="0"/>
+          <w:numId w:val="36"/>
+        </w:numPr>
+        <w:rPr>
+          <w:rFonts w:ascii="Aptos" w:eastAsia="Aptos" w:hAnsi="Aptos" w:cs="Aptos"/>
+          <w:sz w:val="24"/>
+          <w:szCs w:val="24"/>
+        </w:rPr>
+      </w:pPr>
       <w:r>
         <w:rPr>
           <w:rFonts w:ascii="Aptos" w:eastAsia="Aptos" w:hAnsi="Aptos" w:cs="Aptos"/>
@@ -8037,7 +8038,7 @@
           <w:sz w:val="24"/>
           <w:szCs w:val="24"/>
         </w:rPr>
-        <w:t xml:space="preserve">: </w:t>
+        <w:t>no_insert_fascicolo_chiuso_archiviato:</w:t>
       </w:r>
       <w:r>
         <w:rPr>
@@ -8045,45 +8046,7 @@
           <w:sz w:val="24"/>
           <w:szCs w:val="24"/>
         </w:rPr>
-        <w:t xml:space="preserve">all'inserimento di un nuovo movimento nella tabella </w:t>
-      </w:r>
-      <w:proofErr w:type="spellStart"/>
-      <w:r>
-        <w:rPr>
-          <w:rFonts w:ascii="Aptos" w:eastAsia="Aptos" w:hAnsi="Aptos" w:cs="Aptos"/>
-          <w:i/>
-          <w:iCs/>
-          <w:sz w:val="24"/>
-          <w:szCs w:val="24"/>
-        </w:rPr>
-        <w:t>catena_custodia</w:t>
-      </w:r>
-      <w:proofErr w:type="spellEnd"/>
-      <w:r>
-        <w:rPr>
-          <w:rFonts w:ascii="Aptos" w:eastAsia="Aptos" w:hAnsi="Aptos" w:cs="Aptos"/>
-          <w:sz w:val="24"/>
-          <w:szCs w:val="24"/>
-        </w:rPr>
-        <w:t xml:space="preserve">, il sistema aggiorna istantaneamente l'attributo </w:t>
-      </w:r>
-      <w:proofErr w:type="spellStart"/>
-      <w:r>
-        <w:rPr>
-          <w:rFonts w:ascii="Aptos" w:eastAsia="Aptos" w:hAnsi="Aptos" w:cs="Aptos"/>
-          <w:sz w:val="24"/>
-          <w:szCs w:val="24"/>
-        </w:rPr>
-        <w:t>id_luogo_corrente</w:t>
-      </w:r>
-      <w:proofErr w:type="spellEnd"/>
-      <w:r>
-        <w:rPr>
-          <w:rFonts w:ascii="Aptos" w:eastAsia="Aptos" w:hAnsi="Aptos" w:cs="Aptos"/>
-          <w:sz w:val="24"/>
-          <w:szCs w:val="24"/>
-        </w:rPr>
-        <w:t xml:space="preserve"> del reperto associato. Ciò elimina la necessità di doppi aggiornamenti manuali.</w:t>
+        <w:t xml:space="preserve"> ogni nuovo fascicolo deve essere creato necessariamente nello stato "Aperto", e può essere chiuso o archiviato successivamente.</w:t>
       </w:r>
     </w:p>
     <w:p>
@@ -8099,7 +8062,6 @@
           <w:szCs w:val="24"/>
         </w:rPr>
       </w:pPr>
-      <w:proofErr w:type="spellStart"/>
       <w:r>
         <w:rPr>
           <w:rFonts w:ascii="Aptos" w:eastAsia="Aptos" w:hAnsi="Aptos" w:cs="Aptos"/>
@@ -8110,9 +8072,48 @@
           <w:sz w:val="24"/>
           <w:szCs w:val="24"/>
         </w:rPr>
-        <w:t>no_insert_fascicolo_chiuso_archiviato</w:t>
-      </w:r>
-      <w:proofErr w:type="spellEnd"/>
+        <w:t>no_insert_reperto_figlio_fascicolo_diverso:</w:t>
+      </w:r>
+      <w:r>
+        <w:rPr>
+          <w:rFonts w:ascii="Aptos" w:eastAsia="Aptos" w:hAnsi="Aptos" w:cs="Aptos"/>
+          <w:sz w:val="24"/>
+          <w:szCs w:val="24"/>
+        </w:rPr>
+        <w:t xml:space="preserve"> garantisce l'integrità della gerarchia delle prove. Il trigger verifica che, al momento della creazione di un reperto figlio, esso venga associato al medesimo fascicolo del reperto padre, prevenendo inconsistenze logiche nell’albero dei reperti.</w:t>
+      </w:r>
+    </w:p>
+    <w:p>
+      <w:pPr>
+        <w:pStyle w:val="Paragrafoelenco"/>
+        <w:numPr>
+          <w:ilvl w:val="0"/>
+          <w:numId w:val="36"/>
+        </w:numPr>
+        <w:rPr>
+          <w:rFonts w:ascii="Aptos" w:eastAsia="Aptos" w:hAnsi="Aptos" w:cs="Aptos"/>
+          <w:sz w:val="24"/>
+          <w:szCs w:val="24"/>
+        </w:rPr>
+      </w:pPr>
+      <w:r>
+        <w:rPr>
+          <w:rFonts w:ascii="Aptos" w:eastAsia="Aptos" w:hAnsi="Aptos" w:cs="Aptos"/>
+          <w:b/>
+          <w:bCs/>
+          <w:sz w:val="24"/>
+          <w:szCs w:val="24"/>
+        </w:rPr>
+        <w:t xml:space="preserve">Gestione del Conflitto di Interessi </w:t>
+      </w:r>
+      <w:r>
+        <w:rPr>
+          <w:rFonts w:ascii="Aptos" w:eastAsia="Aptos" w:hAnsi="Aptos" w:cs="Aptos"/>
+          <w:sz w:val="24"/>
+          <w:szCs w:val="24"/>
+        </w:rPr>
+        <w:t xml:space="preserve">è gestito dai trigger della </w:t>
+      </w:r>
       <w:r>
         <w:rPr>
           <w:rFonts w:ascii="Aptos" w:eastAsia="Aptos" w:hAnsi="Aptos" w:cs="Aptos"/>
@@ -8123,7 +8124,7 @@
           <w:sz w:val="24"/>
           <w:szCs w:val="24"/>
         </w:rPr>
-        <w:t>:</w:t>
+        <w:t>sezione 4</w:t>
       </w:r>
       <w:r>
         <w:rPr>
@@ -8131,7 +8132,7 @@
           <w:sz w:val="24"/>
           <w:szCs w:val="24"/>
         </w:rPr>
-        <w:t xml:space="preserve"> ogni nuovo fascicolo deve essere creato necessariamente nello stato "Aperto", e può essere chiuso o archiviato successivamente.</w:t>
+        <w:t>. Questo insieme di trigger implementa i vincoli richiesti. Il sistema non permette l'assegnazione di ruoli operativi (Responsabile del caso, Analista o Agente responsabile della custodia di un reperto) a persone che figurano già nel fascicolo come parti coinvolte (sospettati, testimoni, vittime). Per aggiungere un agente responsabile come coinvolto nel dato caso, bisogna prima sollevarlo dall’incarico, così da non avere incoerenze nei dati.</w:t>
       </w:r>
     </w:p>
     <w:p>
@@ -8147,7 +8148,24 @@
           <w:szCs w:val="24"/>
         </w:rPr>
       </w:pPr>
-      <w:proofErr w:type="spellStart"/>
+      <w:r>
+        <w:rPr>
+          <w:rFonts w:ascii="Aptos" w:eastAsia="Aptos" w:hAnsi="Aptos" w:cs="Aptos"/>
+          <w:b/>
+          <w:bCs/>
+          <w:sz w:val="24"/>
+          <w:szCs w:val="24"/>
+        </w:rPr>
+        <w:t>Congelamento dei Fascicoli Chiusi o Archiviati</w:t>
+      </w:r>
+      <w:r>
+        <w:rPr>
+          <w:rFonts w:ascii="Aptos" w:eastAsia="Aptos" w:hAnsi="Aptos" w:cs="Aptos"/>
+          <w:sz w:val="24"/>
+          <w:szCs w:val="24"/>
+        </w:rPr>
+        <w:t xml:space="preserve"> è gestito dai trigger della </w:t>
+      </w:r>
       <w:r>
         <w:rPr>
           <w:rFonts w:ascii="Aptos" w:eastAsia="Aptos" w:hAnsi="Aptos" w:cs="Aptos"/>
@@ -8158,123 +8176,6 @@
           <w:sz w:val="24"/>
           <w:szCs w:val="24"/>
         </w:rPr>
-        <w:t>no_insert_reperto_figlio_fascicolo_diverso</w:t>
-      </w:r>
-      <w:proofErr w:type="spellEnd"/>
-      <w:r>
-        <w:rPr>
-          <w:rFonts w:ascii="Aptos" w:eastAsia="Aptos" w:hAnsi="Aptos" w:cs="Aptos"/>
-          <w:b/>
-          <w:bCs/>
-          <w:i/>
-          <w:iCs/>
-          <w:sz w:val="24"/>
-          <w:szCs w:val="24"/>
-        </w:rPr>
-        <w:t>:</w:t>
-      </w:r>
-      <w:r>
-        <w:rPr>
-          <w:rFonts w:ascii="Aptos" w:eastAsia="Aptos" w:hAnsi="Aptos" w:cs="Aptos"/>
-          <w:sz w:val="24"/>
-          <w:szCs w:val="24"/>
-        </w:rPr>
-        <w:t xml:space="preserve"> garantisce l'integrità della gerarchia delle prove. Il trigger verifica che, al momento della creazione di un reperto figlio, esso venga associato al medesimo fascicolo del reperto padre, prevenendo inconsistenze logiche nell’albero dei reperti.</w:t>
-      </w:r>
-    </w:p>
-    <w:p>
-      <w:pPr>
-        <w:pStyle w:val="Paragrafoelenco"/>
-        <w:numPr>
-          <w:ilvl w:val="0"/>
-          <w:numId w:val="36"/>
-        </w:numPr>
-        <w:rPr>
-          <w:rFonts w:ascii="Aptos" w:eastAsia="Aptos" w:hAnsi="Aptos" w:cs="Aptos"/>
-          <w:sz w:val="24"/>
-          <w:szCs w:val="24"/>
-        </w:rPr>
-      </w:pPr>
-      <w:r>
-        <w:rPr>
-          <w:rFonts w:ascii="Aptos" w:eastAsia="Aptos" w:hAnsi="Aptos" w:cs="Aptos"/>
-          <w:b/>
-          <w:bCs/>
-          <w:sz w:val="24"/>
-          <w:szCs w:val="24"/>
-        </w:rPr>
-        <w:t xml:space="preserve">Gestione del Conflitto di Interessi </w:t>
-      </w:r>
-      <w:r>
-        <w:rPr>
-          <w:rFonts w:ascii="Aptos" w:eastAsia="Aptos" w:hAnsi="Aptos" w:cs="Aptos"/>
-          <w:sz w:val="24"/>
-          <w:szCs w:val="24"/>
-        </w:rPr>
-        <w:t xml:space="preserve">è gestito dai trigger della </w:t>
-      </w:r>
-      <w:r>
-        <w:rPr>
-          <w:rFonts w:ascii="Aptos" w:eastAsia="Aptos" w:hAnsi="Aptos" w:cs="Aptos"/>
-          <w:b/>
-          <w:bCs/>
-          <w:i/>
-          <w:iCs/>
-          <w:sz w:val="24"/>
-          <w:szCs w:val="24"/>
-        </w:rPr>
-        <w:t>sezione 4</w:t>
-      </w:r>
-      <w:r>
-        <w:rPr>
-          <w:rFonts w:ascii="Aptos" w:eastAsia="Aptos" w:hAnsi="Aptos" w:cs="Aptos"/>
-          <w:sz w:val="24"/>
-          <w:szCs w:val="24"/>
-        </w:rPr>
-        <w:t>. Questo insieme di trigger implementa i vincoli richiesti. Il sistema non permette l'assegnazione di ruoli operativi (Responsabile del caso, Analista o Agente responsabile della custodia di un reperto) a persone che figurano già nel fascicolo come parti coinvolte (sospettati, testimoni, vittime). Per aggiungere un agente responsabile come coinvolto nel dato caso, bisogna prima sollevarlo dall’incarico, così da non avere incoerenze nei dati.</w:t>
-      </w:r>
-    </w:p>
-    <w:p>
-      <w:pPr>
-        <w:pStyle w:val="Paragrafoelenco"/>
-        <w:numPr>
-          <w:ilvl w:val="0"/>
-          <w:numId w:val="36"/>
-        </w:numPr>
-        <w:rPr>
-          <w:rFonts w:ascii="Aptos" w:eastAsia="Aptos" w:hAnsi="Aptos" w:cs="Aptos"/>
-          <w:sz w:val="24"/>
-          <w:szCs w:val="24"/>
-        </w:rPr>
-      </w:pPr>
-      <w:r>
-        <w:rPr>
-          <w:rFonts w:ascii="Aptos" w:eastAsia="Aptos" w:hAnsi="Aptos" w:cs="Aptos"/>
-          <w:b/>
-          <w:bCs/>
-          <w:sz w:val="24"/>
-          <w:szCs w:val="24"/>
-        </w:rPr>
-        <w:t>Congelamento dei Fascicoli Chiusi o Archiviati</w:t>
-      </w:r>
-      <w:r>
-        <w:rPr>
-          <w:rFonts w:ascii="Aptos" w:eastAsia="Aptos" w:hAnsi="Aptos" w:cs="Aptos"/>
-          <w:sz w:val="24"/>
-          <w:szCs w:val="24"/>
-        </w:rPr>
-        <w:t xml:space="preserve"> è gestito dai trigger della </w:t>
-      </w:r>
-      <w:r>
-        <w:rPr>
-          <w:rFonts w:ascii="Aptos" w:eastAsia="Aptos" w:hAnsi="Aptos" w:cs="Aptos"/>
-          <w:b/>
-          <w:bCs/>
-          <w:i/>
-          <w:iCs/>
-          <w:sz w:val="24"/>
-          <w:szCs w:val="24"/>
-        </w:rPr>
         <w:t>sezione 5</w:t>
       </w:r>
       <w:r>
@@ -8439,55 +8340,7 @@
           <w:sz w:val="24"/>
           <w:szCs w:val="24"/>
         </w:rPr>
-        <w:t xml:space="preserve"> al fine di garantire la coerenza con la catena di custodia, è consentita la modifica automatica dell'attributo ridondante </w:t>
-      </w:r>
-      <w:proofErr w:type="spellStart"/>
-      <w:r>
-        <w:rPr>
-          <w:sz w:val="24"/>
-          <w:szCs w:val="24"/>
-        </w:rPr>
-        <w:t>id_luogo_</w:t>
-      </w:r>
-      <w:proofErr w:type="gramStart"/>
-      <w:r>
-        <w:rPr>
-          <w:sz w:val="24"/>
-          <w:szCs w:val="24"/>
-        </w:rPr>
-        <w:t>corrente</w:t>
-      </w:r>
-      <w:proofErr w:type="spellEnd"/>
-      <w:r>
-        <w:rPr>
-          <w:sz w:val="24"/>
-          <w:szCs w:val="24"/>
-        </w:rPr>
-        <w:t>;  ed</w:t>
-      </w:r>
-      <w:proofErr w:type="gramEnd"/>
-      <w:r>
-        <w:rPr>
-          <w:sz w:val="24"/>
-          <w:szCs w:val="24"/>
-        </w:rPr>
-        <w:t xml:space="preserve"> è permessa anche la modifica del campo descrizione. La scelta di vietare modifiche al campo </w:t>
-      </w:r>
-      <w:proofErr w:type="spellStart"/>
-      <w:r>
-        <w:rPr>
-          <w:sz w:val="24"/>
-          <w:szCs w:val="24"/>
-        </w:rPr>
-        <w:t>id_reperto_padre</w:t>
-      </w:r>
-      <w:proofErr w:type="spellEnd"/>
-      <w:r>
-        <w:rPr>
-          <w:sz w:val="24"/>
-          <w:szCs w:val="24"/>
-        </w:rPr>
-        <w:t xml:space="preserve"> è di fondamentale importanza, in quanto previene la creazione di falle logiche di tipo loop. </w:t>
+        <w:t xml:space="preserve"> al fine di garantire la coerenza con la catena di custodia, è consentita la modifica automatica dell'attributo ridondante id_luogo_corrente;  ed è permessa anche la modifica del campo descrizione. La scelta di vietare modifiche al campo id_reperto_padre è di fondamentale importanza, in quanto previene la creazione di falle logiche di tipo loop. </w:t>
       </w:r>
     </w:p>
     <w:p>
@@ -8524,23 +8377,7 @@
           <w:sz w:val="24"/>
           <w:szCs w:val="24"/>
         </w:rPr>
-        <w:t xml:space="preserve">Per facilitare l'accesso ai dati, sono state definite delle Viste MySQL (nell’ultima parte del file </w:t>
-      </w:r>
-      <w:proofErr w:type="spellStart"/>
-      <w:r>
-        <w:rPr>
-          <w:sz w:val="24"/>
-          <w:szCs w:val="24"/>
-        </w:rPr>
-        <w:t>setup.sql</w:t>
-      </w:r>
-      <w:proofErr w:type="spellEnd"/>
-      <w:r>
-        <w:rPr>
-          <w:sz w:val="24"/>
-          <w:szCs w:val="24"/>
-        </w:rPr>
-        <w:t>) che aggregano le informazioni necessarie per le interrogazioni quotidiane.</w:t>
+        <w:t>Per facilitare l'accesso ai dati, sono state definite delle Viste MySQL (nell’ultima parte del file setup.sql) che aggregano le informazioni necessarie per le interrogazioni quotidiane.</w:t>
       </w:r>
     </w:p>
     <w:p>
@@ -8564,7 +8401,6 @@
           <w:szCs w:val="24"/>
         </w:rPr>
       </w:pPr>
-      <w:proofErr w:type="spellStart"/>
       <w:r>
         <w:rPr>
           <w:b/>
@@ -8572,17 +8408,7 @@
           <w:sz w:val="24"/>
           <w:szCs w:val="24"/>
         </w:rPr>
-        <w:t>dettagli_reperti</w:t>
-      </w:r>
-      <w:proofErr w:type="spellEnd"/>
-      <w:r>
-        <w:rPr>
-          <w:b/>
-          <w:bCs/>
-          <w:sz w:val="24"/>
-          <w:szCs w:val="24"/>
-        </w:rPr>
-        <w:t xml:space="preserve">: </w:t>
+        <w:t xml:space="preserve">dettagli_reperti: </w:t>
       </w:r>
       <w:r>
         <w:rPr>
@@ -8604,7 +8430,6 @@
           <w:szCs w:val="24"/>
         </w:rPr>
       </w:pPr>
-      <w:proofErr w:type="spellStart"/>
       <w:r>
         <w:rPr>
           <w:b/>
@@ -8612,17 +8437,7 @@
           <w:sz w:val="24"/>
           <w:szCs w:val="24"/>
         </w:rPr>
-        <w:t>storico_spostamenti</w:t>
-      </w:r>
-      <w:proofErr w:type="spellEnd"/>
-      <w:r>
-        <w:rPr>
-          <w:b/>
-          <w:bCs/>
-          <w:sz w:val="24"/>
-          <w:szCs w:val="24"/>
-        </w:rPr>
-        <w:t>:</w:t>
+        <w:t>storico_spostamenti:</w:t>
       </w:r>
       <w:r>
         <w:rPr>
@@ -8644,7 +8459,6 @@
           <w:szCs w:val="24"/>
         </w:rPr>
       </w:pPr>
-      <w:proofErr w:type="spellStart"/>
       <w:r>
         <w:rPr>
           <w:b/>
@@ -8652,17 +8466,7 @@
           <w:sz w:val="24"/>
           <w:szCs w:val="24"/>
         </w:rPr>
-        <w:t>registro_coinvolgimenti</w:t>
-      </w:r>
-      <w:proofErr w:type="spellEnd"/>
-      <w:r>
-        <w:rPr>
-          <w:b/>
-          <w:bCs/>
-          <w:sz w:val="24"/>
-          <w:szCs w:val="24"/>
-        </w:rPr>
-        <w:t>:</w:t>
+        <w:t>registro_coinvolgimenti:</w:t>
       </w:r>
       <w:r>
         <w:rPr>
@@ -8739,7 +8543,7 @@
       </w:pPr>
     </w:p>
     <w:sectPr>
-      <w:footerReference w:type="default" r:id="rId19"/>
+      <w:footerReference w:type="default" r:id="rId14"/>
       <w:pgSz w:w="11906" w:h="16838"/>
       <w:pgMar w:top="1417" w:right="1134" w:bottom="1134" w:left="1134" w:header="708" w:footer="708" w:gutter="0"/>
       <w:cols w:space="708"/>
@@ -8791,6 +8595,7 @@
         <w:docPartUnique/>
       </w:docPartObj>
     </w:sdtPr>
+    <w:sdtEndPr/>
     <w:sdtContent>
       <w:p>
         <w:pPr>
@@ -15528,6 +15333,18 @@
       <w:u w:val="single"/>
     </w:rPr>
   </w:style>
+  <w:style w:type="character" w:styleId="Menzionenonrisolta">
+    <w:name w:val="Unresolved Mention"/>
+    <w:basedOn w:val="Carpredefinitoparagrafo"/>
+    <w:uiPriority w:val="99"/>
+    <w:semiHidden/>
+    <w:unhideWhenUsed/>
+    <w:rsid w:val="005379F8"/>
+    <w:rPr>
+      <w:color w:val="605E5C"/>
+      <w:shd w:val="clear" w:color="auto" w:fill="E1DFDD"/>
+    </w:rPr>
+  </w:style>
 </w:styles>
 </file>
 

</xml_diff>